<commit_message>
Upload CADModel V2.1 (IO-LINK IR Sensors and changes in stack module)
</commit_message>
<xml_diff>
--- a/Suivi Projet.docx
+++ b/Suivi Projet.docx
@@ -1561,6 +1561,73 @@
           <w:color w:val="FF0000"/>
           <w:sz w:val="24"/>
         </w:rPr>
+        <w:t>03</w:t>
+      </w:r>
+      <w:r>
+        <w:rPr>
+          <w:b/>
+          <w:color w:val="FF0000"/>
+          <w:sz w:val="24"/>
+        </w:rPr>
+        <w:t>/0</w:t>
+      </w:r>
+      <w:r>
+        <w:rPr>
+          <w:b/>
+          <w:color w:val="FF0000"/>
+          <w:sz w:val="24"/>
+        </w:rPr>
+        <w:t>3</w:t>
+      </w:r>
+      <w:r>
+        <w:rPr>
+          <w:b/>
+          <w:color w:val="FF0000"/>
+          <w:sz w:val="24"/>
+        </w:rPr>
+        <w:t>/2023</w:t>
+      </w:r>
+    </w:p>
+    <w:p>
+      <w:pPr>
+        <w:pStyle w:val="Paragraphedeliste"/>
+        <w:numPr>
+          <w:ilvl w:val="0"/>
+          <w:numId w:val="20"/>
+        </w:numPr>
+      </w:pPr>
+      <w:r>
+        <w:t>Après réunion avec Nicolas, on a choisi de changer les capteurs photoélectriques du projet car les anciens n’étaient pas compatibles avec IO-Link, on a aussi changé le capteurs RFID par un plus petit.</w:t>
+      </w:r>
+    </w:p>
+    <w:p>
+      <w:pPr>
+        <w:pStyle w:val="Paragraphedeliste"/>
+        <w:numPr>
+          <w:ilvl w:val="0"/>
+          <w:numId w:val="20"/>
+        </w:numPr>
+      </w:pPr>
+      <w:r>
+        <w:t>Je suis en train de faire les modifications dans le CAD de la cellule pour insérer les nouveaux capteurs.</w:t>
+      </w:r>
+    </w:p>
+    <w:p/>
+    <w:p>
+      <w:pPr>
+        <w:jc w:val="center"/>
+        <w:rPr>
+          <w:b/>
+          <w:color w:val="FF0000"/>
+          <w:sz w:val="24"/>
+        </w:rPr>
+      </w:pPr>
+      <w:r>
+        <w:rPr>
+          <w:b/>
+          <w:color w:val="FF0000"/>
+          <w:sz w:val="24"/>
+        </w:rPr>
         <w:t>0</w:t>
       </w:r>
       <w:r>
@@ -1569,6 +1636,22 @@
           <w:color w:val="FF0000"/>
           <w:sz w:val="24"/>
         </w:rPr>
+        <w:t>6</w:t>
+      </w:r>
+      <w:r>
+        <w:rPr>
+          <w:b/>
+          <w:color w:val="FF0000"/>
+          <w:sz w:val="24"/>
+        </w:rPr>
+        <w:t>/0</w:t>
+      </w:r>
+      <w:r>
+        <w:rPr>
+          <w:b/>
+          <w:color w:val="FF0000"/>
+          <w:sz w:val="24"/>
+        </w:rPr>
         <w:t>3</w:t>
       </w:r>
       <w:r>
@@ -1577,33 +1660,43 @@
           <w:color w:val="FF0000"/>
           <w:sz w:val="24"/>
         </w:rPr>
-        <w:t>/0</w:t>
-      </w:r>
-      <w:r>
-        <w:rPr>
-          <w:b/>
-          <w:color w:val="FF0000"/>
-          <w:sz w:val="24"/>
-        </w:rPr>
-        <w:t>3</w:t>
-      </w:r>
-      <w:r>
-        <w:rPr>
-          <w:b/>
-          <w:color w:val="FF0000"/>
-          <w:sz w:val="24"/>
-        </w:rPr>
         <w:t>/2023</w:t>
       </w:r>
     </w:p>
     <w:p>
-      <w:r>
-        <w:t>Après réunion avec Nicolas, on a choisi de changer les capteurs photoélectriques du projet car les anciens n’étaient pas compatibles avec IO-Link, on a aussi changé le capteurs RFID par un plus petit.</w:t>
-      </w:r>
-    </w:p>
-    <w:p>
-      <w:r>
-        <w:t>Je suis en train de faire les modifications dans le CAD de la cellule pour insérer les nouveaux capteurs.</w:t>
+      <w:pPr>
+        <w:pStyle w:val="Paragraphedeliste"/>
+        <w:numPr>
+          <w:ilvl w:val="0"/>
+          <w:numId w:val="21"/>
+        </w:numPr>
+      </w:pPr>
+      <w:r>
+        <w:t>J’ai fini les modifications dans le CAD en implémentant les nouveaux capteurs.</w:t>
+      </w:r>
+    </w:p>
+    <w:p>
+      <w:pPr>
+        <w:pStyle w:val="Paragraphedeliste"/>
+        <w:numPr>
+          <w:ilvl w:val="0"/>
+          <w:numId w:val="21"/>
+        </w:numPr>
+      </w:pPr>
+      <w:r>
+        <w:t>J’ai créé un dossier GitHub pour faire la gestion de versions du projet.</w:t>
+      </w:r>
+    </w:p>
+    <w:p>
+      <w:pPr>
+        <w:pStyle w:val="Paragraphedeliste"/>
+        <w:numPr>
+          <w:ilvl w:val="0"/>
+          <w:numId w:val="21"/>
+        </w:numPr>
+      </w:pPr>
+      <w:r>
+        <w:t>J’ai installé le deuxième TM251 à côté de l’UR3 pour réaliser les tests nécessaires.</w:t>
       </w:r>
       <w:bookmarkStart w:id="0" w:name="_GoBack"/>
       <w:bookmarkEnd w:id="0"/>
@@ -2073,6 +2166,119 @@
     </w:lvl>
   </w:abstractNum>
   <w:abstractNum w:abstractNumId="4" w15:restartNumberingAfterBreak="0">
+    <w:nsid w:val="12741BBB"/>
+    <w:multiLevelType w:val="hybridMultilevel"/>
+    <w:tmpl w:val="2BB07840"/>
+    <w:lvl w:ilvl="0" w:tplc="040C000B">
+      <w:start w:val="1"/>
+      <w:numFmt w:val="bullet"/>
+      <w:lvlText w:val=""/>
+      <w:lvlJc w:val="left"/>
+      <w:pPr>
+        <w:ind w:left="720" w:hanging="360"/>
+      </w:pPr>
+      <w:rPr>
+        <w:rFonts w:ascii="Wingdings" w:hAnsi="Wingdings" w:hint="default"/>
+      </w:rPr>
+    </w:lvl>
+    <w:lvl w:ilvl="1" w:tplc="040C0003" w:tentative="1">
+      <w:start w:val="1"/>
+      <w:numFmt w:val="bullet"/>
+      <w:lvlText w:val="o"/>
+      <w:lvlJc w:val="left"/>
+      <w:pPr>
+        <w:ind w:left="1440" w:hanging="360"/>
+      </w:pPr>
+      <w:rPr>
+        <w:rFonts w:ascii="Courier New" w:hAnsi="Courier New" w:cs="Courier New" w:hint="default"/>
+      </w:rPr>
+    </w:lvl>
+    <w:lvl w:ilvl="2" w:tplc="040C0005" w:tentative="1">
+      <w:start w:val="1"/>
+      <w:numFmt w:val="bullet"/>
+      <w:lvlText w:val=""/>
+      <w:lvlJc w:val="left"/>
+      <w:pPr>
+        <w:ind w:left="2160" w:hanging="360"/>
+      </w:pPr>
+      <w:rPr>
+        <w:rFonts w:ascii="Wingdings" w:hAnsi="Wingdings" w:hint="default"/>
+      </w:rPr>
+    </w:lvl>
+    <w:lvl w:ilvl="3" w:tplc="040C0001" w:tentative="1">
+      <w:start w:val="1"/>
+      <w:numFmt w:val="bullet"/>
+      <w:lvlText w:val=""/>
+      <w:lvlJc w:val="left"/>
+      <w:pPr>
+        <w:ind w:left="2880" w:hanging="360"/>
+      </w:pPr>
+      <w:rPr>
+        <w:rFonts w:ascii="Symbol" w:hAnsi="Symbol" w:hint="default"/>
+      </w:rPr>
+    </w:lvl>
+    <w:lvl w:ilvl="4" w:tplc="040C0003" w:tentative="1">
+      <w:start w:val="1"/>
+      <w:numFmt w:val="bullet"/>
+      <w:lvlText w:val="o"/>
+      <w:lvlJc w:val="left"/>
+      <w:pPr>
+        <w:ind w:left="3600" w:hanging="360"/>
+      </w:pPr>
+      <w:rPr>
+        <w:rFonts w:ascii="Courier New" w:hAnsi="Courier New" w:cs="Courier New" w:hint="default"/>
+      </w:rPr>
+    </w:lvl>
+    <w:lvl w:ilvl="5" w:tplc="040C0005" w:tentative="1">
+      <w:start w:val="1"/>
+      <w:numFmt w:val="bullet"/>
+      <w:lvlText w:val=""/>
+      <w:lvlJc w:val="left"/>
+      <w:pPr>
+        <w:ind w:left="4320" w:hanging="360"/>
+      </w:pPr>
+      <w:rPr>
+        <w:rFonts w:ascii="Wingdings" w:hAnsi="Wingdings" w:hint="default"/>
+      </w:rPr>
+    </w:lvl>
+    <w:lvl w:ilvl="6" w:tplc="040C0001" w:tentative="1">
+      <w:start w:val="1"/>
+      <w:numFmt w:val="bullet"/>
+      <w:lvlText w:val=""/>
+      <w:lvlJc w:val="left"/>
+      <w:pPr>
+        <w:ind w:left="5040" w:hanging="360"/>
+      </w:pPr>
+      <w:rPr>
+        <w:rFonts w:ascii="Symbol" w:hAnsi="Symbol" w:hint="default"/>
+      </w:rPr>
+    </w:lvl>
+    <w:lvl w:ilvl="7" w:tplc="040C0003" w:tentative="1">
+      <w:start w:val="1"/>
+      <w:numFmt w:val="bullet"/>
+      <w:lvlText w:val="o"/>
+      <w:lvlJc w:val="left"/>
+      <w:pPr>
+        <w:ind w:left="5760" w:hanging="360"/>
+      </w:pPr>
+      <w:rPr>
+        <w:rFonts w:ascii="Courier New" w:hAnsi="Courier New" w:cs="Courier New" w:hint="default"/>
+      </w:rPr>
+    </w:lvl>
+    <w:lvl w:ilvl="8" w:tplc="040C0005" w:tentative="1">
+      <w:start w:val="1"/>
+      <w:numFmt w:val="bullet"/>
+      <w:lvlText w:val=""/>
+      <w:lvlJc w:val="left"/>
+      <w:pPr>
+        <w:ind w:left="6480" w:hanging="360"/>
+      </w:pPr>
+      <w:rPr>
+        <w:rFonts w:ascii="Wingdings" w:hAnsi="Wingdings" w:hint="default"/>
+      </w:rPr>
+    </w:lvl>
+  </w:abstractNum>
+  <w:abstractNum w:abstractNumId="5" w15:restartNumberingAfterBreak="0">
     <w:nsid w:val="1F332D76"/>
     <w:multiLevelType w:val="hybridMultilevel"/>
     <w:tmpl w:val="7FF202F8"/>
@@ -2185,7 +2391,7 @@
       </w:rPr>
     </w:lvl>
   </w:abstractNum>
-  <w:abstractNum w:abstractNumId="5" w15:restartNumberingAfterBreak="0">
+  <w:abstractNum w:abstractNumId="6" w15:restartNumberingAfterBreak="0">
     <w:nsid w:val="208B1FAA"/>
     <w:multiLevelType w:val="hybridMultilevel"/>
     <w:tmpl w:val="CC2421C6"/>
@@ -2298,7 +2504,7 @@
       </w:rPr>
     </w:lvl>
   </w:abstractNum>
-  <w:abstractNum w:abstractNumId="6" w15:restartNumberingAfterBreak="0">
+  <w:abstractNum w:abstractNumId="7" w15:restartNumberingAfterBreak="0">
     <w:nsid w:val="224B41CD"/>
     <w:multiLevelType w:val="hybridMultilevel"/>
     <w:tmpl w:val="17463828"/>
@@ -2411,7 +2617,120 @@
       </w:rPr>
     </w:lvl>
   </w:abstractNum>
-  <w:abstractNum w:abstractNumId="7" w15:restartNumberingAfterBreak="0">
+  <w:abstractNum w:abstractNumId="8" w15:restartNumberingAfterBreak="0">
+    <w:nsid w:val="28A57CA4"/>
+    <w:multiLevelType w:val="hybridMultilevel"/>
+    <w:tmpl w:val="0A7EFC5A"/>
+    <w:lvl w:ilvl="0" w:tplc="040C000B">
+      <w:start w:val="1"/>
+      <w:numFmt w:val="bullet"/>
+      <w:lvlText w:val=""/>
+      <w:lvlJc w:val="left"/>
+      <w:pPr>
+        <w:ind w:left="720" w:hanging="360"/>
+      </w:pPr>
+      <w:rPr>
+        <w:rFonts w:ascii="Wingdings" w:hAnsi="Wingdings" w:hint="default"/>
+      </w:rPr>
+    </w:lvl>
+    <w:lvl w:ilvl="1" w:tplc="040C0003" w:tentative="1">
+      <w:start w:val="1"/>
+      <w:numFmt w:val="bullet"/>
+      <w:lvlText w:val="o"/>
+      <w:lvlJc w:val="left"/>
+      <w:pPr>
+        <w:ind w:left="1440" w:hanging="360"/>
+      </w:pPr>
+      <w:rPr>
+        <w:rFonts w:ascii="Courier New" w:hAnsi="Courier New" w:cs="Courier New" w:hint="default"/>
+      </w:rPr>
+    </w:lvl>
+    <w:lvl w:ilvl="2" w:tplc="040C0005" w:tentative="1">
+      <w:start w:val="1"/>
+      <w:numFmt w:val="bullet"/>
+      <w:lvlText w:val=""/>
+      <w:lvlJc w:val="left"/>
+      <w:pPr>
+        <w:ind w:left="2160" w:hanging="360"/>
+      </w:pPr>
+      <w:rPr>
+        <w:rFonts w:ascii="Wingdings" w:hAnsi="Wingdings" w:hint="default"/>
+      </w:rPr>
+    </w:lvl>
+    <w:lvl w:ilvl="3" w:tplc="040C0001" w:tentative="1">
+      <w:start w:val="1"/>
+      <w:numFmt w:val="bullet"/>
+      <w:lvlText w:val=""/>
+      <w:lvlJc w:val="left"/>
+      <w:pPr>
+        <w:ind w:left="2880" w:hanging="360"/>
+      </w:pPr>
+      <w:rPr>
+        <w:rFonts w:ascii="Symbol" w:hAnsi="Symbol" w:hint="default"/>
+      </w:rPr>
+    </w:lvl>
+    <w:lvl w:ilvl="4" w:tplc="040C0003" w:tentative="1">
+      <w:start w:val="1"/>
+      <w:numFmt w:val="bullet"/>
+      <w:lvlText w:val="o"/>
+      <w:lvlJc w:val="left"/>
+      <w:pPr>
+        <w:ind w:left="3600" w:hanging="360"/>
+      </w:pPr>
+      <w:rPr>
+        <w:rFonts w:ascii="Courier New" w:hAnsi="Courier New" w:cs="Courier New" w:hint="default"/>
+      </w:rPr>
+    </w:lvl>
+    <w:lvl w:ilvl="5" w:tplc="040C0005" w:tentative="1">
+      <w:start w:val="1"/>
+      <w:numFmt w:val="bullet"/>
+      <w:lvlText w:val=""/>
+      <w:lvlJc w:val="left"/>
+      <w:pPr>
+        <w:ind w:left="4320" w:hanging="360"/>
+      </w:pPr>
+      <w:rPr>
+        <w:rFonts w:ascii="Wingdings" w:hAnsi="Wingdings" w:hint="default"/>
+      </w:rPr>
+    </w:lvl>
+    <w:lvl w:ilvl="6" w:tplc="040C0001" w:tentative="1">
+      <w:start w:val="1"/>
+      <w:numFmt w:val="bullet"/>
+      <w:lvlText w:val=""/>
+      <w:lvlJc w:val="left"/>
+      <w:pPr>
+        <w:ind w:left="5040" w:hanging="360"/>
+      </w:pPr>
+      <w:rPr>
+        <w:rFonts w:ascii="Symbol" w:hAnsi="Symbol" w:hint="default"/>
+      </w:rPr>
+    </w:lvl>
+    <w:lvl w:ilvl="7" w:tplc="040C0003" w:tentative="1">
+      <w:start w:val="1"/>
+      <w:numFmt w:val="bullet"/>
+      <w:lvlText w:val="o"/>
+      <w:lvlJc w:val="left"/>
+      <w:pPr>
+        <w:ind w:left="5760" w:hanging="360"/>
+      </w:pPr>
+      <w:rPr>
+        <w:rFonts w:ascii="Courier New" w:hAnsi="Courier New" w:cs="Courier New" w:hint="default"/>
+      </w:rPr>
+    </w:lvl>
+    <w:lvl w:ilvl="8" w:tplc="040C0005" w:tentative="1">
+      <w:start w:val="1"/>
+      <w:numFmt w:val="bullet"/>
+      <w:lvlText w:val=""/>
+      <w:lvlJc w:val="left"/>
+      <w:pPr>
+        <w:ind w:left="6480" w:hanging="360"/>
+      </w:pPr>
+      <w:rPr>
+        <w:rFonts w:ascii="Wingdings" w:hAnsi="Wingdings" w:hint="default"/>
+      </w:rPr>
+    </w:lvl>
+  </w:abstractNum>
+  <w:abstractNum w:abstractNumId="9" w15:restartNumberingAfterBreak="0">
     <w:nsid w:val="2E5708A3"/>
     <w:multiLevelType w:val="hybridMultilevel"/>
     <w:tmpl w:val="F0F0B7A6"/>
@@ -2524,7 +2843,7 @@
       </w:rPr>
     </w:lvl>
   </w:abstractNum>
-  <w:abstractNum w:abstractNumId="8" w15:restartNumberingAfterBreak="0">
+  <w:abstractNum w:abstractNumId="10" w15:restartNumberingAfterBreak="0">
     <w:nsid w:val="365B7251"/>
     <w:multiLevelType w:val="hybridMultilevel"/>
     <w:tmpl w:val="D65403C2"/>
@@ -2637,7 +2956,7 @@
       </w:rPr>
     </w:lvl>
   </w:abstractNum>
-  <w:abstractNum w:abstractNumId="9" w15:restartNumberingAfterBreak="0">
+  <w:abstractNum w:abstractNumId="11" w15:restartNumberingAfterBreak="0">
     <w:nsid w:val="36801E05"/>
     <w:multiLevelType w:val="hybridMultilevel"/>
     <w:tmpl w:val="AEC2F71C"/>
@@ -2750,7 +3069,7 @@
       </w:rPr>
     </w:lvl>
   </w:abstractNum>
-  <w:abstractNum w:abstractNumId="10" w15:restartNumberingAfterBreak="0">
+  <w:abstractNum w:abstractNumId="12" w15:restartNumberingAfterBreak="0">
     <w:nsid w:val="38653D59"/>
     <w:multiLevelType w:val="hybridMultilevel"/>
     <w:tmpl w:val="64B299F6"/>
@@ -2863,7 +3182,7 @@
       </w:rPr>
     </w:lvl>
   </w:abstractNum>
-  <w:abstractNum w:abstractNumId="11" w15:restartNumberingAfterBreak="0">
+  <w:abstractNum w:abstractNumId="13" w15:restartNumberingAfterBreak="0">
     <w:nsid w:val="398738A5"/>
     <w:multiLevelType w:val="hybridMultilevel"/>
     <w:tmpl w:val="8A1A8FF0"/>
@@ -2976,7 +3295,7 @@
       </w:rPr>
     </w:lvl>
   </w:abstractNum>
-  <w:abstractNum w:abstractNumId="12" w15:restartNumberingAfterBreak="0">
+  <w:abstractNum w:abstractNumId="14" w15:restartNumberingAfterBreak="0">
     <w:nsid w:val="4A8E71FD"/>
     <w:multiLevelType w:val="hybridMultilevel"/>
     <w:tmpl w:val="965E28D0"/>
@@ -3089,7 +3408,7 @@
       </w:rPr>
     </w:lvl>
   </w:abstractNum>
-  <w:abstractNum w:abstractNumId="13" w15:restartNumberingAfterBreak="0">
+  <w:abstractNum w:abstractNumId="15" w15:restartNumberingAfterBreak="0">
     <w:nsid w:val="4A945A46"/>
     <w:multiLevelType w:val="hybridMultilevel"/>
     <w:tmpl w:val="0D643AF4"/>
@@ -3202,7 +3521,7 @@
       </w:rPr>
     </w:lvl>
   </w:abstractNum>
-  <w:abstractNum w:abstractNumId="14" w15:restartNumberingAfterBreak="0">
+  <w:abstractNum w:abstractNumId="16" w15:restartNumberingAfterBreak="0">
     <w:nsid w:val="4CB203E5"/>
     <w:multiLevelType w:val="hybridMultilevel"/>
     <w:tmpl w:val="1D686708"/>
@@ -3314,7 +3633,7 @@
       </w:rPr>
     </w:lvl>
   </w:abstractNum>
-  <w:abstractNum w:abstractNumId="15" w15:restartNumberingAfterBreak="0">
+  <w:abstractNum w:abstractNumId="17" w15:restartNumberingAfterBreak="0">
     <w:nsid w:val="61763C9F"/>
     <w:multiLevelType w:val="hybridMultilevel"/>
     <w:tmpl w:val="CEFAC59A"/>
@@ -3427,7 +3746,7 @@
       </w:rPr>
     </w:lvl>
   </w:abstractNum>
-  <w:abstractNum w:abstractNumId="16" w15:restartNumberingAfterBreak="0">
+  <w:abstractNum w:abstractNumId="18" w15:restartNumberingAfterBreak="0">
     <w:nsid w:val="64196B92"/>
     <w:multiLevelType w:val="hybridMultilevel"/>
     <w:tmpl w:val="3E9C5394"/>
@@ -3540,7 +3859,7 @@
       </w:rPr>
     </w:lvl>
   </w:abstractNum>
-  <w:abstractNum w:abstractNumId="17" w15:restartNumberingAfterBreak="0">
+  <w:abstractNum w:abstractNumId="19" w15:restartNumberingAfterBreak="0">
     <w:nsid w:val="6B39367B"/>
     <w:multiLevelType w:val="hybridMultilevel"/>
     <w:tmpl w:val="88243E30"/>
@@ -3653,7 +3972,7 @@
       </w:rPr>
     </w:lvl>
   </w:abstractNum>
-  <w:abstractNum w:abstractNumId="18" w15:restartNumberingAfterBreak="0">
+  <w:abstractNum w:abstractNumId="20" w15:restartNumberingAfterBreak="0">
     <w:nsid w:val="7879188B"/>
     <w:multiLevelType w:val="hybridMultilevel"/>
     <w:tmpl w:val="792E3AAA"/>
@@ -3743,58 +4062,64 @@
     <w:abstractNumId w:val="2"/>
   </w:num>
   <w:num w:numId="2">
-    <w:abstractNumId w:val="11"/>
+    <w:abstractNumId w:val="13"/>
   </w:num>
   <w:num w:numId="3">
-    <w:abstractNumId w:val="5"/>
+    <w:abstractNumId w:val="6"/>
   </w:num>
   <w:num w:numId="4">
-    <w:abstractNumId w:val="10"/>
+    <w:abstractNumId w:val="12"/>
   </w:num>
   <w:num w:numId="5">
-    <w:abstractNumId w:val="18"/>
+    <w:abstractNumId w:val="20"/>
   </w:num>
   <w:num w:numId="6">
-    <w:abstractNumId w:val="9"/>
+    <w:abstractNumId w:val="11"/>
   </w:num>
   <w:num w:numId="7">
     <w:abstractNumId w:val="1"/>
   </w:num>
   <w:num w:numId="8">
-    <w:abstractNumId w:val="12"/>
+    <w:abstractNumId w:val="14"/>
   </w:num>
   <w:num w:numId="9">
-    <w:abstractNumId w:val="7"/>
+    <w:abstractNumId w:val="9"/>
   </w:num>
   <w:num w:numId="10">
     <w:abstractNumId w:val="3"/>
   </w:num>
   <w:num w:numId="11">
-    <w:abstractNumId w:val="14"/>
+    <w:abstractNumId w:val="16"/>
   </w:num>
   <w:num w:numId="12">
+    <w:abstractNumId w:val="19"/>
+  </w:num>
+  <w:num w:numId="13">
+    <w:abstractNumId w:val="5"/>
+  </w:num>
+  <w:num w:numId="14">
+    <w:abstractNumId w:val="18"/>
+  </w:num>
+  <w:num w:numId="15">
     <w:abstractNumId w:val="17"/>
   </w:num>
-  <w:num w:numId="13">
-    <w:abstractNumId w:val="4"/>
-  </w:num>
-  <w:num w:numId="14">
-    <w:abstractNumId w:val="16"/>
-  </w:num>
-  <w:num w:numId="15">
+  <w:num w:numId="16">
     <w:abstractNumId w:val="15"/>
-  </w:num>
-  <w:num w:numId="16">
-    <w:abstractNumId w:val="13"/>
   </w:num>
   <w:num w:numId="17">
     <w:abstractNumId w:val="0"/>
   </w:num>
   <w:num w:numId="18">
-    <w:abstractNumId w:val="6"/>
+    <w:abstractNumId w:val="7"/>
   </w:num>
   <w:num w:numId="19">
+    <w:abstractNumId w:val="10"/>
+  </w:num>
+  <w:num w:numId="20">
     <w:abstractNumId w:val="8"/>
+  </w:num>
+  <w:num w:numId="21">
+    <w:abstractNumId w:val="4"/>
   </w:num>
 </w:numbering>
 </file>

</xml_diff>

<commit_message>
Added CAD 'Lit_Boite_1' (Chocolate box case 1)
</commit_message>
<xml_diff>
--- a/Suivi Projet.docx
+++ b/Suivi Projet.docx
@@ -1628,15 +1628,7 @@
           <w:color w:val="FF0000"/>
           <w:sz w:val="24"/>
         </w:rPr>
-        <w:t>0</w:t>
-      </w:r>
-      <w:r>
-        <w:rPr>
-          <w:b/>
-          <w:color w:val="FF0000"/>
-          <w:sz w:val="24"/>
-        </w:rPr>
-        <w:t>6</w:t>
+        <w:t>06</w:t>
       </w:r>
       <w:r>
         <w:rPr>
@@ -1698,8 +1690,200 @@
       <w:r>
         <w:t>J’ai installé le deuxième TM251 à côté de l’UR3 pour réaliser les tests nécessaires.</w:t>
       </w:r>
+    </w:p>
+    <w:p/>
+    <w:p>
+      <w:pPr>
+        <w:jc w:val="center"/>
+        <w:rPr>
+          <w:b/>
+          <w:color w:val="FF0000"/>
+          <w:sz w:val="24"/>
+        </w:rPr>
+      </w:pPr>
+      <w:r>
+        <w:rPr>
+          <w:b/>
+          <w:color w:val="FF0000"/>
+          <w:sz w:val="24"/>
+        </w:rPr>
+        <w:t>07</w:t>
+      </w:r>
+      <w:r>
+        <w:rPr>
+          <w:b/>
+          <w:color w:val="FF0000"/>
+          <w:sz w:val="24"/>
+        </w:rPr>
+        <w:t>/0</w:t>
+      </w:r>
+      <w:r>
+        <w:rPr>
+          <w:b/>
+          <w:color w:val="FF0000"/>
+          <w:sz w:val="24"/>
+        </w:rPr>
+        <w:t>3</w:t>
+      </w:r>
+      <w:r>
+        <w:rPr>
+          <w:b/>
+          <w:color w:val="FF0000"/>
+          <w:sz w:val="24"/>
+        </w:rPr>
+        <w:t>/2023</w:t>
+      </w:r>
+    </w:p>
+    <w:p>
+      <w:pPr>
+        <w:pStyle w:val="Paragraphedeliste"/>
+        <w:numPr>
+          <w:ilvl w:val="0"/>
+          <w:numId w:val="22"/>
+        </w:numPr>
+      </w:pPr>
+      <w:r>
+        <w:t>Doute par rapport aux nombres effectif de E/S de l’IO-Link (On a 5 Capteurs Photo, 2 Capteurs RFID et 1 Convoyeur qui nécessite de 2 Sorties Analogiques, total de 9 portes)</w:t>
+      </w:r>
+    </w:p>
+    <w:p>
+      <w:pPr>
+        <w:pStyle w:val="Paragraphedeliste"/>
+        <w:numPr>
+          <w:ilvl w:val="0"/>
+          <w:numId w:val="22"/>
+        </w:numPr>
+      </w:pPr>
+      <w:r>
+        <w:t xml:space="preserve">Regarder avec Nicolas le lundi prochain (13/03) sur le module d’alimentation </w:t>
+      </w:r>
+      <w:proofErr w:type="spellStart"/>
+      <w:r>
+        <w:t>Modicon</w:t>
+      </w:r>
+      <w:proofErr w:type="spellEnd"/>
+      <w:r>
+        <w:t xml:space="preserve"> à acheter.</w:t>
+      </w:r>
+    </w:p>
+    <w:p>
+      <w:pPr>
+        <w:pStyle w:val="Paragraphedeliste"/>
+        <w:numPr>
+          <w:ilvl w:val="0"/>
+          <w:numId w:val="22"/>
+        </w:numPr>
+      </w:pPr>
+      <w:r>
+        <w:t xml:space="preserve">J’ai passé la commande pour </w:t>
+      </w:r>
+      <w:r>
+        <w:t>les capteurs</w:t>
+      </w:r>
+      <w:r>
+        <w:t xml:space="preserve"> et les câbles RJ45 croisés, mais il faut attendre lundi pour commander le modules TM4ES4 et le module d’alimentation.</w:t>
+      </w:r>
+    </w:p>
+    <w:p/>
+    <w:p>
+      <w:pPr>
+        <w:jc w:val="center"/>
+        <w:rPr>
+          <w:b/>
+          <w:color w:val="FF0000"/>
+          <w:sz w:val="24"/>
+        </w:rPr>
+      </w:pPr>
+      <w:r>
+        <w:rPr>
+          <w:b/>
+          <w:color w:val="FF0000"/>
+          <w:sz w:val="24"/>
+        </w:rPr>
+        <w:t>0</w:t>
+      </w:r>
+      <w:r>
+        <w:rPr>
+          <w:b/>
+          <w:color w:val="FF0000"/>
+          <w:sz w:val="24"/>
+        </w:rPr>
+        <w:t>8</w:t>
+      </w:r>
+      <w:r>
+        <w:rPr>
+          <w:b/>
+          <w:color w:val="FF0000"/>
+          <w:sz w:val="24"/>
+        </w:rPr>
+        <w:t>/0</w:t>
+      </w:r>
+      <w:r>
+        <w:rPr>
+          <w:b/>
+          <w:color w:val="FF0000"/>
+          <w:sz w:val="24"/>
+        </w:rPr>
+        <w:t>3</w:t>
+      </w:r>
+      <w:r>
+        <w:rPr>
+          <w:b/>
+          <w:color w:val="FF0000"/>
+          <w:sz w:val="24"/>
+        </w:rPr>
+        <w:t>/2023</w:t>
+      </w:r>
+    </w:p>
+    <w:p>
+      <w:pPr>
+        <w:pStyle w:val="Paragraphedeliste"/>
+        <w:numPr>
+          <w:ilvl w:val="0"/>
+          <w:numId w:val="23"/>
+        </w:numPr>
+      </w:pPr>
+      <w:r>
+        <w:t xml:space="preserve">J’ai trouvé le problème avec l’Input </w:t>
+      </w:r>
       <w:bookmarkStart w:id="0" w:name="_GoBack"/>
       <w:bookmarkEnd w:id="0"/>
+      <w:r>
+        <w:t xml:space="preserve">STOP du convoyeur, en fait, les sorties digitales de l’UR sont pas à 0V quand elles sont en OFF, elles sont à 1.5V, donc le convoyeur comprend ça comme un état HIGH et pas un état LOW. Par contre, les entrées digitales de l’UR sont à 0.3V, et alors quand on connecte le Convoyeur à une entrée et on active cette entrée, son Input STOP est déclenché, ou sinon quand on branche le STOP a une sortie digitale de l’UR et on branche cette sortie à une entrée, ça « décharge » la sortie en faisant qu’elle baisse </w:t>
+      </w:r>
+      <w:proofErr w:type="gramStart"/>
+      <w:r>
+        <w:t>sa voltage</w:t>
+      </w:r>
+      <w:proofErr w:type="gramEnd"/>
+      <w:r>
+        <w:t xml:space="preserve"> à moins que 1.5V et donc déclenchant le STOP.</w:t>
+      </w:r>
+    </w:p>
+    <w:p>
+      <w:pPr>
+        <w:pStyle w:val="Paragraphedeliste"/>
+        <w:numPr>
+          <w:ilvl w:val="0"/>
+          <w:numId w:val="23"/>
+        </w:numPr>
+      </w:pPr>
+      <w:r>
+        <w:lastRenderedPageBreak/>
+        <w:t>J’ai modélisé le CAD du casier pour la boîte de chocolat et je l’imprime sur 3D pour tester.</w:t>
+      </w:r>
+    </w:p>
+    <w:p>
+      <w:pPr>
+        <w:pStyle w:val="Paragraphedeliste"/>
+        <w:numPr>
+          <w:ilvl w:val="0"/>
+          <w:numId w:val="23"/>
+        </w:numPr>
+      </w:pPr>
+      <w:r>
+        <w:t>J’avance avec le cours de Machine Expert.</w:t>
+      </w:r>
     </w:p>
     <w:sectPr>
       <w:pgSz w:w="11906" w:h="16838"/>
@@ -3634,6 +3818,119 @@
     </w:lvl>
   </w:abstractNum>
   <w:abstractNum w:abstractNumId="17" w15:restartNumberingAfterBreak="0">
+    <w:nsid w:val="59990182"/>
+    <w:multiLevelType w:val="hybridMultilevel"/>
+    <w:tmpl w:val="EDC0A75E"/>
+    <w:lvl w:ilvl="0" w:tplc="040C000B">
+      <w:start w:val="1"/>
+      <w:numFmt w:val="bullet"/>
+      <w:lvlText w:val=""/>
+      <w:lvlJc w:val="left"/>
+      <w:pPr>
+        <w:ind w:left="720" w:hanging="360"/>
+      </w:pPr>
+      <w:rPr>
+        <w:rFonts w:ascii="Wingdings" w:hAnsi="Wingdings" w:hint="default"/>
+      </w:rPr>
+    </w:lvl>
+    <w:lvl w:ilvl="1" w:tplc="040C0003" w:tentative="1">
+      <w:start w:val="1"/>
+      <w:numFmt w:val="bullet"/>
+      <w:lvlText w:val="o"/>
+      <w:lvlJc w:val="left"/>
+      <w:pPr>
+        <w:ind w:left="1440" w:hanging="360"/>
+      </w:pPr>
+      <w:rPr>
+        <w:rFonts w:ascii="Courier New" w:hAnsi="Courier New" w:cs="Courier New" w:hint="default"/>
+      </w:rPr>
+    </w:lvl>
+    <w:lvl w:ilvl="2" w:tplc="040C0005" w:tentative="1">
+      <w:start w:val="1"/>
+      <w:numFmt w:val="bullet"/>
+      <w:lvlText w:val=""/>
+      <w:lvlJc w:val="left"/>
+      <w:pPr>
+        <w:ind w:left="2160" w:hanging="360"/>
+      </w:pPr>
+      <w:rPr>
+        <w:rFonts w:ascii="Wingdings" w:hAnsi="Wingdings" w:hint="default"/>
+      </w:rPr>
+    </w:lvl>
+    <w:lvl w:ilvl="3" w:tplc="040C0001" w:tentative="1">
+      <w:start w:val="1"/>
+      <w:numFmt w:val="bullet"/>
+      <w:lvlText w:val=""/>
+      <w:lvlJc w:val="left"/>
+      <w:pPr>
+        <w:ind w:left="2880" w:hanging="360"/>
+      </w:pPr>
+      <w:rPr>
+        <w:rFonts w:ascii="Symbol" w:hAnsi="Symbol" w:hint="default"/>
+      </w:rPr>
+    </w:lvl>
+    <w:lvl w:ilvl="4" w:tplc="040C0003" w:tentative="1">
+      <w:start w:val="1"/>
+      <w:numFmt w:val="bullet"/>
+      <w:lvlText w:val="o"/>
+      <w:lvlJc w:val="left"/>
+      <w:pPr>
+        <w:ind w:left="3600" w:hanging="360"/>
+      </w:pPr>
+      <w:rPr>
+        <w:rFonts w:ascii="Courier New" w:hAnsi="Courier New" w:cs="Courier New" w:hint="default"/>
+      </w:rPr>
+    </w:lvl>
+    <w:lvl w:ilvl="5" w:tplc="040C0005" w:tentative="1">
+      <w:start w:val="1"/>
+      <w:numFmt w:val="bullet"/>
+      <w:lvlText w:val=""/>
+      <w:lvlJc w:val="left"/>
+      <w:pPr>
+        <w:ind w:left="4320" w:hanging="360"/>
+      </w:pPr>
+      <w:rPr>
+        <w:rFonts w:ascii="Wingdings" w:hAnsi="Wingdings" w:hint="default"/>
+      </w:rPr>
+    </w:lvl>
+    <w:lvl w:ilvl="6" w:tplc="040C0001" w:tentative="1">
+      <w:start w:val="1"/>
+      <w:numFmt w:val="bullet"/>
+      <w:lvlText w:val=""/>
+      <w:lvlJc w:val="left"/>
+      <w:pPr>
+        <w:ind w:left="5040" w:hanging="360"/>
+      </w:pPr>
+      <w:rPr>
+        <w:rFonts w:ascii="Symbol" w:hAnsi="Symbol" w:hint="default"/>
+      </w:rPr>
+    </w:lvl>
+    <w:lvl w:ilvl="7" w:tplc="040C0003" w:tentative="1">
+      <w:start w:val="1"/>
+      <w:numFmt w:val="bullet"/>
+      <w:lvlText w:val="o"/>
+      <w:lvlJc w:val="left"/>
+      <w:pPr>
+        <w:ind w:left="5760" w:hanging="360"/>
+      </w:pPr>
+      <w:rPr>
+        <w:rFonts w:ascii="Courier New" w:hAnsi="Courier New" w:cs="Courier New" w:hint="default"/>
+      </w:rPr>
+    </w:lvl>
+    <w:lvl w:ilvl="8" w:tplc="040C0005" w:tentative="1">
+      <w:start w:val="1"/>
+      <w:numFmt w:val="bullet"/>
+      <w:lvlText w:val=""/>
+      <w:lvlJc w:val="left"/>
+      <w:pPr>
+        <w:ind w:left="6480" w:hanging="360"/>
+      </w:pPr>
+      <w:rPr>
+        <w:rFonts w:ascii="Wingdings" w:hAnsi="Wingdings" w:hint="default"/>
+      </w:rPr>
+    </w:lvl>
+  </w:abstractNum>
+  <w:abstractNum w:abstractNumId="18" w15:restartNumberingAfterBreak="0">
     <w:nsid w:val="61763C9F"/>
     <w:multiLevelType w:val="hybridMultilevel"/>
     <w:tmpl w:val="CEFAC59A"/>
@@ -3746,7 +4043,7 @@
       </w:rPr>
     </w:lvl>
   </w:abstractNum>
-  <w:abstractNum w:abstractNumId="18" w15:restartNumberingAfterBreak="0">
+  <w:abstractNum w:abstractNumId="19" w15:restartNumberingAfterBreak="0">
     <w:nsid w:val="64196B92"/>
     <w:multiLevelType w:val="hybridMultilevel"/>
     <w:tmpl w:val="3E9C5394"/>
@@ -3859,7 +4156,7 @@
       </w:rPr>
     </w:lvl>
   </w:abstractNum>
-  <w:abstractNum w:abstractNumId="19" w15:restartNumberingAfterBreak="0">
+  <w:abstractNum w:abstractNumId="20" w15:restartNumberingAfterBreak="0">
     <w:nsid w:val="6B39367B"/>
     <w:multiLevelType w:val="hybridMultilevel"/>
     <w:tmpl w:val="88243E30"/>
@@ -3972,7 +4269,7 @@
       </w:rPr>
     </w:lvl>
   </w:abstractNum>
-  <w:abstractNum w:abstractNumId="20" w15:restartNumberingAfterBreak="0">
+  <w:abstractNum w:abstractNumId="21" w15:restartNumberingAfterBreak="0">
     <w:nsid w:val="7879188B"/>
     <w:multiLevelType w:val="hybridMultilevel"/>
     <w:tmpl w:val="792E3AAA"/>
@@ -4056,6 +4353,119 @@
       <w:pPr>
         <w:ind w:left="6480" w:hanging="180"/>
       </w:pPr>
+    </w:lvl>
+  </w:abstractNum>
+  <w:abstractNum w:abstractNumId="22" w15:restartNumberingAfterBreak="0">
+    <w:nsid w:val="7A346985"/>
+    <w:multiLevelType w:val="hybridMultilevel"/>
+    <w:tmpl w:val="C5F6F426"/>
+    <w:lvl w:ilvl="0" w:tplc="040C000B">
+      <w:start w:val="1"/>
+      <w:numFmt w:val="bullet"/>
+      <w:lvlText w:val=""/>
+      <w:lvlJc w:val="left"/>
+      <w:pPr>
+        <w:ind w:left="720" w:hanging="360"/>
+      </w:pPr>
+      <w:rPr>
+        <w:rFonts w:ascii="Wingdings" w:hAnsi="Wingdings" w:hint="default"/>
+      </w:rPr>
+    </w:lvl>
+    <w:lvl w:ilvl="1" w:tplc="040C0003" w:tentative="1">
+      <w:start w:val="1"/>
+      <w:numFmt w:val="bullet"/>
+      <w:lvlText w:val="o"/>
+      <w:lvlJc w:val="left"/>
+      <w:pPr>
+        <w:ind w:left="1440" w:hanging="360"/>
+      </w:pPr>
+      <w:rPr>
+        <w:rFonts w:ascii="Courier New" w:hAnsi="Courier New" w:cs="Courier New" w:hint="default"/>
+      </w:rPr>
+    </w:lvl>
+    <w:lvl w:ilvl="2" w:tplc="040C0005" w:tentative="1">
+      <w:start w:val="1"/>
+      <w:numFmt w:val="bullet"/>
+      <w:lvlText w:val=""/>
+      <w:lvlJc w:val="left"/>
+      <w:pPr>
+        <w:ind w:left="2160" w:hanging="360"/>
+      </w:pPr>
+      <w:rPr>
+        <w:rFonts w:ascii="Wingdings" w:hAnsi="Wingdings" w:hint="default"/>
+      </w:rPr>
+    </w:lvl>
+    <w:lvl w:ilvl="3" w:tplc="040C0001" w:tentative="1">
+      <w:start w:val="1"/>
+      <w:numFmt w:val="bullet"/>
+      <w:lvlText w:val=""/>
+      <w:lvlJc w:val="left"/>
+      <w:pPr>
+        <w:ind w:left="2880" w:hanging="360"/>
+      </w:pPr>
+      <w:rPr>
+        <w:rFonts w:ascii="Symbol" w:hAnsi="Symbol" w:hint="default"/>
+      </w:rPr>
+    </w:lvl>
+    <w:lvl w:ilvl="4" w:tplc="040C0003" w:tentative="1">
+      <w:start w:val="1"/>
+      <w:numFmt w:val="bullet"/>
+      <w:lvlText w:val="o"/>
+      <w:lvlJc w:val="left"/>
+      <w:pPr>
+        <w:ind w:left="3600" w:hanging="360"/>
+      </w:pPr>
+      <w:rPr>
+        <w:rFonts w:ascii="Courier New" w:hAnsi="Courier New" w:cs="Courier New" w:hint="default"/>
+      </w:rPr>
+    </w:lvl>
+    <w:lvl w:ilvl="5" w:tplc="040C0005" w:tentative="1">
+      <w:start w:val="1"/>
+      <w:numFmt w:val="bullet"/>
+      <w:lvlText w:val=""/>
+      <w:lvlJc w:val="left"/>
+      <w:pPr>
+        <w:ind w:left="4320" w:hanging="360"/>
+      </w:pPr>
+      <w:rPr>
+        <w:rFonts w:ascii="Wingdings" w:hAnsi="Wingdings" w:hint="default"/>
+      </w:rPr>
+    </w:lvl>
+    <w:lvl w:ilvl="6" w:tplc="040C0001" w:tentative="1">
+      <w:start w:val="1"/>
+      <w:numFmt w:val="bullet"/>
+      <w:lvlText w:val=""/>
+      <w:lvlJc w:val="left"/>
+      <w:pPr>
+        <w:ind w:left="5040" w:hanging="360"/>
+      </w:pPr>
+      <w:rPr>
+        <w:rFonts w:ascii="Symbol" w:hAnsi="Symbol" w:hint="default"/>
+      </w:rPr>
+    </w:lvl>
+    <w:lvl w:ilvl="7" w:tplc="040C0003" w:tentative="1">
+      <w:start w:val="1"/>
+      <w:numFmt w:val="bullet"/>
+      <w:lvlText w:val="o"/>
+      <w:lvlJc w:val="left"/>
+      <w:pPr>
+        <w:ind w:left="5760" w:hanging="360"/>
+      </w:pPr>
+      <w:rPr>
+        <w:rFonts w:ascii="Courier New" w:hAnsi="Courier New" w:cs="Courier New" w:hint="default"/>
+      </w:rPr>
+    </w:lvl>
+    <w:lvl w:ilvl="8" w:tplc="040C0005" w:tentative="1">
+      <w:start w:val="1"/>
+      <w:numFmt w:val="bullet"/>
+      <w:lvlText w:val=""/>
+      <w:lvlJc w:val="left"/>
+      <w:pPr>
+        <w:ind w:left="6480" w:hanging="360"/>
+      </w:pPr>
+      <w:rPr>
+        <w:rFonts w:ascii="Wingdings" w:hAnsi="Wingdings" w:hint="default"/>
+      </w:rPr>
     </w:lvl>
   </w:abstractNum>
   <w:num w:numId="1">
@@ -4071,7 +4481,7 @@
     <w:abstractNumId w:val="12"/>
   </w:num>
   <w:num w:numId="5">
-    <w:abstractNumId w:val="20"/>
+    <w:abstractNumId w:val="21"/>
   </w:num>
   <w:num w:numId="6">
     <w:abstractNumId w:val="11"/>
@@ -4092,16 +4502,16 @@
     <w:abstractNumId w:val="16"/>
   </w:num>
   <w:num w:numId="12">
-    <w:abstractNumId w:val="19"/>
+    <w:abstractNumId w:val="20"/>
   </w:num>
   <w:num w:numId="13">
     <w:abstractNumId w:val="5"/>
   </w:num>
   <w:num w:numId="14">
-    <w:abstractNumId w:val="18"/>
+    <w:abstractNumId w:val="19"/>
   </w:num>
   <w:num w:numId="15">
-    <w:abstractNumId w:val="17"/>
+    <w:abstractNumId w:val="18"/>
   </w:num>
   <w:num w:numId="16">
     <w:abstractNumId w:val="15"/>
@@ -4120,6 +4530,12 @@
   </w:num>
   <w:num w:numId="21">
     <w:abstractNumId w:val="4"/>
+  </w:num>
+  <w:num w:numId="22">
+    <w:abstractNumId w:val="17"/>
+  </w:num>
+  <w:num w:numId="23">
+    <w:abstractNumId w:val="22"/>
   </w:num>
 </w:numbering>
 </file>

</xml_diff>

<commit_message>
Added the HMI and Machine Expert projects to the git folder
</commit_message>
<xml_diff>
--- a/Suivi Projet.docx
+++ b/Suivi Projet.docx
@@ -1800,15 +1800,7 @@
           <w:color w:val="FF0000"/>
           <w:sz w:val="24"/>
         </w:rPr>
-        <w:t>0</w:t>
-      </w:r>
-      <w:r>
-        <w:rPr>
-          <w:b/>
-          <w:color w:val="FF0000"/>
-          <w:sz w:val="24"/>
-        </w:rPr>
-        <w:t>8</w:t>
+        <w:t>08</w:t>
       </w:r>
       <w:r>
         <w:rPr>
@@ -1844,20 +1836,83 @@
         </w:numPr>
       </w:pPr>
       <w:r>
-        <w:t xml:space="preserve">J’ai trouvé le problème avec l’Input </w:t>
-      </w:r>
+        <w:t xml:space="preserve">J’ai trouvé le problème avec l’Input STOP du convoyeur, en fait, les sorties digitales de l’UR sont pas à 0V quand elles sont en OFF, elles sont à 1.5V, donc le convoyeur comprend ça comme un état HIGH et pas un état LOW. Par contre, les entrées digitales de l’UR sont à 0.3V, et alors quand on connecte le Convoyeur à une entrée et on active cette entrée, son Input STOP est déclenché, ou sinon quand on branche le STOP a une sortie digitale de l’UR et on branche cette sortie à une entrée, ça « décharge » la sortie en faisant qu’elle baisse </w:t>
+      </w:r>
+      <w:r>
+        <w:t>son voltage</w:t>
+      </w:r>
+      <w:r>
+        <w:t xml:space="preserve"> à moins que 1.5V et donc déclenchant le STOP.</w:t>
+      </w:r>
+    </w:p>
+    <w:p>
+      <w:pPr>
+        <w:pStyle w:val="Paragraphedeliste"/>
+        <w:numPr>
+          <w:ilvl w:val="0"/>
+          <w:numId w:val="23"/>
+        </w:numPr>
+      </w:pPr>
+      <w:r>
+        <w:lastRenderedPageBreak/>
+        <w:t>J’ai modélisé le CAD du casier pour la boîte de chocolat et je l’imprime sur 3D pour tester.</w:t>
+      </w:r>
+    </w:p>
+    <w:p>
+      <w:pPr>
+        <w:pStyle w:val="Paragraphedeliste"/>
+        <w:numPr>
+          <w:ilvl w:val="0"/>
+          <w:numId w:val="23"/>
+        </w:numPr>
+      </w:pPr>
+      <w:r>
+        <w:t>J’avance avec le cours de Machine Expert.</w:t>
+      </w:r>
+    </w:p>
+    <w:p/>
+    <w:p>
+      <w:pPr>
+        <w:jc w:val="center"/>
+        <w:rPr>
+          <w:b/>
+          <w:color w:val="FF0000"/>
+          <w:sz w:val="24"/>
+        </w:rPr>
+      </w:pPr>
       <w:bookmarkStart w:id="0" w:name="_GoBack"/>
       <w:bookmarkEnd w:id="0"/>
       <w:r>
-        <w:t xml:space="preserve">STOP du convoyeur, en fait, les sorties digitales de l’UR sont pas à 0V quand elles sont en OFF, elles sont à 1.5V, donc le convoyeur comprend ça comme un état HIGH et pas un état LOW. Par contre, les entrées digitales de l’UR sont à 0.3V, et alors quand on connecte le Convoyeur à une entrée et on active cette entrée, son Input STOP est déclenché, ou sinon quand on branche le STOP a une sortie digitale de l’UR et on branche cette sortie à une entrée, ça « décharge » la sortie en faisant qu’elle baisse </w:t>
-      </w:r>
-      <w:proofErr w:type="gramStart"/>
-      <w:r>
-        <w:t>sa voltage</w:t>
-      </w:r>
-      <w:proofErr w:type="gramEnd"/>
-      <w:r>
-        <w:t xml:space="preserve"> à moins que 1.5V et donc déclenchant le STOP.</w:t>
+        <w:rPr>
+          <w:b/>
+          <w:color w:val="FF0000"/>
+          <w:sz w:val="24"/>
+        </w:rPr>
+        <w:t>09</w:t>
+      </w:r>
+      <w:r>
+        <w:rPr>
+          <w:b/>
+          <w:color w:val="FF0000"/>
+          <w:sz w:val="24"/>
+        </w:rPr>
+        <w:t>/0</w:t>
+      </w:r>
+      <w:r>
+        <w:rPr>
+          <w:b/>
+          <w:color w:val="FF0000"/>
+          <w:sz w:val="24"/>
+        </w:rPr>
+        <w:t>3</w:t>
+      </w:r>
+      <w:r>
+        <w:rPr>
+          <w:b/>
+          <w:color w:val="FF0000"/>
+          <w:sz w:val="24"/>
+        </w:rPr>
+        <w:t>/2023</w:t>
       </w:r>
     </w:p>
     <w:p>
@@ -1865,12 +1920,11 @@
         <w:pStyle w:val="Paragraphedeliste"/>
         <w:numPr>
           <w:ilvl w:val="0"/>
-          <w:numId w:val="23"/>
-        </w:numPr>
-      </w:pPr>
-      <w:r>
-        <w:lastRenderedPageBreak/>
-        <w:t>J’ai modélisé le CAD du casier pour la boîte de chocolat et je l’imprime sur 3D pour tester.</w:t>
+          <w:numId w:val="24"/>
+        </w:numPr>
+      </w:pPr>
+      <w:r>
+        <w:t>J’ai bien avancé avec le cours sur Machine Expert, il manque quelques vidéos, je dois le finaliser demain.</w:t>
       </w:r>
     </w:p>
     <w:p>
@@ -1878,11 +1932,157 @@
         <w:pStyle w:val="Paragraphedeliste"/>
         <w:numPr>
           <w:ilvl w:val="0"/>
-          <w:numId w:val="23"/>
-        </w:numPr>
-      </w:pPr>
-      <w:r>
-        <w:t>J’avance avec le cours de Machine Expert.</w:t>
+          <w:numId w:val="24"/>
+        </w:numPr>
+      </w:pPr>
+      <w:r>
+        <w:t>Benoît a coupé la base LEGO en 4 parties avec la découpe laser.</w:t>
+      </w:r>
+    </w:p>
+    <w:p/>
+    <w:p>
+      <w:pPr>
+        <w:jc w:val="center"/>
+        <w:rPr>
+          <w:b/>
+          <w:color w:val="FF0000"/>
+          <w:sz w:val="24"/>
+        </w:rPr>
+      </w:pPr>
+      <w:r>
+        <w:rPr>
+          <w:b/>
+          <w:color w:val="FF0000"/>
+          <w:sz w:val="24"/>
+        </w:rPr>
+        <w:t>10</w:t>
+      </w:r>
+      <w:r>
+        <w:rPr>
+          <w:b/>
+          <w:color w:val="FF0000"/>
+          <w:sz w:val="24"/>
+        </w:rPr>
+        <w:t>/0</w:t>
+      </w:r>
+      <w:r>
+        <w:rPr>
+          <w:b/>
+          <w:color w:val="FF0000"/>
+          <w:sz w:val="24"/>
+        </w:rPr>
+        <w:t>3</w:t>
+      </w:r>
+      <w:r>
+        <w:rPr>
+          <w:b/>
+          <w:color w:val="FF0000"/>
+          <w:sz w:val="24"/>
+        </w:rPr>
+        <w:t>/2023</w:t>
+      </w:r>
+    </w:p>
+    <w:p>
+      <w:pPr>
+        <w:pStyle w:val="Paragraphedeliste"/>
+        <w:numPr>
+          <w:ilvl w:val="0"/>
+          <w:numId w:val="26"/>
+        </w:numPr>
+      </w:pPr>
+      <w:r>
+        <w:t>J’ai fini le cours de Machine Expert et j’ai installé l’IHM. L’IHM marche, par contre qu’avec la simulation, car pour pouvoir transmettre le code vers l’équipement physique il faut une licence.</w:t>
+      </w:r>
+    </w:p>
+    <w:p/>
+    <w:p>
+      <w:pPr>
+        <w:jc w:val="center"/>
+        <w:rPr>
+          <w:b/>
+          <w:color w:val="FF0000"/>
+          <w:sz w:val="24"/>
+        </w:rPr>
+      </w:pPr>
+      <w:r>
+        <w:rPr>
+          <w:b/>
+          <w:color w:val="FF0000"/>
+          <w:sz w:val="24"/>
+        </w:rPr>
+        <w:t>1</w:t>
+      </w:r>
+      <w:r>
+        <w:rPr>
+          <w:b/>
+          <w:color w:val="FF0000"/>
+          <w:sz w:val="24"/>
+        </w:rPr>
+        <w:t>4</w:t>
+      </w:r>
+      <w:r>
+        <w:rPr>
+          <w:b/>
+          <w:color w:val="FF0000"/>
+          <w:sz w:val="24"/>
+        </w:rPr>
+        <w:t>/0</w:t>
+      </w:r>
+      <w:r>
+        <w:rPr>
+          <w:b/>
+          <w:color w:val="FF0000"/>
+          <w:sz w:val="24"/>
+        </w:rPr>
+        <w:t>3</w:t>
+      </w:r>
+      <w:r>
+        <w:rPr>
+          <w:b/>
+          <w:color w:val="FF0000"/>
+          <w:sz w:val="24"/>
+        </w:rPr>
+        <w:t>/2023</w:t>
+      </w:r>
+    </w:p>
+    <w:p>
+      <w:pPr>
+        <w:pStyle w:val="Paragraphedeliste"/>
+        <w:numPr>
+          <w:ilvl w:val="0"/>
+          <w:numId w:val="25"/>
+        </w:numPr>
+      </w:pPr>
+      <w:r>
+        <w:t xml:space="preserve">J’ai commencé à tester le robot avec les LEGOS pour faire de l’assemblage/palettisation, mais j’ai trouvé que le robot doit placer les pièces très précisément pour marcher, sinon le robot n’arrive pas à insérer les </w:t>
+      </w:r>
+      <w:proofErr w:type="spellStart"/>
+      <w:r>
+        <w:t>duplots</w:t>
+      </w:r>
+      <w:proofErr w:type="spellEnd"/>
+      <w:r>
+        <w:t xml:space="preserve"> un sur les outres, car l’outil « Tool Contact » déclenche avant de placer correctement les pièces, alors soit je crée un plan et j’essaie de positionner les pièces de forme très précise (voir avec Clément pour l’embout pointu demandé), soit j’utilise la caméra.</w:t>
+      </w:r>
+    </w:p>
+    <w:p>
+      <w:pPr>
+        <w:pStyle w:val="Paragraphedeliste"/>
+        <w:numPr>
+          <w:ilvl w:val="0"/>
+          <w:numId w:val="25"/>
+        </w:numPr>
+      </w:pPr>
+      <w:r>
+        <w:t xml:space="preserve">Je passe les commandes pour le Kit IO-Link et les câbles, pour le module d’alimentation il faut calculer l’ampérage avec </w:t>
+      </w:r>
+      <w:proofErr w:type="spellStart"/>
+      <w:r>
+        <w:t>Myléne</w:t>
+      </w:r>
+      <w:proofErr w:type="spellEnd"/>
+      <w:r>
+        <w:t>.</w:t>
       </w:r>
     </w:p>
     <w:sectPr>
@@ -2463,6 +2663,119 @@
     </w:lvl>
   </w:abstractNum>
   <w:abstractNum w:abstractNumId="5" w15:restartNumberingAfterBreak="0">
+    <w:nsid w:val="129A4B34"/>
+    <w:multiLevelType w:val="hybridMultilevel"/>
+    <w:tmpl w:val="82C4366A"/>
+    <w:lvl w:ilvl="0" w:tplc="040C000B">
+      <w:start w:val="1"/>
+      <w:numFmt w:val="bullet"/>
+      <w:lvlText w:val=""/>
+      <w:lvlJc w:val="left"/>
+      <w:pPr>
+        <w:ind w:left="720" w:hanging="360"/>
+      </w:pPr>
+      <w:rPr>
+        <w:rFonts w:ascii="Wingdings" w:hAnsi="Wingdings" w:hint="default"/>
+      </w:rPr>
+    </w:lvl>
+    <w:lvl w:ilvl="1" w:tplc="040C0003" w:tentative="1">
+      <w:start w:val="1"/>
+      <w:numFmt w:val="bullet"/>
+      <w:lvlText w:val="o"/>
+      <w:lvlJc w:val="left"/>
+      <w:pPr>
+        <w:ind w:left="1440" w:hanging="360"/>
+      </w:pPr>
+      <w:rPr>
+        <w:rFonts w:ascii="Courier New" w:hAnsi="Courier New" w:cs="Courier New" w:hint="default"/>
+      </w:rPr>
+    </w:lvl>
+    <w:lvl w:ilvl="2" w:tplc="040C0005" w:tentative="1">
+      <w:start w:val="1"/>
+      <w:numFmt w:val="bullet"/>
+      <w:lvlText w:val=""/>
+      <w:lvlJc w:val="left"/>
+      <w:pPr>
+        <w:ind w:left="2160" w:hanging="360"/>
+      </w:pPr>
+      <w:rPr>
+        <w:rFonts w:ascii="Wingdings" w:hAnsi="Wingdings" w:hint="default"/>
+      </w:rPr>
+    </w:lvl>
+    <w:lvl w:ilvl="3" w:tplc="040C0001" w:tentative="1">
+      <w:start w:val="1"/>
+      <w:numFmt w:val="bullet"/>
+      <w:lvlText w:val=""/>
+      <w:lvlJc w:val="left"/>
+      <w:pPr>
+        <w:ind w:left="2880" w:hanging="360"/>
+      </w:pPr>
+      <w:rPr>
+        <w:rFonts w:ascii="Symbol" w:hAnsi="Symbol" w:hint="default"/>
+      </w:rPr>
+    </w:lvl>
+    <w:lvl w:ilvl="4" w:tplc="040C0003" w:tentative="1">
+      <w:start w:val="1"/>
+      <w:numFmt w:val="bullet"/>
+      <w:lvlText w:val="o"/>
+      <w:lvlJc w:val="left"/>
+      <w:pPr>
+        <w:ind w:left="3600" w:hanging="360"/>
+      </w:pPr>
+      <w:rPr>
+        <w:rFonts w:ascii="Courier New" w:hAnsi="Courier New" w:cs="Courier New" w:hint="default"/>
+      </w:rPr>
+    </w:lvl>
+    <w:lvl w:ilvl="5" w:tplc="040C0005" w:tentative="1">
+      <w:start w:val="1"/>
+      <w:numFmt w:val="bullet"/>
+      <w:lvlText w:val=""/>
+      <w:lvlJc w:val="left"/>
+      <w:pPr>
+        <w:ind w:left="4320" w:hanging="360"/>
+      </w:pPr>
+      <w:rPr>
+        <w:rFonts w:ascii="Wingdings" w:hAnsi="Wingdings" w:hint="default"/>
+      </w:rPr>
+    </w:lvl>
+    <w:lvl w:ilvl="6" w:tplc="040C0001" w:tentative="1">
+      <w:start w:val="1"/>
+      <w:numFmt w:val="bullet"/>
+      <w:lvlText w:val=""/>
+      <w:lvlJc w:val="left"/>
+      <w:pPr>
+        <w:ind w:left="5040" w:hanging="360"/>
+      </w:pPr>
+      <w:rPr>
+        <w:rFonts w:ascii="Symbol" w:hAnsi="Symbol" w:hint="default"/>
+      </w:rPr>
+    </w:lvl>
+    <w:lvl w:ilvl="7" w:tplc="040C0003" w:tentative="1">
+      <w:start w:val="1"/>
+      <w:numFmt w:val="bullet"/>
+      <w:lvlText w:val="o"/>
+      <w:lvlJc w:val="left"/>
+      <w:pPr>
+        <w:ind w:left="5760" w:hanging="360"/>
+      </w:pPr>
+      <w:rPr>
+        <w:rFonts w:ascii="Courier New" w:hAnsi="Courier New" w:cs="Courier New" w:hint="default"/>
+      </w:rPr>
+    </w:lvl>
+    <w:lvl w:ilvl="8" w:tplc="040C0005" w:tentative="1">
+      <w:start w:val="1"/>
+      <w:numFmt w:val="bullet"/>
+      <w:lvlText w:val=""/>
+      <w:lvlJc w:val="left"/>
+      <w:pPr>
+        <w:ind w:left="6480" w:hanging="360"/>
+      </w:pPr>
+      <w:rPr>
+        <w:rFonts w:ascii="Wingdings" w:hAnsi="Wingdings" w:hint="default"/>
+      </w:rPr>
+    </w:lvl>
+  </w:abstractNum>
+  <w:abstractNum w:abstractNumId="6" w15:restartNumberingAfterBreak="0">
     <w:nsid w:val="1F332D76"/>
     <w:multiLevelType w:val="hybridMultilevel"/>
     <w:tmpl w:val="7FF202F8"/>
@@ -2575,7 +2888,7 @@
       </w:rPr>
     </w:lvl>
   </w:abstractNum>
-  <w:abstractNum w:abstractNumId="6" w15:restartNumberingAfterBreak="0">
+  <w:abstractNum w:abstractNumId="7" w15:restartNumberingAfterBreak="0">
     <w:nsid w:val="208B1FAA"/>
     <w:multiLevelType w:val="hybridMultilevel"/>
     <w:tmpl w:val="CC2421C6"/>
@@ -2688,7 +3001,7 @@
       </w:rPr>
     </w:lvl>
   </w:abstractNum>
-  <w:abstractNum w:abstractNumId="7" w15:restartNumberingAfterBreak="0">
+  <w:abstractNum w:abstractNumId="8" w15:restartNumberingAfterBreak="0">
     <w:nsid w:val="224B41CD"/>
     <w:multiLevelType w:val="hybridMultilevel"/>
     <w:tmpl w:val="17463828"/>
@@ -2801,7 +3114,7 @@
       </w:rPr>
     </w:lvl>
   </w:abstractNum>
-  <w:abstractNum w:abstractNumId="8" w15:restartNumberingAfterBreak="0">
+  <w:abstractNum w:abstractNumId="9" w15:restartNumberingAfterBreak="0">
     <w:nsid w:val="28A57CA4"/>
     <w:multiLevelType w:val="hybridMultilevel"/>
     <w:tmpl w:val="0A7EFC5A"/>
@@ -2914,7 +3227,7 @@
       </w:rPr>
     </w:lvl>
   </w:abstractNum>
-  <w:abstractNum w:abstractNumId="9" w15:restartNumberingAfterBreak="0">
+  <w:abstractNum w:abstractNumId="10" w15:restartNumberingAfterBreak="0">
     <w:nsid w:val="2E5708A3"/>
     <w:multiLevelType w:val="hybridMultilevel"/>
     <w:tmpl w:val="F0F0B7A6"/>
@@ -3027,7 +3340,7 @@
       </w:rPr>
     </w:lvl>
   </w:abstractNum>
-  <w:abstractNum w:abstractNumId="10" w15:restartNumberingAfterBreak="0">
+  <w:abstractNum w:abstractNumId="11" w15:restartNumberingAfterBreak="0">
     <w:nsid w:val="365B7251"/>
     <w:multiLevelType w:val="hybridMultilevel"/>
     <w:tmpl w:val="D65403C2"/>
@@ -3140,7 +3453,7 @@
       </w:rPr>
     </w:lvl>
   </w:abstractNum>
-  <w:abstractNum w:abstractNumId="11" w15:restartNumberingAfterBreak="0">
+  <w:abstractNum w:abstractNumId="12" w15:restartNumberingAfterBreak="0">
     <w:nsid w:val="36801E05"/>
     <w:multiLevelType w:val="hybridMultilevel"/>
     <w:tmpl w:val="AEC2F71C"/>
@@ -3253,7 +3566,7 @@
       </w:rPr>
     </w:lvl>
   </w:abstractNum>
-  <w:abstractNum w:abstractNumId="12" w15:restartNumberingAfterBreak="0">
+  <w:abstractNum w:abstractNumId="13" w15:restartNumberingAfterBreak="0">
     <w:nsid w:val="38653D59"/>
     <w:multiLevelType w:val="hybridMultilevel"/>
     <w:tmpl w:val="64B299F6"/>
@@ -3366,7 +3679,7 @@
       </w:rPr>
     </w:lvl>
   </w:abstractNum>
-  <w:abstractNum w:abstractNumId="13" w15:restartNumberingAfterBreak="0">
+  <w:abstractNum w:abstractNumId="14" w15:restartNumberingAfterBreak="0">
     <w:nsid w:val="398738A5"/>
     <w:multiLevelType w:val="hybridMultilevel"/>
     <w:tmpl w:val="8A1A8FF0"/>
@@ -3479,7 +3792,7 @@
       </w:rPr>
     </w:lvl>
   </w:abstractNum>
-  <w:abstractNum w:abstractNumId="14" w15:restartNumberingAfterBreak="0">
+  <w:abstractNum w:abstractNumId="15" w15:restartNumberingAfterBreak="0">
     <w:nsid w:val="4A8E71FD"/>
     <w:multiLevelType w:val="hybridMultilevel"/>
     <w:tmpl w:val="965E28D0"/>
@@ -3592,7 +3905,7 @@
       </w:rPr>
     </w:lvl>
   </w:abstractNum>
-  <w:abstractNum w:abstractNumId="15" w15:restartNumberingAfterBreak="0">
+  <w:abstractNum w:abstractNumId="16" w15:restartNumberingAfterBreak="0">
     <w:nsid w:val="4A945A46"/>
     <w:multiLevelType w:val="hybridMultilevel"/>
     <w:tmpl w:val="0D643AF4"/>
@@ -3705,7 +4018,7 @@
       </w:rPr>
     </w:lvl>
   </w:abstractNum>
-  <w:abstractNum w:abstractNumId="16" w15:restartNumberingAfterBreak="0">
+  <w:abstractNum w:abstractNumId="17" w15:restartNumberingAfterBreak="0">
     <w:nsid w:val="4CB203E5"/>
     <w:multiLevelType w:val="hybridMultilevel"/>
     <w:tmpl w:val="1D686708"/>
@@ -3817,7 +4130,7 @@
       </w:rPr>
     </w:lvl>
   </w:abstractNum>
-  <w:abstractNum w:abstractNumId="17" w15:restartNumberingAfterBreak="0">
+  <w:abstractNum w:abstractNumId="18" w15:restartNumberingAfterBreak="0">
     <w:nsid w:val="59990182"/>
     <w:multiLevelType w:val="hybridMultilevel"/>
     <w:tmpl w:val="EDC0A75E"/>
@@ -3930,7 +4243,7 @@
       </w:rPr>
     </w:lvl>
   </w:abstractNum>
-  <w:abstractNum w:abstractNumId="18" w15:restartNumberingAfterBreak="0">
+  <w:abstractNum w:abstractNumId="19" w15:restartNumberingAfterBreak="0">
     <w:nsid w:val="61763C9F"/>
     <w:multiLevelType w:val="hybridMultilevel"/>
     <w:tmpl w:val="CEFAC59A"/>
@@ -4043,7 +4356,7 @@
       </w:rPr>
     </w:lvl>
   </w:abstractNum>
-  <w:abstractNum w:abstractNumId="19" w15:restartNumberingAfterBreak="0">
+  <w:abstractNum w:abstractNumId="20" w15:restartNumberingAfterBreak="0">
     <w:nsid w:val="64196B92"/>
     <w:multiLevelType w:val="hybridMultilevel"/>
     <w:tmpl w:val="3E9C5394"/>
@@ -4156,7 +4469,7 @@
       </w:rPr>
     </w:lvl>
   </w:abstractNum>
-  <w:abstractNum w:abstractNumId="20" w15:restartNumberingAfterBreak="0">
+  <w:abstractNum w:abstractNumId="21" w15:restartNumberingAfterBreak="0">
     <w:nsid w:val="6B39367B"/>
     <w:multiLevelType w:val="hybridMultilevel"/>
     <w:tmpl w:val="88243E30"/>
@@ -4269,7 +4582,233 @@
       </w:rPr>
     </w:lvl>
   </w:abstractNum>
-  <w:abstractNum w:abstractNumId="21" w15:restartNumberingAfterBreak="0">
+  <w:abstractNum w:abstractNumId="22" w15:restartNumberingAfterBreak="0">
+    <w:nsid w:val="75D06F37"/>
+    <w:multiLevelType w:val="hybridMultilevel"/>
+    <w:tmpl w:val="D9D0C10A"/>
+    <w:lvl w:ilvl="0" w:tplc="040C000B">
+      <w:start w:val="1"/>
+      <w:numFmt w:val="bullet"/>
+      <w:lvlText w:val=""/>
+      <w:lvlJc w:val="left"/>
+      <w:pPr>
+        <w:ind w:left="720" w:hanging="360"/>
+      </w:pPr>
+      <w:rPr>
+        <w:rFonts w:ascii="Wingdings" w:hAnsi="Wingdings" w:hint="default"/>
+      </w:rPr>
+    </w:lvl>
+    <w:lvl w:ilvl="1" w:tplc="040C0003" w:tentative="1">
+      <w:start w:val="1"/>
+      <w:numFmt w:val="bullet"/>
+      <w:lvlText w:val="o"/>
+      <w:lvlJc w:val="left"/>
+      <w:pPr>
+        <w:ind w:left="1440" w:hanging="360"/>
+      </w:pPr>
+      <w:rPr>
+        <w:rFonts w:ascii="Courier New" w:hAnsi="Courier New" w:cs="Courier New" w:hint="default"/>
+      </w:rPr>
+    </w:lvl>
+    <w:lvl w:ilvl="2" w:tplc="040C0005" w:tentative="1">
+      <w:start w:val="1"/>
+      <w:numFmt w:val="bullet"/>
+      <w:lvlText w:val=""/>
+      <w:lvlJc w:val="left"/>
+      <w:pPr>
+        <w:ind w:left="2160" w:hanging="360"/>
+      </w:pPr>
+      <w:rPr>
+        <w:rFonts w:ascii="Wingdings" w:hAnsi="Wingdings" w:hint="default"/>
+      </w:rPr>
+    </w:lvl>
+    <w:lvl w:ilvl="3" w:tplc="040C0001" w:tentative="1">
+      <w:start w:val="1"/>
+      <w:numFmt w:val="bullet"/>
+      <w:lvlText w:val=""/>
+      <w:lvlJc w:val="left"/>
+      <w:pPr>
+        <w:ind w:left="2880" w:hanging="360"/>
+      </w:pPr>
+      <w:rPr>
+        <w:rFonts w:ascii="Symbol" w:hAnsi="Symbol" w:hint="default"/>
+      </w:rPr>
+    </w:lvl>
+    <w:lvl w:ilvl="4" w:tplc="040C0003" w:tentative="1">
+      <w:start w:val="1"/>
+      <w:numFmt w:val="bullet"/>
+      <w:lvlText w:val="o"/>
+      <w:lvlJc w:val="left"/>
+      <w:pPr>
+        <w:ind w:left="3600" w:hanging="360"/>
+      </w:pPr>
+      <w:rPr>
+        <w:rFonts w:ascii="Courier New" w:hAnsi="Courier New" w:cs="Courier New" w:hint="default"/>
+      </w:rPr>
+    </w:lvl>
+    <w:lvl w:ilvl="5" w:tplc="040C0005" w:tentative="1">
+      <w:start w:val="1"/>
+      <w:numFmt w:val="bullet"/>
+      <w:lvlText w:val=""/>
+      <w:lvlJc w:val="left"/>
+      <w:pPr>
+        <w:ind w:left="4320" w:hanging="360"/>
+      </w:pPr>
+      <w:rPr>
+        <w:rFonts w:ascii="Wingdings" w:hAnsi="Wingdings" w:hint="default"/>
+      </w:rPr>
+    </w:lvl>
+    <w:lvl w:ilvl="6" w:tplc="040C0001" w:tentative="1">
+      <w:start w:val="1"/>
+      <w:numFmt w:val="bullet"/>
+      <w:lvlText w:val=""/>
+      <w:lvlJc w:val="left"/>
+      <w:pPr>
+        <w:ind w:left="5040" w:hanging="360"/>
+      </w:pPr>
+      <w:rPr>
+        <w:rFonts w:ascii="Symbol" w:hAnsi="Symbol" w:hint="default"/>
+      </w:rPr>
+    </w:lvl>
+    <w:lvl w:ilvl="7" w:tplc="040C0003" w:tentative="1">
+      <w:start w:val="1"/>
+      <w:numFmt w:val="bullet"/>
+      <w:lvlText w:val="o"/>
+      <w:lvlJc w:val="left"/>
+      <w:pPr>
+        <w:ind w:left="5760" w:hanging="360"/>
+      </w:pPr>
+      <w:rPr>
+        <w:rFonts w:ascii="Courier New" w:hAnsi="Courier New" w:cs="Courier New" w:hint="default"/>
+      </w:rPr>
+    </w:lvl>
+    <w:lvl w:ilvl="8" w:tplc="040C0005" w:tentative="1">
+      <w:start w:val="1"/>
+      <w:numFmt w:val="bullet"/>
+      <w:lvlText w:val=""/>
+      <w:lvlJc w:val="left"/>
+      <w:pPr>
+        <w:ind w:left="6480" w:hanging="360"/>
+      </w:pPr>
+      <w:rPr>
+        <w:rFonts w:ascii="Wingdings" w:hAnsi="Wingdings" w:hint="default"/>
+      </w:rPr>
+    </w:lvl>
+  </w:abstractNum>
+  <w:abstractNum w:abstractNumId="23" w15:restartNumberingAfterBreak="0">
+    <w:nsid w:val="75EB1BD6"/>
+    <w:multiLevelType w:val="hybridMultilevel"/>
+    <w:tmpl w:val="126E4FDC"/>
+    <w:lvl w:ilvl="0" w:tplc="040C000B">
+      <w:start w:val="1"/>
+      <w:numFmt w:val="bullet"/>
+      <w:lvlText w:val=""/>
+      <w:lvlJc w:val="left"/>
+      <w:pPr>
+        <w:ind w:left="720" w:hanging="360"/>
+      </w:pPr>
+      <w:rPr>
+        <w:rFonts w:ascii="Wingdings" w:hAnsi="Wingdings" w:hint="default"/>
+      </w:rPr>
+    </w:lvl>
+    <w:lvl w:ilvl="1" w:tplc="040C0003" w:tentative="1">
+      <w:start w:val="1"/>
+      <w:numFmt w:val="bullet"/>
+      <w:lvlText w:val="o"/>
+      <w:lvlJc w:val="left"/>
+      <w:pPr>
+        <w:ind w:left="1440" w:hanging="360"/>
+      </w:pPr>
+      <w:rPr>
+        <w:rFonts w:ascii="Courier New" w:hAnsi="Courier New" w:cs="Courier New" w:hint="default"/>
+      </w:rPr>
+    </w:lvl>
+    <w:lvl w:ilvl="2" w:tplc="040C0005" w:tentative="1">
+      <w:start w:val="1"/>
+      <w:numFmt w:val="bullet"/>
+      <w:lvlText w:val=""/>
+      <w:lvlJc w:val="left"/>
+      <w:pPr>
+        <w:ind w:left="2160" w:hanging="360"/>
+      </w:pPr>
+      <w:rPr>
+        <w:rFonts w:ascii="Wingdings" w:hAnsi="Wingdings" w:hint="default"/>
+      </w:rPr>
+    </w:lvl>
+    <w:lvl w:ilvl="3" w:tplc="040C0001" w:tentative="1">
+      <w:start w:val="1"/>
+      <w:numFmt w:val="bullet"/>
+      <w:lvlText w:val=""/>
+      <w:lvlJc w:val="left"/>
+      <w:pPr>
+        <w:ind w:left="2880" w:hanging="360"/>
+      </w:pPr>
+      <w:rPr>
+        <w:rFonts w:ascii="Symbol" w:hAnsi="Symbol" w:hint="default"/>
+      </w:rPr>
+    </w:lvl>
+    <w:lvl w:ilvl="4" w:tplc="040C0003" w:tentative="1">
+      <w:start w:val="1"/>
+      <w:numFmt w:val="bullet"/>
+      <w:lvlText w:val="o"/>
+      <w:lvlJc w:val="left"/>
+      <w:pPr>
+        <w:ind w:left="3600" w:hanging="360"/>
+      </w:pPr>
+      <w:rPr>
+        <w:rFonts w:ascii="Courier New" w:hAnsi="Courier New" w:cs="Courier New" w:hint="default"/>
+      </w:rPr>
+    </w:lvl>
+    <w:lvl w:ilvl="5" w:tplc="040C0005" w:tentative="1">
+      <w:start w:val="1"/>
+      <w:numFmt w:val="bullet"/>
+      <w:lvlText w:val=""/>
+      <w:lvlJc w:val="left"/>
+      <w:pPr>
+        <w:ind w:left="4320" w:hanging="360"/>
+      </w:pPr>
+      <w:rPr>
+        <w:rFonts w:ascii="Wingdings" w:hAnsi="Wingdings" w:hint="default"/>
+      </w:rPr>
+    </w:lvl>
+    <w:lvl w:ilvl="6" w:tplc="040C0001" w:tentative="1">
+      <w:start w:val="1"/>
+      <w:numFmt w:val="bullet"/>
+      <w:lvlText w:val=""/>
+      <w:lvlJc w:val="left"/>
+      <w:pPr>
+        <w:ind w:left="5040" w:hanging="360"/>
+      </w:pPr>
+      <w:rPr>
+        <w:rFonts w:ascii="Symbol" w:hAnsi="Symbol" w:hint="default"/>
+      </w:rPr>
+    </w:lvl>
+    <w:lvl w:ilvl="7" w:tplc="040C0003" w:tentative="1">
+      <w:start w:val="1"/>
+      <w:numFmt w:val="bullet"/>
+      <w:lvlText w:val="o"/>
+      <w:lvlJc w:val="left"/>
+      <w:pPr>
+        <w:ind w:left="5760" w:hanging="360"/>
+      </w:pPr>
+      <w:rPr>
+        <w:rFonts w:ascii="Courier New" w:hAnsi="Courier New" w:cs="Courier New" w:hint="default"/>
+      </w:rPr>
+    </w:lvl>
+    <w:lvl w:ilvl="8" w:tplc="040C0005" w:tentative="1">
+      <w:start w:val="1"/>
+      <w:numFmt w:val="bullet"/>
+      <w:lvlText w:val=""/>
+      <w:lvlJc w:val="left"/>
+      <w:pPr>
+        <w:ind w:left="6480" w:hanging="360"/>
+      </w:pPr>
+      <w:rPr>
+        <w:rFonts w:ascii="Wingdings" w:hAnsi="Wingdings" w:hint="default"/>
+      </w:rPr>
+    </w:lvl>
+  </w:abstractNum>
+  <w:abstractNum w:abstractNumId="24" w15:restartNumberingAfterBreak="0">
     <w:nsid w:val="7879188B"/>
     <w:multiLevelType w:val="hybridMultilevel"/>
     <w:tmpl w:val="792E3AAA"/>
@@ -4355,7 +4894,7 @@
       </w:pPr>
     </w:lvl>
   </w:abstractNum>
-  <w:abstractNum w:abstractNumId="22" w15:restartNumberingAfterBreak="0">
+  <w:abstractNum w:abstractNumId="25" w15:restartNumberingAfterBreak="0">
     <w:nsid w:val="7A346985"/>
     <w:multiLevelType w:val="hybridMultilevel"/>
     <w:tmpl w:val="C5F6F426"/>
@@ -4472,70 +5011,79 @@
     <w:abstractNumId w:val="2"/>
   </w:num>
   <w:num w:numId="2">
+    <w:abstractNumId w:val="14"/>
+  </w:num>
+  <w:num w:numId="3">
+    <w:abstractNumId w:val="7"/>
+  </w:num>
+  <w:num w:numId="4">
     <w:abstractNumId w:val="13"/>
   </w:num>
-  <w:num w:numId="3">
-    <w:abstractNumId w:val="6"/>
-  </w:num>
-  <w:num w:numId="4">
-    <w:abstractNumId w:val="12"/>
-  </w:num>
   <w:num w:numId="5">
-    <w:abstractNumId w:val="21"/>
+    <w:abstractNumId w:val="24"/>
   </w:num>
   <w:num w:numId="6">
-    <w:abstractNumId w:val="11"/>
+    <w:abstractNumId w:val="12"/>
   </w:num>
   <w:num w:numId="7">
     <w:abstractNumId w:val="1"/>
   </w:num>
   <w:num w:numId="8">
-    <w:abstractNumId w:val="14"/>
+    <w:abstractNumId w:val="15"/>
   </w:num>
   <w:num w:numId="9">
-    <w:abstractNumId w:val="9"/>
+    <w:abstractNumId w:val="10"/>
   </w:num>
   <w:num w:numId="10">
     <w:abstractNumId w:val="3"/>
   </w:num>
   <w:num w:numId="11">
-    <w:abstractNumId w:val="16"/>
+    <w:abstractNumId w:val="17"/>
   </w:num>
   <w:num w:numId="12">
+    <w:abstractNumId w:val="21"/>
+  </w:num>
+  <w:num w:numId="13">
+    <w:abstractNumId w:val="6"/>
+  </w:num>
+  <w:num w:numId="14">
     <w:abstractNumId w:val="20"/>
   </w:num>
-  <w:num w:numId="13">
-    <w:abstractNumId w:val="5"/>
-  </w:num>
-  <w:num w:numId="14">
+  <w:num w:numId="15">
     <w:abstractNumId w:val="19"/>
   </w:num>
-  <w:num w:numId="15">
-    <w:abstractNumId w:val="18"/>
-  </w:num>
   <w:num w:numId="16">
-    <w:abstractNumId w:val="15"/>
+    <w:abstractNumId w:val="16"/>
   </w:num>
   <w:num w:numId="17">
     <w:abstractNumId w:val="0"/>
   </w:num>
   <w:num w:numId="18">
-    <w:abstractNumId w:val="7"/>
+    <w:abstractNumId w:val="8"/>
   </w:num>
   <w:num w:numId="19">
-    <w:abstractNumId w:val="10"/>
+    <w:abstractNumId w:val="11"/>
   </w:num>
   <w:num w:numId="20">
-    <w:abstractNumId w:val="8"/>
+    <w:abstractNumId w:val="9"/>
   </w:num>
   <w:num w:numId="21">
     <w:abstractNumId w:val="4"/>
   </w:num>
   <w:num w:numId="22">
-    <w:abstractNumId w:val="17"/>
+    <w:abstractNumId w:val="18"/>
   </w:num>
   <w:num w:numId="23">
+    <w:abstractNumId w:val="25"/>
+  </w:num>
+  <w:num w:numId="24">
+    <w:abstractNumId w:val="23"/>
+  </w:num>
+  <w:num w:numId="25">
     <w:abstractNumId w:val="22"/>
+  </w:num>
+  <w:num w:numId="26">
+    <w:abstractNumId w:val="5"/>
   </w:num>
 </w:numbering>
 </file>

</xml_diff>

<commit_message>
Implemented a nez layout to the HMI and tested it with other variables
</commit_message>
<xml_diff>
--- a/Suivi Projet.docx
+++ b/Suivi Projet.docx
@@ -1880,6 +1880,128 @@
           <w:sz w:val="24"/>
         </w:rPr>
       </w:pPr>
+      <w:r>
+        <w:rPr>
+          <w:b/>
+          <w:color w:val="FF0000"/>
+          <w:sz w:val="24"/>
+        </w:rPr>
+        <w:t>09</w:t>
+      </w:r>
+      <w:r>
+        <w:rPr>
+          <w:b/>
+          <w:color w:val="FF0000"/>
+          <w:sz w:val="24"/>
+        </w:rPr>
+        <w:t>/0</w:t>
+      </w:r>
+      <w:r>
+        <w:rPr>
+          <w:b/>
+          <w:color w:val="FF0000"/>
+          <w:sz w:val="24"/>
+        </w:rPr>
+        <w:t>3</w:t>
+      </w:r>
+      <w:r>
+        <w:rPr>
+          <w:b/>
+          <w:color w:val="FF0000"/>
+          <w:sz w:val="24"/>
+        </w:rPr>
+        <w:t>/2023</w:t>
+      </w:r>
+    </w:p>
+    <w:p>
+      <w:pPr>
+        <w:pStyle w:val="Paragraphedeliste"/>
+        <w:numPr>
+          <w:ilvl w:val="0"/>
+          <w:numId w:val="24"/>
+        </w:numPr>
+      </w:pPr>
+      <w:r>
+        <w:t>J’ai bien avancé avec le cours sur Machine Expert, il manque quelques vidéos, je dois le finaliser demain.</w:t>
+      </w:r>
+    </w:p>
+    <w:p>
+      <w:pPr>
+        <w:pStyle w:val="Paragraphedeliste"/>
+        <w:numPr>
+          <w:ilvl w:val="0"/>
+          <w:numId w:val="24"/>
+        </w:numPr>
+      </w:pPr>
+      <w:r>
+        <w:t>Benoît a coupé la base LEGO en 4 parties avec la découpe laser.</w:t>
+      </w:r>
+    </w:p>
+    <w:p/>
+    <w:p>
+      <w:pPr>
+        <w:jc w:val="center"/>
+        <w:rPr>
+          <w:b/>
+          <w:color w:val="FF0000"/>
+          <w:sz w:val="24"/>
+        </w:rPr>
+      </w:pPr>
+      <w:r>
+        <w:rPr>
+          <w:b/>
+          <w:color w:val="FF0000"/>
+          <w:sz w:val="24"/>
+        </w:rPr>
+        <w:t>10</w:t>
+      </w:r>
+      <w:r>
+        <w:rPr>
+          <w:b/>
+          <w:color w:val="FF0000"/>
+          <w:sz w:val="24"/>
+        </w:rPr>
+        <w:t>/0</w:t>
+      </w:r>
+      <w:r>
+        <w:rPr>
+          <w:b/>
+          <w:color w:val="FF0000"/>
+          <w:sz w:val="24"/>
+        </w:rPr>
+        <w:t>3</w:t>
+      </w:r>
+      <w:r>
+        <w:rPr>
+          <w:b/>
+          <w:color w:val="FF0000"/>
+          <w:sz w:val="24"/>
+        </w:rPr>
+        <w:t>/2023</w:t>
+      </w:r>
+    </w:p>
+    <w:p>
+      <w:pPr>
+        <w:pStyle w:val="Paragraphedeliste"/>
+        <w:numPr>
+          <w:ilvl w:val="0"/>
+          <w:numId w:val="26"/>
+        </w:numPr>
+      </w:pPr>
+      <w:r>
+        <w:t>J’ai fini le cours de Machine Expert et j’ai installé l’IHM. L’IHM marche, par contre qu’avec la simulation, car pour pouvoir transmettre le code vers l’équipement physique il faut une licence.</w:t>
+      </w:r>
+    </w:p>
+    <w:p/>
+    <w:p>
+      <w:pPr>
+        <w:jc w:val="center"/>
+        <w:rPr>
+          <w:b/>
+          <w:color w:val="FF0000"/>
+          <w:sz w:val="24"/>
+        </w:rPr>
+      </w:pPr>
       <w:bookmarkStart w:id="0" w:name="_GoBack"/>
       <w:bookmarkEnd w:id="0"/>
       <w:r>
@@ -1888,137 +2010,7 @@
           <w:color w:val="FF0000"/>
           <w:sz w:val="24"/>
         </w:rPr>
-        <w:t>09</w:t>
-      </w:r>
-      <w:r>
-        <w:rPr>
-          <w:b/>
-          <w:color w:val="FF0000"/>
-          <w:sz w:val="24"/>
-        </w:rPr>
-        <w:t>/0</w:t>
-      </w:r>
-      <w:r>
-        <w:rPr>
-          <w:b/>
-          <w:color w:val="FF0000"/>
-          <w:sz w:val="24"/>
-        </w:rPr>
-        <w:t>3</w:t>
-      </w:r>
-      <w:r>
-        <w:rPr>
-          <w:b/>
-          <w:color w:val="FF0000"/>
-          <w:sz w:val="24"/>
-        </w:rPr>
-        <w:t>/2023</w:t>
-      </w:r>
-    </w:p>
-    <w:p>
-      <w:pPr>
-        <w:pStyle w:val="Paragraphedeliste"/>
-        <w:numPr>
-          <w:ilvl w:val="0"/>
-          <w:numId w:val="24"/>
-        </w:numPr>
-      </w:pPr>
-      <w:r>
-        <w:t>J’ai bien avancé avec le cours sur Machine Expert, il manque quelques vidéos, je dois le finaliser demain.</w:t>
-      </w:r>
-    </w:p>
-    <w:p>
-      <w:pPr>
-        <w:pStyle w:val="Paragraphedeliste"/>
-        <w:numPr>
-          <w:ilvl w:val="0"/>
-          <w:numId w:val="24"/>
-        </w:numPr>
-      </w:pPr>
-      <w:r>
-        <w:t>Benoît a coupé la base LEGO en 4 parties avec la découpe laser.</w:t>
-      </w:r>
-    </w:p>
-    <w:p/>
-    <w:p>
-      <w:pPr>
-        <w:jc w:val="center"/>
-        <w:rPr>
-          <w:b/>
-          <w:color w:val="FF0000"/>
-          <w:sz w:val="24"/>
-        </w:rPr>
-      </w:pPr>
-      <w:r>
-        <w:rPr>
-          <w:b/>
-          <w:color w:val="FF0000"/>
-          <w:sz w:val="24"/>
-        </w:rPr>
-        <w:t>10</w:t>
-      </w:r>
-      <w:r>
-        <w:rPr>
-          <w:b/>
-          <w:color w:val="FF0000"/>
-          <w:sz w:val="24"/>
-        </w:rPr>
-        <w:t>/0</w:t>
-      </w:r>
-      <w:r>
-        <w:rPr>
-          <w:b/>
-          <w:color w:val="FF0000"/>
-          <w:sz w:val="24"/>
-        </w:rPr>
-        <w:t>3</w:t>
-      </w:r>
-      <w:r>
-        <w:rPr>
-          <w:b/>
-          <w:color w:val="FF0000"/>
-          <w:sz w:val="24"/>
-        </w:rPr>
-        <w:t>/2023</w:t>
-      </w:r>
-    </w:p>
-    <w:p>
-      <w:pPr>
-        <w:pStyle w:val="Paragraphedeliste"/>
-        <w:numPr>
-          <w:ilvl w:val="0"/>
-          <w:numId w:val="26"/>
-        </w:numPr>
-      </w:pPr>
-      <w:r>
-        <w:t>J’ai fini le cours de Machine Expert et j’ai installé l’IHM. L’IHM marche, par contre qu’avec la simulation, car pour pouvoir transmettre le code vers l’équipement physique il faut une licence.</w:t>
-      </w:r>
-    </w:p>
-    <w:p/>
-    <w:p>
-      <w:pPr>
-        <w:jc w:val="center"/>
-        <w:rPr>
-          <w:b/>
-          <w:color w:val="FF0000"/>
-          <w:sz w:val="24"/>
-        </w:rPr>
-      </w:pPr>
-      <w:r>
-        <w:rPr>
-          <w:b/>
-          <w:color w:val="FF0000"/>
-          <w:sz w:val="24"/>
-        </w:rPr>
-        <w:t>1</w:t>
-      </w:r>
-      <w:r>
-        <w:rPr>
-          <w:b/>
-          <w:color w:val="FF0000"/>
-          <w:sz w:val="24"/>
-        </w:rPr>
-        <w:t>4</w:t>
+        <w:t>14</w:t>
       </w:r>
       <w:r>
         <w:rPr>
@@ -2074,7 +2066,19 @@
         </w:numPr>
       </w:pPr>
       <w:r>
-        <w:t xml:space="preserve">Je passe les commandes pour le Kit IO-Link et les câbles, pour le module d’alimentation il faut calculer l’ampérage avec </w:t>
+        <w:t>J</w:t>
+      </w:r>
+      <w:r>
+        <w:t>’ai</w:t>
+      </w:r>
+      <w:r>
+        <w:t xml:space="preserve"> pass</w:t>
+      </w:r>
+      <w:r>
+        <w:t>é</w:t>
+      </w:r>
+      <w:r>
+        <w:t xml:space="preserve"> les commandes pour le Kit IO-Link et les câbles, pour le module d’alimentation il faut calculer l’ampérage avec </w:t>
       </w:r>
       <w:proofErr w:type="spellStart"/>
       <w:r>
@@ -2083,6 +2087,105 @@
       <w:proofErr w:type="spellEnd"/>
       <w:r>
         <w:t>.</w:t>
+      </w:r>
+    </w:p>
+    <w:p/>
+    <w:p>
+      <w:pPr>
+        <w:jc w:val="center"/>
+        <w:rPr>
+          <w:b/>
+          <w:color w:val="FF0000"/>
+          <w:sz w:val="24"/>
+        </w:rPr>
+      </w:pPr>
+      <w:r>
+        <w:rPr>
+          <w:b/>
+          <w:color w:val="FF0000"/>
+          <w:sz w:val="24"/>
+        </w:rPr>
+        <w:t>1</w:t>
+      </w:r>
+      <w:r>
+        <w:rPr>
+          <w:b/>
+          <w:color w:val="FF0000"/>
+          <w:sz w:val="24"/>
+        </w:rPr>
+        <w:t>5</w:t>
+      </w:r>
+      <w:r>
+        <w:rPr>
+          <w:b/>
+          <w:color w:val="FF0000"/>
+          <w:sz w:val="24"/>
+        </w:rPr>
+        <w:t>/0</w:t>
+      </w:r>
+      <w:r>
+        <w:rPr>
+          <w:b/>
+          <w:color w:val="FF0000"/>
+          <w:sz w:val="24"/>
+        </w:rPr>
+        <w:t>3</w:t>
+      </w:r>
+      <w:r>
+        <w:rPr>
+          <w:b/>
+          <w:color w:val="FF0000"/>
+          <w:sz w:val="24"/>
+        </w:rPr>
+        <w:t>/2023</w:t>
+      </w:r>
+    </w:p>
+    <w:p>
+      <w:pPr>
+        <w:pStyle w:val="Paragraphedeliste"/>
+        <w:numPr>
+          <w:ilvl w:val="0"/>
+          <w:numId w:val="27"/>
+        </w:numPr>
+      </w:pPr>
+      <w:r>
+        <w:t>J’ai pris la licence de l’</w:t>
+      </w:r>
+      <w:proofErr w:type="spellStart"/>
+      <w:r>
+        <w:t>Operator</w:t>
+      </w:r>
+      <w:proofErr w:type="spellEnd"/>
+      <w:r>
+        <w:t xml:space="preserve"> Terminal Expert avec </w:t>
+      </w:r>
+      <w:proofErr w:type="spellStart"/>
+      <w:r>
+        <w:t>Myléne</w:t>
+      </w:r>
+      <w:proofErr w:type="spellEnd"/>
+      <w:r>
+        <w:t xml:space="preserve"> et maintenant j’arrive à utiliser l’IHM physique.</w:t>
+      </w:r>
+    </w:p>
+    <w:p>
+      <w:pPr>
+        <w:pStyle w:val="Paragraphedeliste"/>
+        <w:numPr>
+          <w:ilvl w:val="0"/>
+          <w:numId w:val="27"/>
+        </w:numPr>
+      </w:pPr>
+      <w:r>
+        <w:t xml:space="preserve">J’ai calculé l’ampérage du système à l’aide d’un </w:t>
+      </w:r>
+      <w:proofErr w:type="spellStart"/>
+      <w:r>
+        <w:t>excel</w:t>
+      </w:r>
+      <w:proofErr w:type="spellEnd"/>
+      <w:r>
+        <w:t xml:space="preserve"> « Tableau de donnés électriques » et la valeur avec tous les équipements branchés sur une même alim c’est de 6.9 A, alors j’ai passé la commande pour une alimentation de 10 A.</w:t>
       </w:r>
     </w:p>
     <w:sectPr>
@@ -4244,6 +4347,119 @@
     </w:lvl>
   </w:abstractNum>
   <w:abstractNum w:abstractNumId="19" w15:restartNumberingAfterBreak="0">
+    <w:nsid w:val="5B21529D"/>
+    <w:multiLevelType w:val="hybridMultilevel"/>
+    <w:tmpl w:val="4184DD38"/>
+    <w:lvl w:ilvl="0" w:tplc="040C000B">
+      <w:start w:val="1"/>
+      <w:numFmt w:val="bullet"/>
+      <w:lvlText w:val=""/>
+      <w:lvlJc w:val="left"/>
+      <w:pPr>
+        <w:ind w:left="720" w:hanging="360"/>
+      </w:pPr>
+      <w:rPr>
+        <w:rFonts w:ascii="Wingdings" w:hAnsi="Wingdings" w:hint="default"/>
+      </w:rPr>
+    </w:lvl>
+    <w:lvl w:ilvl="1" w:tplc="040C0003" w:tentative="1">
+      <w:start w:val="1"/>
+      <w:numFmt w:val="bullet"/>
+      <w:lvlText w:val="o"/>
+      <w:lvlJc w:val="left"/>
+      <w:pPr>
+        <w:ind w:left="1440" w:hanging="360"/>
+      </w:pPr>
+      <w:rPr>
+        <w:rFonts w:ascii="Courier New" w:hAnsi="Courier New" w:cs="Courier New" w:hint="default"/>
+      </w:rPr>
+    </w:lvl>
+    <w:lvl w:ilvl="2" w:tplc="040C0005" w:tentative="1">
+      <w:start w:val="1"/>
+      <w:numFmt w:val="bullet"/>
+      <w:lvlText w:val=""/>
+      <w:lvlJc w:val="left"/>
+      <w:pPr>
+        <w:ind w:left="2160" w:hanging="360"/>
+      </w:pPr>
+      <w:rPr>
+        <w:rFonts w:ascii="Wingdings" w:hAnsi="Wingdings" w:hint="default"/>
+      </w:rPr>
+    </w:lvl>
+    <w:lvl w:ilvl="3" w:tplc="040C0001" w:tentative="1">
+      <w:start w:val="1"/>
+      <w:numFmt w:val="bullet"/>
+      <w:lvlText w:val=""/>
+      <w:lvlJc w:val="left"/>
+      <w:pPr>
+        <w:ind w:left="2880" w:hanging="360"/>
+      </w:pPr>
+      <w:rPr>
+        <w:rFonts w:ascii="Symbol" w:hAnsi="Symbol" w:hint="default"/>
+      </w:rPr>
+    </w:lvl>
+    <w:lvl w:ilvl="4" w:tplc="040C0003" w:tentative="1">
+      <w:start w:val="1"/>
+      <w:numFmt w:val="bullet"/>
+      <w:lvlText w:val="o"/>
+      <w:lvlJc w:val="left"/>
+      <w:pPr>
+        <w:ind w:left="3600" w:hanging="360"/>
+      </w:pPr>
+      <w:rPr>
+        <w:rFonts w:ascii="Courier New" w:hAnsi="Courier New" w:cs="Courier New" w:hint="default"/>
+      </w:rPr>
+    </w:lvl>
+    <w:lvl w:ilvl="5" w:tplc="040C0005" w:tentative="1">
+      <w:start w:val="1"/>
+      <w:numFmt w:val="bullet"/>
+      <w:lvlText w:val=""/>
+      <w:lvlJc w:val="left"/>
+      <w:pPr>
+        <w:ind w:left="4320" w:hanging="360"/>
+      </w:pPr>
+      <w:rPr>
+        <w:rFonts w:ascii="Wingdings" w:hAnsi="Wingdings" w:hint="default"/>
+      </w:rPr>
+    </w:lvl>
+    <w:lvl w:ilvl="6" w:tplc="040C0001" w:tentative="1">
+      <w:start w:val="1"/>
+      <w:numFmt w:val="bullet"/>
+      <w:lvlText w:val=""/>
+      <w:lvlJc w:val="left"/>
+      <w:pPr>
+        <w:ind w:left="5040" w:hanging="360"/>
+      </w:pPr>
+      <w:rPr>
+        <w:rFonts w:ascii="Symbol" w:hAnsi="Symbol" w:hint="default"/>
+      </w:rPr>
+    </w:lvl>
+    <w:lvl w:ilvl="7" w:tplc="040C0003" w:tentative="1">
+      <w:start w:val="1"/>
+      <w:numFmt w:val="bullet"/>
+      <w:lvlText w:val="o"/>
+      <w:lvlJc w:val="left"/>
+      <w:pPr>
+        <w:ind w:left="5760" w:hanging="360"/>
+      </w:pPr>
+      <w:rPr>
+        <w:rFonts w:ascii="Courier New" w:hAnsi="Courier New" w:cs="Courier New" w:hint="default"/>
+      </w:rPr>
+    </w:lvl>
+    <w:lvl w:ilvl="8" w:tplc="040C0005" w:tentative="1">
+      <w:start w:val="1"/>
+      <w:numFmt w:val="bullet"/>
+      <w:lvlText w:val=""/>
+      <w:lvlJc w:val="left"/>
+      <w:pPr>
+        <w:ind w:left="6480" w:hanging="360"/>
+      </w:pPr>
+      <w:rPr>
+        <w:rFonts w:ascii="Wingdings" w:hAnsi="Wingdings" w:hint="default"/>
+      </w:rPr>
+    </w:lvl>
+  </w:abstractNum>
+  <w:abstractNum w:abstractNumId="20" w15:restartNumberingAfterBreak="0">
     <w:nsid w:val="61763C9F"/>
     <w:multiLevelType w:val="hybridMultilevel"/>
     <w:tmpl w:val="CEFAC59A"/>
@@ -4356,7 +4572,7 @@
       </w:rPr>
     </w:lvl>
   </w:abstractNum>
-  <w:abstractNum w:abstractNumId="20" w15:restartNumberingAfterBreak="0">
+  <w:abstractNum w:abstractNumId="21" w15:restartNumberingAfterBreak="0">
     <w:nsid w:val="64196B92"/>
     <w:multiLevelType w:val="hybridMultilevel"/>
     <w:tmpl w:val="3E9C5394"/>
@@ -4469,7 +4685,7 @@
       </w:rPr>
     </w:lvl>
   </w:abstractNum>
-  <w:abstractNum w:abstractNumId="21" w15:restartNumberingAfterBreak="0">
+  <w:abstractNum w:abstractNumId="22" w15:restartNumberingAfterBreak="0">
     <w:nsid w:val="6B39367B"/>
     <w:multiLevelType w:val="hybridMultilevel"/>
     <w:tmpl w:val="88243E30"/>
@@ -4582,7 +4798,7 @@
       </w:rPr>
     </w:lvl>
   </w:abstractNum>
-  <w:abstractNum w:abstractNumId="22" w15:restartNumberingAfterBreak="0">
+  <w:abstractNum w:abstractNumId="23" w15:restartNumberingAfterBreak="0">
     <w:nsid w:val="75D06F37"/>
     <w:multiLevelType w:val="hybridMultilevel"/>
     <w:tmpl w:val="D9D0C10A"/>
@@ -4695,7 +4911,7 @@
       </w:rPr>
     </w:lvl>
   </w:abstractNum>
-  <w:abstractNum w:abstractNumId="23" w15:restartNumberingAfterBreak="0">
+  <w:abstractNum w:abstractNumId="24" w15:restartNumberingAfterBreak="0">
     <w:nsid w:val="75EB1BD6"/>
     <w:multiLevelType w:val="hybridMultilevel"/>
     <w:tmpl w:val="126E4FDC"/>
@@ -4808,7 +5024,7 @@
       </w:rPr>
     </w:lvl>
   </w:abstractNum>
-  <w:abstractNum w:abstractNumId="24" w15:restartNumberingAfterBreak="0">
+  <w:abstractNum w:abstractNumId="25" w15:restartNumberingAfterBreak="0">
     <w:nsid w:val="7879188B"/>
     <w:multiLevelType w:val="hybridMultilevel"/>
     <w:tmpl w:val="792E3AAA"/>
@@ -4894,7 +5110,7 @@
       </w:pPr>
     </w:lvl>
   </w:abstractNum>
-  <w:abstractNum w:abstractNumId="25" w15:restartNumberingAfterBreak="0">
+  <w:abstractNum w:abstractNumId="26" w15:restartNumberingAfterBreak="0">
     <w:nsid w:val="7A346985"/>
     <w:multiLevelType w:val="hybridMultilevel"/>
     <w:tmpl w:val="C5F6F426"/>
@@ -5020,7 +5236,7 @@
     <w:abstractNumId w:val="13"/>
   </w:num>
   <w:num w:numId="5">
-    <w:abstractNumId w:val="24"/>
+    <w:abstractNumId w:val="25"/>
   </w:num>
   <w:num w:numId="6">
     <w:abstractNumId w:val="12"/>
@@ -5041,16 +5257,16 @@
     <w:abstractNumId w:val="17"/>
   </w:num>
   <w:num w:numId="12">
-    <w:abstractNumId w:val="21"/>
+    <w:abstractNumId w:val="22"/>
   </w:num>
   <w:num w:numId="13">
     <w:abstractNumId w:val="6"/>
   </w:num>
   <w:num w:numId="14">
-    <w:abstractNumId w:val="20"/>
+    <w:abstractNumId w:val="21"/>
   </w:num>
   <w:num w:numId="15">
-    <w:abstractNumId w:val="19"/>
+    <w:abstractNumId w:val="20"/>
   </w:num>
   <w:num w:numId="16">
     <w:abstractNumId w:val="16"/>
@@ -5074,16 +5290,19 @@
     <w:abstractNumId w:val="18"/>
   </w:num>
   <w:num w:numId="23">
-    <w:abstractNumId w:val="25"/>
+    <w:abstractNumId w:val="26"/>
   </w:num>
   <w:num w:numId="24">
-    <w:abstractNumId w:val="23"/>
+    <w:abstractNumId w:val="24"/>
   </w:num>
   <w:num w:numId="25">
-    <w:abstractNumId w:val="22"/>
+    <w:abstractNumId w:val="23"/>
   </w:num>
   <w:num w:numId="26">
     <w:abstractNumId w:val="5"/>
+  </w:num>
+  <w:num w:numId="27">
+    <w:abstractNumId w:val="19"/>
   </w:num>
 </w:numbering>
 </file>

</xml_diff>

<commit_message>
Upgraded CAD to V3, added power and TM4 modules and HMI CADs, changed UR3 CAD to a moveable one
</commit_message>
<xml_diff>
--- a/Suivi Projet.docx
+++ b/Suivi Projet.docx
@@ -2002,6 +2002,289 @@
           <w:sz w:val="24"/>
         </w:rPr>
       </w:pPr>
+      <w:r>
+        <w:rPr>
+          <w:b/>
+          <w:color w:val="FF0000"/>
+          <w:sz w:val="24"/>
+        </w:rPr>
+        <w:t>14</w:t>
+      </w:r>
+      <w:r>
+        <w:rPr>
+          <w:b/>
+          <w:color w:val="FF0000"/>
+          <w:sz w:val="24"/>
+        </w:rPr>
+        <w:t>/0</w:t>
+      </w:r>
+      <w:r>
+        <w:rPr>
+          <w:b/>
+          <w:color w:val="FF0000"/>
+          <w:sz w:val="24"/>
+        </w:rPr>
+        <w:t>3</w:t>
+      </w:r>
+      <w:r>
+        <w:rPr>
+          <w:b/>
+          <w:color w:val="FF0000"/>
+          <w:sz w:val="24"/>
+        </w:rPr>
+        <w:t>/2023</w:t>
+      </w:r>
+    </w:p>
+    <w:p>
+      <w:pPr>
+        <w:pStyle w:val="Paragraphedeliste"/>
+        <w:numPr>
+          <w:ilvl w:val="0"/>
+          <w:numId w:val="25"/>
+        </w:numPr>
+      </w:pPr>
+      <w:r>
+        <w:t xml:space="preserve">J’ai commencé à tester le robot avec les LEGOS pour faire de l’assemblage/palettisation, mais j’ai trouvé que le robot doit placer les pièces très précisément pour marcher, sinon le robot n’arrive pas à insérer les </w:t>
+      </w:r>
+      <w:proofErr w:type="spellStart"/>
+      <w:r>
+        <w:t>duplots</w:t>
+      </w:r>
+      <w:proofErr w:type="spellEnd"/>
+      <w:r>
+        <w:t xml:space="preserve"> un sur les outres, car l’outil « Tool Contact » déclenche avant de placer correctement les pièces, alors soit je crée un plan et j’essaie de positionner les pièces de forme très précise (voir avec Clément pour l’embout pointu demandé), soit j’utilise la caméra.</w:t>
+      </w:r>
+    </w:p>
+    <w:p>
+      <w:pPr>
+        <w:pStyle w:val="Paragraphedeliste"/>
+        <w:numPr>
+          <w:ilvl w:val="0"/>
+          <w:numId w:val="25"/>
+        </w:numPr>
+      </w:pPr>
+      <w:r>
+        <w:t>J</w:t>
+      </w:r>
+      <w:r>
+        <w:t>’ai</w:t>
+      </w:r>
+      <w:r>
+        <w:t xml:space="preserve"> pass</w:t>
+      </w:r>
+      <w:r>
+        <w:t>é</w:t>
+      </w:r>
+      <w:r>
+        <w:t xml:space="preserve"> les commandes pour le Kit IO-Link et les câbles, pour le module d’alimentation il faut calculer l’ampérage avec </w:t>
+      </w:r>
+      <w:proofErr w:type="spellStart"/>
+      <w:r>
+        <w:t>Myléne</w:t>
+      </w:r>
+      <w:proofErr w:type="spellEnd"/>
+      <w:r>
+        <w:t>.</w:t>
+      </w:r>
+    </w:p>
+    <w:p/>
+    <w:p>
+      <w:pPr>
+        <w:jc w:val="center"/>
+        <w:rPr>
+          <w:b/>
+          <w:color w:val="FF0000"/>
+          <w:sz w:val="24"/>
+        </w:rPr>
+      </w:pPr>
+      <w:r>
+        <w:rPr>
+          <w:b/>
+          <w:color w:val="FF0000"/>
+          <w:sz w:val="24"/>
+        </w:rPr>
+        <w:t>15</w:t>
+      </w:r>
+      <w:r>
+        <w:rPr>
+          <w:b/>
+          <w:color w:val="FF0000"/>
+          <w:sz w:val="24"/>
+        </w:rPr>
+        <w:t>/0</w:t>
+      </w:r>
+      <w:r>
+        <w:rPr>
+          <w:b/>
+          <w:color w:val="FF0000"/>
+          <w:sz w:val="24"/>
+        </w:rPr>
+        <w:t>3</w:t>
+      </w:r>
+      <w:r>
+        <w:rPr>
+          <w:b/>
+          <w:color w:val="FF0000"/>
+          <w:sz w:val="24"/>
+        </w:rPr>
+        <w:t>/2023</w:t>
+      </w:r>
+    </w:p>
+    <w:p>
+      <w:pPr>
+        <w:pStyle w:val="Paragraphedeliste"/>
+        <w:numPr>
+          <w:ilvl w:val="0"/>
+          <w:numId w:val="27"/>
+        </w:numPr>
+      </w:pPr>
+      <w:r>
+        <w:t>J’ai pris la licence de l’</w:t>
+      </w:r>
+      <w:proofErr w:type="spellStart"/>
+      <w:r>
+        <w:t>Operator</w:t>
+      </w:r>
+      <w:proofErr w:type="spellEnd"/>
+      <w:r>
+        <w:t xml:space="preserve"> Terminal Expert avec </w:t>
+      </w:r>
+      <w:proofErr w:type="spellStart"/>
+      <w:r>
+        <w:t>Myléne</w:t>
+      </w:r>
+      <w:proofErr w:type="spellEnd"/>
+      <w:r>
+        <w:t xml:space="preserve"> et maintenant j’arrive à utiliser l’IHM physique.</w:t>
+      </w:r>
+    </w:p>
+    <w:p>
+      <w:pPr>
+        <w:pStyle w:val="Paragraphedeliste"/>
+        <w:numPr>
+          <w:ilvl w:val="0"/>
+          <w:numId w:val="27"/>
+        </w:numPr>
+      </w:pPr>
+      <w:r>
+        <w:t xml:space="preserve">J’ai calculé l’ampérage du système à l’aide d’un </w:t>
+      </w:r>
+      <w:proofErr w:type="spellStart"/>
+      <w:r>
+        <w:t>excel</w:t>
+      </w:r>
+      <w:proofErr w:type="spellEnd"/>
+      <w:r>
+        <w:t xml:space="preserve"> « Tableau de donnés électriques » et la valeur avec tous les équipements branchés sur une même alim c’est de 6.9 A, alors j’ai passé la commande pour une alimentation de 10 A.</w:t>
+      </w:r>
+    </w:p>
+    <w:p/>
+    <w:p>
+      <w:pPr>
+        <w:jc w:val="center"/>
+        <w:rPr>
+          <w:b/>
+          <w:color w:val="FF0000"/>
+          <w:sz w:val="24"/>
+        </w:rPr>
+      </w:pPr>
+      <w:r>
+        <w:rPr>
+          <w:b/>
+          <w:color w:val="FF0000"/>
+          <w:sz w:val="24"/>
+        </w:rPr>
+        <w:t>16</w:t>
+      </w:r>
+      <w:r>
+        <w:rPr>
+          <w:b/>
+          <w:color w:val="FF0000"/>
+          <w:sz w:val="24"/>
+        </w:rPr>
+        <w:t>/0</w:t>
+      </w:r>
+      <w:r>
+        <w:rPr>
+          <w:b/>
+          <w:color w:val="FF0000"/>
+          <w:sz w:val="24"/>
+        </w:rPr>
+        <w:t>3</w:t>
+      </w:r>
+      <w:r>
+        <w:rPr>
+          <w:b/>
+          <w:color w:val="FF0000"/>
+          <w:sz w:val="24"/>
+        </w:rPr>
+        <w:t>/2023</w:t>
+      </w:r>
+    </w:p>
+    <w:p>
+      <w:pPr>
+        <w:pStyle w:val="Paragraphedeliste"/>
+        <w:numPr>
+          <w:ilvl w:val="0"/>
+          <w:numId w:val="28"/>
+        </w:numPr>
+      </w:pPr>
+      <w:r>
+        <w:t xml:space="preserve">J’ai réussi à créer un programme d’assemblage et palettisation pour l’UR3 avec les pièces Lego, en fait, </w:t>
+      </w:r>
+      <w:r>
+        <w:t>le souci</w:t>
+      </w:r>
+      <w:r>
+        <w:t xml:space="preserve"> qui avait avant où le capteur d’effort était très sensible et lâchait les </w:t>
+      </w:r>
+      <w:r>
+        <w:t>briques</w:t>
+      </w:r>
+      <w:r>
+        <w:t xml:space="preserve"> avant de les poser</w:t>
+      </w:r>
+      <w:r>
+        <w:t xml:space="preserve"> c’était dû à la valeur de décélération de l’outil qui était très haute (3000mm/s²), donc je l’ai diminué pour 800 mm/s² et maintenant ça marche bien.</w:t>
+      </w:r>
+    </w:p>
+    <w:p/>
+    <w:p>
+      <w:pPr>
+        <w:jc w:val="center"/>
+        <w:rPr>
+          <w:b/>
+          <w:color w:val="FF0000"/>
+          <w:sz w:val="24"/>
+        </w:rPr>
+      </w:pPr>
+    </w:p>
+    <w:p>
+      <w:pPr>
+        <w:jc w:val="center"/>
+        <w:rPr>
+          <w:b/>
+          <w:color w:val="FF0000"/>
+          <w:sz w:val="24"/>
+        </w:rPr>
+      </w:pPr>
+      <w:r>
+        <w:rPr>
+          <w:b/>
+          <w:color w:val="FF0000"/>
+          <w:sz w:val="24"/>
+        </w:rPr>
+        <w:lastRenderedPageBreak/>
+        <w:t>20</w:t>
+      </w:r>
+      <w:r>
+        <w:rPr>
+          <w:b/>
+          <w:color w:val="FF0000"/>
+          <w:sz w:val="24"/>
+        </w:rPr>
+        <w:t>/</w:t>
+      </w:r>
       <w:bookmarkStart w:id="0" w:name="_GoBack"/>
       <w:bookmarkEnd w:id="0"/>
       <w:r>
@@ -2010,15 +2293,7 @@
           <w:color w:val="FF0000"/>
           <w:sz w:val="24"/>
         </w:rPr>
-        <w:t>14</w:t>
-      </w:r>
-      <w:r>
-        <w:rPr>
-          <w:b/>
-          <w:color w:val="FF0000"/>
-          <w:sz w:val="24"/>
-        </w:rPr>
-        <w:t>/0</w:t>
+        <w:t>0</w:t>
       </w:r>
       <w:r>
         <w:rPr>
@@ -2042,150 +2317,11 @@
         <w:pStyle w:val="Paragraphedeliste"/>
         <w:numPr>
           <w:ilvl w:val="0"/>
-          <w:numId w:val="25"/>
-        </w:numPr>
-      </w:pPr>
-      <w:r>
-        <w:t xml:space="preserve">J’ai commencé à tester le robot avec les LEGOS pour faire de l’assemblage/palettisation, mais j’ai trouvé que le robot doit placer les pièces très précisément pour marcher, sinon le robot n’arrive pas à insérer les </w:t>
-      </w:r>
-      <w:proofErr w:type="spellStart"/>
-      <w:r>
-        <w:t>duplots</w:t>
-      </w:r>
-      <w:proofErr w:type="spellEnd"/>
-      <w:r>
-        <w:t xml:space="preserve"> un sur les outres, car l’outil « Tool Contact » déclenche avant de placer correctement les pièces, alors soit je crée un plan et j’essaie de positionner les pièces de forme très précise (voir avec Clément pour l’embout pointu demandé), soit j’utilise la caméra.</w:t>
-      </w:r>
-    </w:p>
-    <w:p>
-      <w:pPr>
-        <w:pStyle w:val="Paragraphedeliste"/>
-        <w:numPr>
-          <w:ilvl w:val="0"/>
-          <w:numId w:val="25"/>
-        </w:numPr>
-      </w:pPr>
-      <w:r>
-        <w:t>J</w:t>
-      </w:r>
-      <w:r>
-        <w:t>’ai</w:t>
-      </w:r>
-      <w:r>
-        <w:t xml:space="preserve"> pass</w:t>
-      </w:r>
-      <w:r>
-        <w:t>é</w:t>
-      </w:r>
-      <w:r>
-        <w:t xml:space="preserve"> les commandes pour le Kit IO-Link et les câbles, pour le module d’alimentation il faut calculer l’ampérage avec </w:t>
-      </w:r>
-      <w:proofErr w:type="spellStart"/>
-      <w:r>
-        <w:t>Myléne</w:t>
-      </w:r>
-      <w:proofErr w:type="spellEnd"/>
-      <w:r>
-        <w:t>.</w:t>
-      </w:r>
-    </w:p>
-    <w:p/>
-    <w:p>
-      <w:pPr>
-        <w:jc w:val="center"/>
-        <w:rPr>
-          <w:b/>
-          <w:color w:val="FF0000"/>
-          <w:sz w:val="24"/>
-        </w:rPr>
-      </w:pPr>
-      <w:r>
-        <w:rPr>
-          <w:b/>
-          <w:color w:val="FF0000"/>
-          <w:sz w:val="24"/>
-        </w:rPr>
-        <w:t>1</w:t>
-      </w:r>
-      <w:r>
-        <w:rPr>
-          <w:b/>
-          <w:color w:val="FF0000"/>
-          <w:sz w:val="24"/>
-        </w:rPr>
-        <w:t>5</w:t>
-      </w:r>
-      <w:r>
-        <w:rPr>
-          <w:b/>
-          <w:color w:val="FF0000"/>
-          <w:sz w:val="24"/>
-        </w:rPr>
-        <w:t>/0</w:t>
-      </w:r>
-      <w:r>
-        <w:rPr>
-          <w:b/>
-          <w:color w:val="FF0000"/>
-          <w:sz w:val="24"/>
-        </w:rPr>
-        <w:t>3</w:t>
-      </w:r>
-      <w:r>
-        <w:rPr>
-          <w:b/>
-          <w:color w:val="FF0000"/>
-          <w:sz w:val="24"/>
-        </w:rPr>
-        <w:t>/2023</w:t>
-      </w:r>
-    </w:p>
-    <w:p>
-      <w:pPr>
-        <w:pStyle w:val="Paragraphedeliste"/>
-        <w:numPr>
-          <w:ilvl w:val="0"/>
-          <w:numId w:val="27"/>
-        </w:numPr>
-      </w:pPr>
-      <w:r>
-        <w:t>J’ai pris la licence de l’</w:t>
-      </w:r>
-      <w:proofErr w:type="spellStart"/>
-      <w:r>
-        <w:t>Operator</w:t>
-      </w:r>
-      <w:proofErr w:type="spellEnd"/>
-      <w:r>
-        <w:t xml:space="preserve"> Terminal Expert avec </w:t>
-      </w:r>
-      <w:proofErr w:type="spellStart"/>
-      <w:r>
-        <w:t>Myléne</w:t>
-      </w:r>
-      <w:proofErr w:type="spellEnd"/>
-      <w:r>
-        <w:t xml:space="preserve"> et maintenant j’arrive à utiliser l’IHM physique.</w:t>
-      </w:r>
-    </w:p>
-    <w:p>
-      <w:pPr>
-        <w:pStyle w:val="Paragraphedeliste"/>
-        <w:numPr>
-          <w:ilvl w:val="0"/>
-          <w:numId w:val="27"/>
-        </w:numPr>
-      </w:pPr>
-      <w:r>
-        <w:t xml:space="preserve">J’ai calculé l’ampérage du système à l’aide d’un </w:t>
-      </w:r>
-      <w:proofErr w:type="spellStart"/>
-      <w:r>
-        <w:t>excel</w:t>
-      </w:r>
-      <w:proofErr w:type="spellEnd"/>
-      <w:r>
-        <w:t xml:space="preserve"> « Tableau de donnés électriques » et la valeur avec tous les équipements branchés sur une même alim c’est de 6.9 A, alors j’ai passé la commande pour une alimentation de 10 A.</w:t>
+          <w:numId w:val="29"/>
+        </w:numPr>
+      </w:pPr>
+      <w:r>
+        <w:t>J’ai amélioré le code de palettisation, j’ai commencé un code pour faire un assemblage créatif avec les briques LEGO, j’ai finalisé le modèle CAD du système et je l’ai envoyé à Nicolas pour la validation.</w:t>
       </w:r>
     </w:p>
     <w:sectPr>
@@ -3896,6 +4032,119 @@
     </w:lvl>
   </w:abstractNum>
   <w:abstractNum w:abstractNumId="15" w15:restartNumberingAfterBreak="0">
+    <w:nsid w:val="40217652"/>
+    <w:multiLevelType w:val="hybridMultilevel"/>
+    <w:tmpl w:val="E6A4D36C"/>
+    <w:lvl w:ilvl="0" w:tplc="040C000B">
+      <w:start w:val="1"/>
+      <w:numFmt w:val="bullet"/>
+      <w:lvlText w:val=""/>
+      <w:lvlJc w:val="left"/>
+      <w:pPr>
+        <w:ind w:left="720" w:hanging="360"/>
+      </w:pPr>
+      <w:rPr>
+        <w:rFonts w:ascii="Wingdings" w:hAnsi="Wingdings" w:hint="default"/>
+      </w:rPr>
+    </w:lvl>
+    <w:lvl w:ilvl="1" w:tplc="040C0003" w:tentative="1">
+      <w:start w:val="1"/>
+      <w:numFmt w:val="bullet"/>
+      <w:lvlText w:val="o"/>
+      <w:lvlJc w:val="left"/>
+      <w:pPr>
+        <w:ind w:left="1440" w:hanging="360"/>
+      </w:pPr>
+      <w:rPr>
+        <w:rFonts w:ascii="Courier New" w:hAnsi="Courier New" w:cs="Courier New" w:hint="default"/>
+      </w:rPr>
+    </w:lvl>
+    <w:lvl w:ilvl="2" w:tplc="040C0005" w:tentative="1">
+      <w:start w:val="1"/>
+      <w:numFmt w:val="bullet"/>
+      <w:lvlText w:val=""/>
+      <w:lvlJc w:val="left"/>
+      <w:pPr>
+        <w:ind w:left="2160" w:hanging="360"/>
+      </w:pPr>
+      <w:rPr>
+        <w:rFonts w:ascii="Wingdings" w:hAnsi="Wingdings" w:hint="default"/>
+      </w:rPr>
+    </w:lvl>
+    <w:lvl w:ilvl="3" w:tplc="040C0001" w:tentative="1">
+      <w:start w:val="1"/>
+      <w:numFmt w:val="bullet"/>
+      <w:lvlText w:val=""/>
+      <w:lvlJc w:val="left"/>
+      <w:pPr>
+        <w:ind w:left="2880" w:hanging="360"/>
+      </w:pPr>
+      <w:rPr>
+        <w:rFonts w:ascii="Symbol" w:hAnsi="Symbol" w:hint="default"/>
+      </w:rPr>
+    </w:lvl>
+    <w:lvl w:ilvl="4" w:tplc="040C0003" w:tentative="1">
+      <w:start w:val="1"/>
+      <w:numFmt w:val="bullet"/>
+      <w:lvlText w:val="o"/>
+      <w:lvlJc w:val="left"/>
+      <w:pPr>
+        <w:ind w:left="3600" w:hanging="360"/>
+      </w:pPr>
+      <w:rPr>
+        <w:rFonts w:ascii="Courier New" w:hAnsi="Courier New" w:cs="Courier New" w:hint="default"/>
+      </w:rPr>
+    </w:lvl>
+    <w:lvl w:ilvl="5" w:tplc="040C0005" w:tentative="1">
+      <w:start w:val="1"/>
+      <w:numFmt w:val="bullet"/>
+      <w:lvlText w:val=""/>
+      <w:lvlJc w:val="left"/>
+      <w:pPr>
+        <w:ind w:left="4320" w:hanging="360"/>
+      </w:pPr>
+      <w:rPr>
+        <w:rFonts w:ascii="Wingdings" w:hAnsi="Wingdings" w:hint="default"/>
+      </w:rPr>
+    </w:lvl>
+    <w:lvl w:ilvl="6" w:tplc="040C0001" w:tentative="1">
+      <w:start w:val="1"/>
+      <w:numFmt w:val="bullet"/>
+      <w:lvlText w:val=""/>
+      <w:lvlJc w:val="left"/>
+      <w:pPr>
+        <w:ind w:left="5040" w:hanging="360"/>
+      </w:pPr>
+      <w:rPr>
+        <w:rFonts w:ascii="Symbol" w:hAnsi="Symbol" w:hint="default"/>
+      </w:rPr>
+    </w:lvl>
+    <w:lvl w:ilvl="7" w:tplc="040C0003" w:tentative="1">
+      <w:start w:val="1"/>
+      <w:numFmt w:val="bullet"/>
+      <w:lvlText w:val="o"/>
+      <w:lvlJc w:val="left"/>
+      <w:pPr>
+        <w:ind w:left="5760" w:hanging="360"/>
+      </w:pPr>
+      <w:rPr>
+        <w:rFonts w:ascii="Courier New" w:hAnsi="Courier New" w:cs="Courier New" w:hint="default"/>
+      </w:rPr>
+    </w:lvl>
+    <w:lvl w:ilvl="8" w:tplc="040C0005" w:tentative="1">
+      <w:start w:val="1"/>
+      <w:numFmt w:val="bullet"/>
+      <w:lvlText w:val=""/>
+      <w:lvlJc w:val="left"/>
+      <w:pPr>
+        <w:ind w:left="6480" w:hanging="360"/>
+      </w:pPr>
+      <w:rPr>
+        <w:rFonts w:ascii="Wingdings" w:hAnsi="Wingdings" w:hint="default"/>
+      </w:rPr>
+    </w:lvl>
+  </w:abstractNum>
+  <w:abstractNum w:abstractNumId="16" w15:restartNumberingAfterBreak="0">
     <w:nsid w:val="4A8E71FD"/>
     <w:multiLevelType w:val="hybridMultilevel"/>
     <w:tmpl w:val="965E28D0"/>
@@ -4008,7 +4257,7 @@
       </w:rPr>
     </w:lvl>
   </w:abstractNum>
-  <w:abstractNum w:abstractNumId="16" w15:restartNumberingAfterBreak="0">
+  <w:abstractNum w:abstractNumId="17" w15:restartNumberingAfterBreak="0">
     <w:nsid w:val="4A945A46"/>
     <w:multiLevelType w:val="hybridMultilevel"/>
     <w:tmpl w:val="0D643AF4"/>
@@ -4121,7 +4370,120 @@
       </w:rPr>
     </w:lvl>
   </w:abstractNum>
-  <w:abstractNum w:abstractNumId="17" w15:restartNumberingAfterBreak="0">
+  <w:abstractNum w:abstractNumId="18" w15:restartNumberingAfterBreak="0">
+    <w:nsid w:val="4C9D65F7"/>
+    <w:multiLevelType w:val="hybridMultilevel"/>
+    <w:tmpl w:val="15E0ACC2"/>
+    <w:lvl w:ilvl="0" w:tplc="040C000B">
+      <w:start w:val="1"/>
+      <w:numFmt w:val="bullet"/>
+      <w:lvlText w:val=""/>
+      <w:lvlJc w:val="left"/>
+      <w:pPr>
+        <w:ind w:left="720" w:hanging="360"/>
+      </w:pPr>
+      <w:rPr>
+        <w:rFonts w:ascii="Wingdings" w:hAnsi="Wingdings" w:hint="default"/>
+      </w:rPr>
+    </w:lvl>
+    <w:lvl w:ilvl="1" w:tplc="040C0003" w:tentative="1">
+      <w:start w:val="1"/>
+      <w:numFmt w:val="bullet"/>
+      <w:lvlText w:val="o"/>
+      <w:lvlJc w:val="left"/>
+      <w:pPr>
+        <w:ind w:left="1440" w:hanging="360"/>
+      </w:pPr>
+      <w:rPr>
+        <w:rFonts w:ascii="Courier New" w:hAnsi="Courier New" w:cs="Courier New" w:hint="default"/>
+      </w:rPr>
+    </w:lvl>
+    <w:lvl w:ilvl="2" w:tplc="040C0005" w:tentative="1">
+      <w:start w:val="1"/>
+      <w:numFmt w:val="bullet"/>
+      <w:lvlText w:val=""/>
+      <w:lvlJc w:val="left"/>
+      <w:pPr>
+        <w:ind w:left="2160" w:hanging="360"/>
+      </w:pPr>
+      <w:rPr>
+        <w:rFonts w:ascii="Wingdings" w:hAnsi="Wingdings" w:hint="default"/>
+      </w:rPr>
+    </w:lvl>
+    <w:lvl w:ilvl="3" w:tplc="040C0001" w:tentative="1">
+      <w:start w:val="1"/>
+      <w:numFmt w:val="bullet"/>
+      <w:lvlText w:val=""/>
+      <w:lvlJc w:val="left"/>
+      <w:pPr>
+        <w:ind w:left="2880" w:hanging="360"/>
+      </w:pPr>
+      <w:rPr>
+        <w:rFonts w:ascii="Symbol" w:hAnsi="Symbol" w:hint="default"/>
+      </w:rPr>
+    </w:lvl>
+    <w:lvl w:ilvl="4" w:tplc="040C0003" w:tentative="1">
+      <w:start w:val="1"/>
+      <w:numFmt w:val="bullet"/>
+      <w:lvlText w:val="o"/>
+      <w:lvlJc w:val="left"/>
+      <w:pPr>
+        <w:ind w:left="3600" w:hanging="360"/>
+      </w:pPr>
+      <w:rPr>
+        <w:rFonts w:ascii="Courier New" w:hAnsi="Courier New" w:cs="Courier New" w:hint="default"/>
+      </w:rPr>
+    </w:lvl>
+    <w:lvl w:ilvl="5" w:tplc="040C0005" w:tentative="1">
+      <w:start w:val="1"/>
+      <w:numFmt w:val="bullet"/>
+      <w:lvlText w:val=""/>
+      <w:lvlJc w:val="left"/>
+      <w:pPr>
+        <w:ind w:left="4320" w:hanging="360"/>
+      </w:pPr>
+      <w:rPr>
+        <w:rFonts w:ascii="Wingdings" w:hAnsi="Wingdings" w:hint="default"/>
+      </w:rPr>
+    </w:lvl>
+    <w:lvl w:ilvl="6" w:tplc="040C0001" w:tentative="1">
+      <w:start w:val="1"/>
+      <w:numFmt w:val="bullet"/>
+      <w:lvlText w:val=""/>
+      <w:lvlJc w:val="left"/>
+      <w:pPr>
+        <w:ind w:left="5040" w:hanging="360"/>
+      </w:pPr>
+      <w:rPr>
+        <w:rFonts w:ascii="Symbol" w:hAnsi="Symbol" w:hint="default"/>
+      </w:rPr>
+    </w:lvl>
+    <w:lvl w:ilvl="7" w:tplc="040C0003" w:tentative="1">
+      <w:start w:val="1"/>
+      <w:numFmt w:val="bullet"/>
+      <w:lvlText w:val="o"/>
+      <w:lvlJc w:val="left"/>
+      <w:pPr>
+        <w:ind w:left="5760" w:hanging="360"/>
+      </w:pPr>
+      <w:rPr>
+        <w:rFonts w:ascii="Courier New" w:hAnsi="Courier New" w:cs="Courier New" w:hint="default"/>
+      </w:rPr>
+    </w:lvl>
+    <w:lvl w:ilvl="8" w:tplc="040C0005" w:tentative="1">
+      <w:start w:val="1"/>
+      <w:numFmt w:val="bullet"/>
+      <w:lvlText w:val=""/>
+      <w:lvlJc w:val="left"/>
+      <w:pPr>
+        <w:ind w:left="6480" w:hanging="360"/>
+      </w:pPr>
+      <w:rPr>
+        <w:rFonts w:ascii="Wingdings" w:hAnsi="Wingdings" w:hint="default"/>
+      </w:rPr>
+    </w:lvl>
+  </w:abstractNum>
+  <w:abstractNum w:abstractNumId="19" w15:restartNumberingAfterBreak="0">
     <w:nsid w:val="4CB203E5"/>
     <w:multiLevelType w:val="hybridMultilevel"/>
     <w:tmpl w:val="1D686708"/>
@@ -4233,7 +4595,7 @@
       </w:rPr>
     </w:lvl>
   </w:abstractNum>
-  <w:abstractNum w:abstractNumId="18" w15:restartNumberingAfterBreak="0">
+  <w:abstractNum w:abstractNumId="20" w15:restartNumberingAfterBreak="0">
     <w:nsid w:val="59990182"/>
     <w:multiLevelType w:val="hybridMultilevel"/>
     <w:tmpl w:val="EDC0A75E"/>
@@ -4346,7 +4708,7 @@
       </w:rPr>
     </w:lvl>
   </w:abstractNum>
-  <w:abstractNum w:abstractNumId="19" w15:restartNumberingAfterBreak="0">
+  <w:abstractNum w:abstractNumId="21" w15:restartNumberingAfterBreak="0">
     <w:nsid w:val="5B21529D"/>
     <w:multiLevelType w:val="hybridMultilevel"/>
     <w:tmpl w:val="4184DD38"/>
@@ -4459,7 +4821,7 @@
       </w:rPr>
     </w:lvl>
   </w:abstractNum>
-  <w:abstractNum w:abstractNumId="20" w15:restartNumberingAfterBreak="0">
+  <w:abstractNum w:abstractNumId="22" w15:restartNumberingAfterBreak="0">
     <w:nsid w:val="61763C9F"/>
     <w:multiLevelType w:val="hybridMultilevel"/>
     <w:tmpl w:val="CEFAC59A"/>
@@ -4572,7 +4934,7 @@
       </w:rPr>
     </w:lvl>
   </w:abstractNum>
-  <w:abstractNum w:abstractNumId="21" w15:restartNumberingAfterBreak="0">
+  <w:abstractNum w:abstractNumId="23" w15:restartNumberingAfterBreak="0">
     <w:nsid w:val="64196B92"/>
     <w:multiLevelType w:val="hybridMultilevel"/>
     <w:tmpl w:val="3E9C5394"/>
@@ -4685,7 +5047,7 @@
       </w:rPr>
     </w:lvl>
   </w:abstractNum>
-  <w:abstractNum w:abstractNumId="22" w15:restartNumberingAfterBreak="0">
+  <w:abstractNum w:abstractNumId="24" w15:restartNumberingAfterBreak="0">
     <w:nsid w:val="6B39367B"/>
     <w:multiLevelType w:val="hybridMultilevel"/>
     <w:tmpl w:val="88243E30"/>
@@ -4798,7 +5160,7 @@
       </w:rPr>
     </w:lvl>
   </w:abstractNum>
-  <w:abstractNum w:abstractNumId="23" w15:restartNumberingAfterBreak="0">
+  <w:abstractNum w:abstractNumId="25" w15:restartNumberingAfterBreak="0">
     <w:nsid w:val="75D06F37"/>
     <w:multiLevelType w:val="hybridMultilevel"/>
     <w:tmpl w:val="D9D0C10A"/>
@@ -4911,7 +5273,7 @@
       </w:rPr>
     </w:lvl>
   </w:abstractNum>
-  <w:abstractNum w:abstractNumId="24" w15:restartNumberingAfterBreak="0">
+  <w:abstractNum w:abstractNumId="26" w15:restartNumberingAfterBreak="0">
     <w:nsid w:val="75EB1BD6"/>
     <w:multiLevelType w:val="hybridMultilevel"/>
     <w:tmpl w:val="126E4FDC"/>
@@ -5024,7 +5386,7 @@
       </w:rPr>
     </w:lvl>
   </w:abstractNum>
-  <w:abstractNum w:abstractNumId="25" w15:restartNumberingAfterBreak="0">
+  <w:abstractNum w:abstractNumId="27" w15:restartNumberingAfterBreak="0">
     <w:nsid w:val="7879188B"/>
     <w:multiLevelType w:val="hybridMultilevel"/>
     <w:tmpl w:val="792E3AAA"/>
@@ -5110,7 +5472,7 @@
       </w:pPr>
     </w:lvl>
   </w:abstractNum>
-  <w:abstractNum w:abstractNumId="26" w15:restartNumberingAfterBreak="0">
+  <w:abstractNum w:abstractNumId="28" w15:restartNumberingAfterBreak="0">
     <w:nsid w:val="7A346985"/>
     <w:multiLevelType w:val="hybridMultilevel"/>
     <w:tmpl w:val="C5F6F426"/>
@@ -5236,7 +5598,7 @@
     <w:abstractNumId w:val="13"/>
   </w:num>
   <w:num w:numId="5">
-    <w:abstractNumId w:val="25"/>
+    <w:abstractNumId w:val="27"/>
   </w:num>
   <w:num w:numId="6">
     <w:abstractNumId w:val="12"/>
@@ -5245,7 +5607,7 @@
     <w:abstractNumId w:val="1"/>
   </w:num>
   <w:num w:numId="8">
-    <w:abstractNumId w:val="15"/>
+    <w:abstractNumId w:val="16"/>
   </w:num>
   <w:num w:numId="9">
     <w:abstractNumId w:val="10"/>
@@ -5254,22 +5616,22 @@
     <w:abstractNumId w:val="3"/>
   </w:num>
   <w:num w:numId="11">
-    <w:abstractNumId w:val="17"/>
+    <w:abstractNumId w:val="19"/>
   </w:num>
   <w:num w:numId="12">
-    <w:abstractNumId w:val="22"/>
+    <w:abstractNumId w:val="24"/>
   </w:num>
   <w:num w:numId="13">
     <w:abstractNumId w:val="6"/>
   </w:num>
   <w:num w:numId="14">
-    <w:abstractNumId w:val="21"/>
+    <w:abstractNumId w:val="23"/>
   </w:num>
   <w:num w:numId="15">
-    <w:abstractNumId w:val="20"/>
+    <w:abstractNumId w:val="22"/>
   </w:num>
   <w:num w:numId="16">
-    <w:abstractNumId w:val="16"/>
+    <w:abstractNumId w:val="17"/>
   </w:num>
   <w:num w:numId="17">
     <w:abstractNumId w:val="0"/>
@@ -5287,22 +5649,28 @@
     <w:abstractNumId w:val="4"/>
   </w:num>
   <w:num w:numId="22">
-    <w:abstractNumId w:val="18"/>
+    <w:abstractNumId w:val="20"/>
   </w:num>
   <w:num w:numId="23">
+    <w:abstractNumId w:val="28"/>
+  </w:num>
+  <w:num w:numId="24">
     <w:abstractNumId w:val="26"/>
   </w:num>
-  <w:num w:numId="24">
-    <w:abstractNumId w:val="24"/>
-  </w:num>
   <w:num w:numId="25">
-    <w:abstractNumId w:val="23"/>
+    <w:abstractNumId w:val="25"/>
   </w:num>
   <w:num w:numId="26">
     <w:abstractNumId w:val="5"/>
   </w:num>
   <w:num w:numId="27">
-    <w:abstractNumId w:val="19"/>
+    <w:abstractNumId w:val="21"/>
+  </w:num>
+  <w:num w:numId="28">
+    <w:abstractNumId w:val="18"/>
+  </w:num>
+  <w:num w:numId="29">
+    <w:abstractNumId w:val="15"/>
   </w:num>
 </w:numbering>
 </file>

</xml_diff>

<commit_message>
Upgraded CAD Model to version 3.1
</commit_message>
<xml_diff>
--- a/Suivi Projet.docx
+++ b/Suivi Projet.docx
@@ -2283,8 +2283,47 @@
           <w:color w:val="FF0000"/>
           <w:sz w:val="24"/>
         </w:rPr>
-        <w:t>/</w:t>
-      </w:r>
+        <w:t>/0</w:t>
+      </w:r>
+      <w:r>
+        <w:rPr>
+          <w:b/>
+          <w:color w:val="FF0000"/>
+          <w:sz w:val="24"/>
+        </w:rPr>
+        <w:t>3</w:t>
+      </w:r>
+      <w:r>
+        <w:rPr>
+          <w:b/>
+          <w:color w:val="FF0000"/>
+          <w:sz w:val="24"/>
+        </w:rPr>
+        <w:t>/2023</w:t>
+      </w:r>
+    </w:p>
+    <w:p>
+      <w:pPr>
+        <w:pStyle w:val="Paragraphedeliste"/>
+        <w:numPr>
+          <w:ilvl w:val="0"/>
+          <w:numId w:val="29"/>
+        </w:numPr>
+      </w:pPr>
+      <w:r>
+        <w:t>J’ai amélioré le code de palettisation, j’ai commencé un code pour faire un assemblage créatif avec les briques LEGO, j’ai finalisé le modèle CAD du système et je l’ai envoyé à Nicolas pour la validation.</w:t>
+      </w:r>
+    </w:p>
+    <w:p/>
+    <w:p>
+      <w:pPr>
+        <w:jc w:val="center"/>
+        <w:rPr>
+          <w:b/>
+          <w:color w:val="FF0000"/>
+          <w:sz w:val="24"/>
+        </w:rPr>
+      </w:pPr>
       <w:bookmarkStart w:id="0" w:name="_GoBack"/>
       <w:bookmarkEnd w:id="0"/>
       <w:r>
@@ -2293,7 +2332,23 @@
           <w:color w:val="FF0000"/>
           <w:sz w:val="24"/>
         </w:rPr>
-        <w:t>0</w:t>
+        <w:t>2</w:t>
+      </w:r>
+      <w:r>
+        <w:rPr>
+          <w:b/>
+          <w:color w:val="FF0000"/>
+          <w:sz w:val="24"/>
+        </w:rPr>
+        <w:t>1</w:t>
+      </w:r>
+      <w:r>
+        <w:rPr>
+          <w:b/>
+          <w:color w:val="FF0000"/>
+          <w:sz w:val="24"/>
+        </w:rPr>
+        <w:t>/0</w:t>
       </w:r>
       <w:r>
         <w:rPr>
@@ -2317,11 +2372,99 @@
         <w:pStyle w:val="Paragraphedeliste"/>
         <w:numPr>
           <w:ilvl w:val="0"/>
-          <w:numId w:val="29"/>
-        </w:numPr>
-      </w:pPr>
-      <w:r>
-        <w:t>J’ai amélioré le code de palettisation, j’ai commencé un code pour faire un assemblage créatif avec les briques LEGO, j’ai finalisé le modèle CAD du système et je l’ai envoyé à Nicolas pour la validation.</w:t>
+          <w:numId w:val="30"/>
+        </w:numPr>
+      </w:pPr>
+      <w:r>
+        <w:t>J’ai finalisé le code pour l’assemblage créative, mais je veux encore l’optimiser</w:t>
+      </w:r>
+    </w:p>
+    <w:p>
+      <w:pPr>
+        <w:pStyle w:val="Paragraphedeliste"/>
+        <w:numPr>
+          <w:ilvl w:val="0"/>
+          <w:numId w:val="30"/>
+        </w:numPr>
+      </w:pPr>
+      <w:r>
+        <w:t>Après réunion avec Nicolas, on va partir sur un système d’emplacement pour les modules et boîtes en forme de maille, avec une maille de trous sur la plaque pour positionner les équipements.</w:t>
+      </w:r>
+    </w:p>
+    <w:p>
+      <w:pPr>
+        <w:pStyle w:val="Paragraphedeliste"/>
+        <w:numPr>
+          <w:ilvl w:val="0"/>
+          <w:numId w:val="30"/>
+        </w:numPr>
+      </w:pPr>
+      <w:r>
+        <w:t>Je dois modifier le module pile, le RFID sur la plaque et positionner le système de contrôle.</w:t>
+      </w:r>
+    </w:p>
+    <w:p/>
+    <w:p>
+      <w:pPr>
+        <w:jc w:val="center"/>
+        <w:rPr>
+          <w:b/>
+          <w:color w:val="FF0000"/>
+          <w:sz w:val="24"/>
+        </w:rPr>
+      </w:pPr>
+      <w:r>
+        <w:rPr>
+          <w:b/>
+          <w:color w:val="FF0000"/>
+          <w:sz w:val="24"/>
+        </w:rPr>
+        <w:t>2</w:t>
+      </w:r>
+      <w:r>
+        <w:rPr>
+          <w:b/>
+          <w:color w:val="FF0000"/>
+          <w:sz w:val="24"/>
+        </w:rPr>
+        <w:t>2</w:t>
+      </w:r>
+      <w:r>
+        <w:rPr>
+          <w:b/>
+          <w:color w:val="FF0000"/>
+          <w:sz w:val="24"/>
+        </w:rPr>
+        <w:t>/0</w:t>
+      </w:r>
+      <w:r>
+        <w:rPr>
+          <w:b/>
+          <w:color w:val="FF0000"/>
+          <w:sz w:val="24"/>
+        </w:rPr>
+        <w:t>3</w:t>
+      </w:r>
+      <w:r>
+        <w:rPr>
+          <w:b/>
+          <w:color w:val="FF0000"/>
+          <w:sz w:val="24"/>
+        </w:rPr>
+        <w:t>/2023</w:t>
+      </w:r>
+    </w:p>
+    <w:p>
+      <w:r>
+        <w:t xml:space="preserve">J’ai modélisé le support de l’IHM, j’ai créé un nouveau module d’empilage et j’ai choisi le positionnement du sous-système de contrôle, il manque maintenant le nouveau module </w:t>
+      </w:r>
+      <w:proofErr w:type="spellStart"/>
+      <w:r>
+        <w:t>RFID+boîte</w:t>
+      </w:r>
+      <w:proofErr w:type="spellEnd"/>
+      <w:r>
+        <w:t xml:space="preserve">. </w:t>
       </w:r>
     </w:p>
     <w:sectPr>
@@ -3354,6 +3497,119 @@
     </w:lvl>
   </w:abstractNum>
   <w:abstractNum w:abstractNumId="9" w15:restartNumberingAfterBreak="0">
+    <w:nsid w:val="26DA3775"/>
+    <w:multiLevelType w:val="hybridMultilevel"/>
+    <w:tmpl w:val="8F727452"/>
+    <w:lvl w:ilvl="0" w:tplc="040C000B">
+      <w:start w:val="1"/>
+      <w:numFmt w:val="bullet"/>
+      <w:lvlText w:val=""/>
+      <w:lvlJc w:val="left"/>
+      <w:pPr>
+        <w:ind w:left="720" w:hanging="360"/>
+      </w:pPr>
+      <w:rPr>
+        <w:rFonts w:ascii="Wingdings" w:hAnsi="Wingdings" w:hint="default"/>
+      </w:rPr>
+    </w:lvl>
+    <w:lvl w:ilvl="1" w:tplc="040C0003" w:tentative="1">
+      <w:start w:val="1"/>
+      <w:numFmt w:val="bullet"/>
+      <w:lvlText w:val="o"/>
+      <w:lvlJc w:val="left"/>
+      <w:pPr>
+        <w:ind w:left="1440" w:hanging="360"/>
+      </w:pPr>
+      <w:rPr>
+        <w:rFonts w:ascii="Courier New" w:hAnsi="Courier New" w:cs="Courier New" w:hint="default"/>
+      </w:rPr>
+    </w:lvl>
+    <w:lvl w:ilvl="2" w:tplc="040C0005" w:tentative="1">
+      <w:start w:val="1"/>
+      <w:numFmt w:val="bullet"/>
+      <w:lvlText w:val=""/>
+      <w:lvlJc w:val="left"/>
+      <w:pPr>
+        <w:ind w:left="2160" w:hanging="360"/>
+      </w:pPr>
+      <w:rPr>
+        <w:rFonts w:ascii="Wingdings" w:hAnsi="Wingdings" w:hint="default"/>
+      </w:rPr>
+    </w:lvl>
+    <w:lvl w:ilvl="3" w:tplc="040C0001" w:tentative="1">
+      <w:start w:val="1"/>
+      <w:numFmt w:val="bullet"/>
+      <w:lvlText w:val=""/>
+      <w:lvlJc w:val="left"/>
+      <w:pPr>
+        <w:ind w:left="2880" w:hanging="360"/>
+      </w:pPr>
+      <w:rPr>
+        <w:rFonts w:ascii="Symbol" w:hAnsi="Symbol" w:hint="default"/>
+      </w:rPr>
+    </w:lvl>
+    <w:lvl w:ilvl="4" w:tplc="040C0003" w:tentative="1">
+      <w:start w:val="1"/>
+      <w:numFmt w:val="bullet"/>
+      <w:lvlText w:val="o"/>
+      <w:lvlJc w:val="left"/>
+      <w:pPr>
+        <w:ind w:left="3600" w:hanging="360"/>
+      </w:pPr>
+      <w:rPr>
+        <w:rFonts w:ascii="Courier New" w:hAnsi="Courier New" w:cs="Courier New" w:hint="default"/>
+      </w:rPr>
+    </w:lvl>
+    <w:lvl w:ilvl="5" w:tplc="040C0005" w:tentative="1">
+      <w:start w:val="1"/>
+      <w:numFmt w:val="bullet"/>
+      <w:lvlText w:val=""/>
+      <w:lvlJc w:val="left"/>
+      <w:pPr>
+        <w:ind w:left="4320" w:hanging="360"/>
+      </w:pPr>
+      <w:rPr>
+        <w:rFonts w:ascii="Wingdings" w:hAnsi="Wingdings" w:hint="default"/>
+      </w:rPr>
+    </w:lvl>
+    <w:lvl w:ilvl="6" w:tplc="040C0001" w:tentative="1">
+      <w:start w:val="1"/>
+      <w:numFmt w:val="bullet"/>
+      <w:lvlText w:val=""/>
+      <w:lvlJc w:val="left"/>
+      <w:pPr>
+        <w:ind w:left="5040" w:hanging="360"/>
+      </w:pPr>
+      <w:rPr>
+        <w:rFonts w:ascii="Symbol" w:hAnsi="Symbol" w:hint="default"/>
+      </w:rPr>
+    </w:lvl>
+    <w:lvl w:ilvl="7" w:tplc="040C0003" w:tentative="1">
+      <w:start w:val="1"/>
+      <w:numFmt w:val="bullet"/>
+      <w:lvlText w:val="o"/>
+      <w:lvlJc w:val="left"/>
+      <w:pPr>
+        <w:ind w:left="5760" w:hanging="360"/>
+      </w:pPr>
+      <w:rPr>
+        <w:rFonts w:ascii="Courier New" w:hAnsi="Courier New" w:cs="Courier New" w:hint="default"/>
+      </w:rPr>
+    </w:lvl>
+    <w:lvl w:ilvl="8" w:tplc="040C0005" w:tentative="1">
+      <w:start w:val="1"/>
+      <w:numFmt w:val="bullet"/>
+      <w:lvlText w:val=""/>
+      <w:lvlJc w:val="left"/>
+      <w:pPr>
+        <w:ind w:left="6480" w:hanging="360"/>
+      </w:pPr>
+      <w:rPr>
+        <w:rFonts w:ascii="Wingdings" w:hAnsi="Wingdings" w:hint="default"/>
+      </w:rPr>
+    </w:lvl>
+  </w:abstractNum>
+  <w:abstractNum w:abstractNumId="10" w15:restartNumberingAfterBreak="0">
     <w:nsid w:val="28A57CA4"/>
     <w:multiLevelType w:val="hybridMultilevel"/>
     <w:tmpl w:val="0A7EFC5A"/>
@@ -3466,7 +3722,7 @@
       </w:rPr>
     </w:lvl>
   </w:abstractNum>
-  <w:abstractNum w:abstractNumId="10" w15:restartNumberingAfterBreak="0">
+  <w:abstractNum w:abstractNumId="11" w15:restartNumberingAfterBreak="0">
     <w:nsid w:val="2E5708A3"/>
     <w:multiLevelType w:val="hybridMultilevel"/>
     <w:tmpl w:val="F0F0B7A6"/>
@@ -3579,7 +3835,7 @@
       </w:rPr>
     </w:lvl>
   </w:abstractNum>
-  <w:abstractNum w:abstractNumId="11" w15:restartNumberingAfterBreak="0">
+  <w:abstractNum w:abstractNumId="12" w15:restartNumberingAfterBreak="0">
     <w:nsid w:val="365B7251"/>
     <w:multiLevelType w:val="hybridMultilevel"/>
     <w:tmpl w:val="D65403C2"/>
@@ -3692,7 +3948,7 @@
       </w:rPr>
     </w:lvl>
   </w:abstractNum>
-  <w:abstractNum w:abstractNumId="12" w15:restartNumberingAfterBreak="0">
+  <w:abstractNum w:abstractNumId="13" w15:restartNumberingAfterBreak="0">
     <w:nsid w:val="36801E05"/>
     <w:multiLevelType w:val="hybridMultilevel"/>
     <w:tmpl w:val="AEC2F71C"/>
@@ -3805,7 +4061,7 @@
       </w:rPr>
     </w:lvl>
   </w:abstractNum>
-  <w:abstractNum w:abstractNumId="13" w15:restartNumberingAfterBreak="0">
+  <w:abstractNum w:abstractNumId="14" w15:restartNumberingAfterBreak="0">
     <w:nsid w:val="38653D59"/>
     <w:multiLevelType w:val="hybridMultilevel"/>
     <w:tmpl w:val="64B299F6"/>
@@ -3918,7 +4174,7 @@
       </w:rPr>
     </w:lvl>
   </w:abstractNum>
-  <w:abstractNum w:abstractNumId="14" w15:restartNumberingAfterBreak="0">
+  <w:abstractNum w:abstractNumId="15" w15:restartNumberingAfterBreak="0">
     <w:nsid w:val="398738A5"/>
     <w:multiLevelType w:val="hybridMultilevel"/>
     <w:tmpl w:val="8A1A8FF0"/>
@@ -4031,7 +4287,7 @@
       </w:rPr>
     </w:lvl>
   </w:abstractNum>
-  <w:abstractNum w:abstractNumId="15" w15:restartNumberingAfterBreak="0">
+  <w:abstractNum w:abstractNumId="16" w15:restartNumberingAfterBreak="0">
     <w:nsid w:val="40217652"/>
     <w:multiLevelType w:val="hybridMultilevel"/>
     <w:tmpl w:val="E6A4D36C"/>
@@ -4144,7 +4400,7 @@
       </w:rPr>
     </w:lvl>
   </w:abstractNum>
-  <w:abstractNum w:abstractNumId="16" w15:restartNumberingAfterBreak="0">
+  <w:abstractNum w:abstractNumId="17" w15:restartNumberingAfterBreak="0">
     <w:nsid w:val="4A8E71FD"/>
     <w:multiLevelType w:val="hybridMultilevel"/>
     <w:tmpl w:val="965E28D0"/>
@@ -4257,7 +4513,7 @@
       </w:rPr>
     </w:lvl>
   </w:abstractNum>
-  <w:abstractNum w:abstractNumId="17" w15:restartNumberingAfterBreak="0">
+  <w:abstractNum w:abstractNumId="18" w15:restartNumberingAfterBreak="0">
     <w:nsid w:val="4A945A46"/>
     <w:multiLevelType w:val="hybridMultilevel"/>
     <w:tmpl w:val="0D643AF4"/>
@@ -4370,7 +4626,7 @@
       </w:rPr>
     </w:lvl>
   </w:abstractNum>
-  <w:abstractNum w:abstractNumId="18" w15:restartNumberingAfterBreak="0">
+  <w:abstractNum w:abstractNumId="19" w15:restartNumberingAfterBreak="0">
     <w:nsid w:val="4C9D65F7"/>
     <w:multiLevelType w:val="hybridMultilevel"/>
     <w:tmpl w:val="15E0ACC2"/>
@@ -4483,7 +4739,7 @@
       </w:rPr>
     </w:lvl>
   </w:abstractNum>
-  <w:abstractNum w:abstractNumId="19" w15:restartNumberingAfterBreak="0">
+  <w:abstractNum w:abstractNumId="20" w15:restartNumberingAfterBreak="0">
     <w:nsid w:val="4CB203E5"/>
     <w:multiLevelType w:val="hybridMultilevel"/>
     <w:tmpl w:val="1D686708"/>
@@ -4595,7 +4851,7 @@
       </w:rPr>
     </w:lvl>
   </w:abstractNum>
-  <w:abstractNum w:abstractNumId="20" w15:restartNumberingAfterBreak="0">
+  <w:abstractNum w:abstractNumId="21" w15:restartNumberingAfterBreak="0">
     <w:nsid w:val="59990182"/>
     <w:multiLevelType w:val="hybridMultilevel"/>
     <w:tmpl w:val="EDC0A75E"/>
@@ -4708,7 +4964,7 @@
       </w:rPr>
     </w:lvl>
   </w:abstractNum>
-  <w:abstractNum w:abstractNumId="21" w15:restartNumberingAfterBreak="0">
+  <w:abstractNum w:abstractNumId="22" w15:restartNumberingAfterBreak="0">
     <w:nsid w:val="5B21529D"/>
     <w:multiLevelType w:val="hybridMultilevel"/>
     <w:tmpl w:val="4184DD38"/>
@@ -4821,7 +5077,7 @@
       </w:rPr>
     </w:lvl>
   </w:abstractNum>
-  <w:abstractNum w:abstractNumId="22" w15:restartNumberingAfterBreak="0">
+  <w:abstractNum w:abstractNumId="23" w15:restartNumberingAfterBreak="0">
     <w:nsid w:val="61763C9F"/>
     <w:multiLevelType w:val="hybridMultilevel"/>
     <w:tmpl w:val="CEFAC59A"/>
@@ -4934,7 +5190,7 @@
       </w:rPr>
     </w:lvl>
   </w:abstractNum>
-  <w:abstractNum w:abstractNumId="23" w15:restartNumberingAfterBreak="0">
+  <w:abstractNum w:abstractNumId="24" w15:restartNumberingAfterBreak="0">
     <w:nsid w:val="64196B92"/>
     <w:multiLevelType w:val="hybridMultilevel"/>
     <w:tmpl w:val="3E9C5394"/>
@@ -5047,7 +5303,7 @@
       </w:rPr>
     </w:lvl>
   </w:abstractNum>
-  <w:abstractNum w:abstractNumId="24" w15:restartNumberingAfterBreak="0">
+  <w:abstractNum w:abstractNumId="25" w15:restartNumberingAfterBreak="0">
     <w:nsid w:val="6B39367B"/>
     <w:multiLevelType w:val="hybridMultilevel"/>
     <w:tmpl w:val="88243E30"/>
@@ -5160,7 +5416,7 @@
       </w:rPr>
     </w:lvl>
   </w:abstractNum>
-  <w:abstractNum w:abstractNumId="25" w15:restartNumberingAfterBreak="0">
+  <w:abstractNum w:abstractNumId="26" w15:restartNumberingAfterBreak="0">
     <w:nsid w:val="75D06F37"/>
     <w:multiLevelType w:val="hybridMultilevel"/>
     <w:tmpl w:val="D9D0C10A"/>
@@ -5273,7 +5529,7 @@
       </w:rPr>
     </w:lvl>
   </w:abstractNum>
-  <w:abstractNum w:abstractNumId="26" w15:restartNumberingAfterBreak="0">
+  <w:abstractNum w:abstractNumId="27" w15:restartNumberingAfterBreak="0">
     <w:nsid w:val="75EB1BD6"/>
     <w:multiLevelType w:val="hybridMultilevel"/>
     <w:tmpl w:val="126E4FDC"/>
@@ -5386,7 +5642,7 @@
       </w:rPr>
     </w:lvl>
   </w:abstractNum>
-  <w:abstractNum w:abstractNumId="27" w15:restartNumberingAfterBreak="0">
+  <w:abstractNum w:abstractNumId="28" w15:restartNumberingAfterBreak="0">
     <w:nsid w:val="7879188B"/>
     <w:multiLevelType w:val="hybridMultilevel"/>
     <w:tmpl w:val="792E3AAA"/>
@@ -5472,7 +5728,7 @@
       </w:pPr>
     </w:lvl>
   </w:abstractNum>
-  <w:abstractNum w:abstractNumId="28" w15:restartNumberingAfterBreak="0">
+  <w:abstractNum w:abstractNumId="29" w15:restartNumberingAfterBreak="0">
     <w:nsid w:val="7A346985"/>
     <w:multiLevelType w:val="hybridMultilevel"/>
     <w:tmpl w:val="C5F6F426"/>
@@ -5589,49 +5845,49 @@
     <w:abstractNumId w:val="2"/>
   </w:num>
   <w:num w:numId="2">
-    <w:abstractNumId w:val="14"/>
+    <w:abstractNumId w:val="15"/>
   </w:num>
   <w:num w:numId="3">
     <w:abstractNumId w:val="7"/>
   </w:num>
   <w:num w:numId="4">
-    <w:abstractNumId w:val="13"/>
+    <w:abstractNumId w:val="14"/>
   </w:num>
   <w:num w:numId="5">
-    <w:abstractNumId w:val="27"/>
+    <w:abstractNumId w:val="28"/>
   </w:num>
   <w:num w:numId="6">
-    <w:abstractNumId w:val="12"/>
+    <w:abstractNumId w:val="13"/>
   </w:num>
   <w:num w:numId="7">
     <w:abstractNumId w:val="1"/>
   </w:num>
   <w:num w:numId="8">
-    <w:abstractNumId w:val="16"/>
+    <w:abstractNumId w:val="17"/>
   </w:num>
   <w:num w:numId="9">
-    <w:abstractNumId w:val="10"/>
+    <w:abstractNumId w:val="11"/>
   </w:num>
   <w:num w:numId="10">
     <w:abstractNumId w:val="3"/>
   </w:num>
   <w:num w:numId="11">
-    <w:abstractNumId w:val="19"/>
+    <w:abstractNumId w:val="20"/>
   </w:num>
   <w:num w:numId="12">
-    <w:abstractNumId w:val="24"/>
+    <w:abstractNumId w:val="25"/>
   </w:num>
   <w:num w:numId="13">
     <w:abstractNumId w:val="6"/>
   </w:num>
   <w:num w:numId="14">
+    <w:abstractNumId w:val="24"/>
+  </w:num>
+  <w:num w:numId="15">
     <w:abstractNumId w:val="23"/>
   </w:num>
-  <w:num w:numId="15">
-    <w:abstractNumId w:val="22"/>
-  </w:num>
   <w:num w:numId="16">
-    <w:abstractNumId w:val="17"/>
+    <w:abstractNumId w:val="18"/>
   </w:num>
   <w:num w:numId="17">
     <w:abstractNumId w:val="0"/>
@@ -5640,37 +5896,40 @@
     <w:abstractNumId w:val="8"/>
   </w:num>
   <w:num w:numId="19">
-    <w:abstractNumId w:val="11"/>
+    <w:abstractNumId w:val="12"/>
   </w:num>
   <w:num w:numId="20">
-    <w:abstractNumId w:val="9"/>
+    <w:abstractNumId w:val="10"/>
   </w:num>
   <w:num w:numId="21">
     <w:abstractNumId w:val="4"/>
   </w:num>
   <w:num w:numId="22">
-    <w:abstractNumId w:val="20"/>
+    <w:abstractNumId w:val="21"/>
   </w:num>
   <w:num w:numId="23">
-    <w:abstractNumId w:val="28"/>
+    <w:abstractNumId w:val="29"/>
   </w:num>
   <w:num w:numId="24">
-    <w:abstractNumId w:val="26"/>
+    <w:abstractNumId w:val="27"/>
   </w:num>
   <w:num w:numId="25">
-    <w:abstractNumId w:val="25"/>
+    <w:abstractNumId w:val="26"/>
   </w:num>
   <w:num w:numId="26">
     <w:abstractNumId w:val="5"/>
   </w:num>
   <w:num w:numId="27">
-    <w:abstractNumId w:val="21"/>
+    <w:abstractNumId w:val="22"/>
   </w:num>
   <w:num w:numId="28">
-    <w:abstractNumId w:val="18"/>
+    <w:abstractNumId w:val="19"/>
   </w:num>
   <w:num w:numId="29">
-    <w:abstractNumId w:val="15"/>
+    <w:abstractNumId w:val="16"/>
+  </w:num>
+  <w:num w:numId="30">
+    <w:abstractNumId w:val="9"/>
   </w:num>
 </w:numbering>
 </file>

</xml_diff>

<commit_message>
Deleted old folder 'CADModel' and upgraded CADModel to V3.2, with the hole grid
</commit_message>
<xml_diff>
--- a/Suivi Projet.docx
+++ b/Suivi Projet.docx
@@ -2324,148 +2324,226 @@
           <w:sz w:val="24"/>
         </w:rPr>
       </w:pPr>
+      <w:r>
+        <w:rPr>
+          <w:b/>
+          <w:color w:val="FF0000"/>
+          <w:sz w:val="24"/>
+        </w:rPr>
+        <w:t>21</w:t>
+      </w:r>
+      <w:r>
+        <w:rPr>
+          <w:b/>
+          <w:color w:val="FF0000"/>
+          <w:sz w:val="24"/>
+        </w:rPr>
+        <w:t>/0</w:t>
+      </w:r>
+      <w:r>
+        <w:rPr>
+          <w:b/>
+          <w:color w:val="FF0000"/>
+          <w:sz w:val="24"/>
+        </w:rPr>
+        <w:t>3</w:t>
+      </w:r>
+      <w:r>
+        <w:rPr>
+          <w:b/>
+          <w:color w:val="FF0000"/>
+          <w:sz w:val="24"/>
+        </w:rPr>
+        <w:t>/2023</w:t>
+      </w:r>
+    </w:p>
+    <w:p>
+      <w:pPr>
+        <w:pStyle w:val="Paragraphedeliste"/>
+        <w:numPr>
+          <w:ilvl w:val="0"/>
+          <w:numId w:val="30"/>
+        </w:numPr>
+      </w:pPr>
+      <w:r>
+        <w:t>J’ai finalisé le code pour l’assemblage créative, mais je veux encore l’optimiser</w:t>
+      </w:r>
+    </w:p>
+    <w:p>
+      <w:pPr>
+        <w:pStyle w:val="Paragraphedeliste"/>
+        <w:numPr>
+          <w:ilvl w:val="0"/>
+          <w:numId w:val="30"/>
+        </w:numPr>
+      </w:pPr>
+      <w:r>
+        <w:t>Après réunion avec Nicolas, on va partir sur un système d’emplacement pour les modules et boîtes en forme de maille, avec une maille de trous sur la plaque pour positionner les équipements.</w:t>
+      </w:r>
+    </w:p>
+    <w:p>
+      <w:pPr>
+        <w:pStyle w:val="Paragraphedeliste"/>
+        <w:numPr>
+          <w:ilvl w:val="0"/>
+          <w:numId w:val="30"/>
+        </w:numPr>
+      </w:pPr>
+      <w:r>
+        <w:t>Je dois modifier le module pile, le RFID sur la plaque et positionner le système de contrôle.</w:t>
+      </w:r>
+    </w:p>
+    <w:p/>
+    <w:p>
+      <w:pPr>
+        <w:jc w:val="center"/>
+        <w:rPr>
+          <w:b/>
+          <w:color w:val="FF0000"/>
+          <w:sz w:val="24"/>
+        </w:rPr>
+      </w:pPr>
+      <w:r>
+        <w:rPr>
+          <w:b/>
+          <w:color w:val="FF0000"/>
+          <w:sz w:val="24"/>
+        </w:rPr>
+        <w:t>22</w:t>
+      </w:r>
+      <w:r>
+        <w:rPr>
+          <w:b/>
+          <w:color w:val="FF0000"/>
+          <w:sz w:val="24"/>
+        </w:rPr>
+        <w:t>/0</w:t>
+      </w:r>
+      <w:r>
+        <w:rPr>
+          <w:b/>
+          <w:color w:val="FF0000"/>
+          <w:sz w:val="24"/>
+        </w:rPr>
+        <w:t>3</w:t>
+      </w:r>
+      <w:r>
+        <w:rPr>
+          <w:b/>
+          <w:color w:val="FF0000"/>
+          <w:sz w:val="24"/>
+        </w:rPr>
+        <w:t>/2023</w:t>
+      </w:r>
+    </w:p>
+    <w:p>
+      <w:pPr>
+        <w:pStyle w:val="Paragraphedeliste"/>
+        <w:numPr>
+          <w:ilvl w:val="0"/>
+          <w:numId w:val="31"/>
+        </w:numPr>
+      </w:pPr>
+      <w:r>
+        <w:t xml:space="preserve">J’ai modélisé le support de l’IHM, j’ai créé un nouveau module d’empilage et j’ai choisi le positionnement du sous-système de contrôle, il manque maintenant le nouveau module </w:t>
+      </w:r>
+      <w:proofErr w:type="spellStart"/>
+      <w:r>
+        <w:t>RFID+boîte</w:t>
+      </w:r>
+      <w:proofErr w:type="spellEnd"/>
+      <w:r>
+        <w:t xml:space="preserve">. </w:t>
+      </w:r>
+    </w:p>
+    <w:p/>
+    <w:p>
+      <w:pPr>
+        <w:jc w:val="center"/>
+        <w:rPr>
+          <w:b/>
+          <w:color w:val="FF0000"/>
+          <w:sz w:val="24"/>
+        </w:rPr>
+      </w:pPr>
+      <w:r>
+        <w:rPr>
+          <w:b/>
+          <w:color w:val="FF0000"/>
+          <w:sz w:val="24"/>
+        </w:rPr>
+        <w:t>2</w:t>
+      </w:r>
+      <w:r>
+        <w:rPr>
+          <w:b/>
+          <w:color w:val="FF0000"/>
+          <w:sz w:val="24"/>
+        </w:rPr>
+        <w:t>3</w:t>
+      </w:r>
+      <w:r>
+        <w:rPr>
+          <w:b/>
+          <w:color w:val="FF0000"/>
+          <w:sz w:val="24"/>
+        </w:rPr>
+        <w:t>/0</w:t>
+      </w:r>
+      <w:r>
+        <w:rPr>
+          <w:b/>
+          <w:color w:val="FF0000"/>
+          <w:sz w:val="24"/>
+        </w:rPr>
+        <w:t>3</w:t>
+      </w:r>
+      <w:r>
+        <w:rPr>
+          <w:b/>
+          <w:color w:val="FF0000"/>
+          <w:sz w:val="24"/>
+        </w:rPr>
+        <w:t>/2023</w:t>
+      </w:r>
+    </w:p>
+    <w:p>
+      <w:r>
+        <w:t>J’ai créé un code d’assemblage « </w:t>
+      </w:r>
+      <w:proofErr w:type="spellStart"/>
+      <w:r>
+        <w:t>LEGO_Assembly_Heart</w:t>
+      </w:r>
+      <w:proofErr w:type="spellEnd"/>
+      <w:r>
+        <w:t> » qui monte un cœur avec les briques LEGO.</w:t>
+      </w:r>
+    </w:p>
+    <w:p>
+      <w:r>
+        <w:t xml:space="preserve">J’ai modélisé le module </w:t>
+      </w:r>
+      <w:proofErr w:type="spellStart"/>
+      <w:r>
+        <w:t>RFID+Boîte</w:t>
+      </w:r>
+      <w:proofErr w:type="spellEnd"/>
+      <w:r>
+        <w:t>.</w:t>
+      </w:r>
+    </w:p>
+    <w:p>
+      <w:r>
+        <w:t>J’ai mis à jour le module pile.</w:t>
+      </w:r>
+    </w:p>
+    <w:p>
+      <w:r>
+        <w:t>J’essaie l’idée pour l’emplacement des modules avec la maille de trous, je suis en train d’imprimer les pièces pour valider, car Nicolas retrouve des difficultés pour faire marcher l’idée des clips.</w:t>
+      </w:r>
       <w:bookmarkStart w:id="0" w:name="_GoBack"/>
       <w:bookmarkEnd w:id="0"/>
-      <w:r>
-        <w:rPr>
-          <w:b/>
-          <w:color w:val="FF0000"/>
-          <w:sz w:val="24"/>
-        </w:rPr>
-        <w:t>2</w:t>
-      </w:r>
-      <w:r>
-        <w:rPr>
-          <w:b/>
-          <w:color w:val="FF0000"/>
-          <w:sz w:val="24"/>
-        </w:rPr>
-        <w:t>1</w:t>
-      </w:r>
-      <w:r>
-        <w:rPr>
-          <w:b/>
-          <w:color w:val="FF0000"/>
-          <w:sz w:val="24"/>
-        </w:rPr>
-        <w:t>/0</w:t>
-      </w:r>
-      <w:r>
-        <w:rPr>
-          <w:b/>
-          <w:color w:val="FF0000"/>
-          <w:sz w:val="24"/>
-        </w:rPr>
-        <w:t>3</w:t>
-      </w:r>
-      <w:r>
-        <w:rPr>
-          <w:b/>
-          <w:color w:val="FF0000"/>
-          <w:sz w:val="24"/>
-        </w:rPr>
-        <w:t>/2023</w:t>
-      </w:r>
-    </w:p>
-    <w:p>
-      <w:pPr>
-        <w:pStyle w:val="Paragraphedeliste"/>
-        <w:numPr>
-          <w:ilvl w:val="0"/>
-          <w:numId w:val="30"/>
-        </w:numPr>
-      </w:pPr>
-      <w:r>
-        <w:t>J’ai finalisé le code pour l’assemblage créative, mais je veux encore l’optimiser</w:t>
-      </w:r>
-    </w:p>
-    <w:p>
-      <w:pPr>
-        <w:pStyle w:val="Paragraphedeliste"/>
-        <w:numPr>
-          <w:ilvl w:val="0"/>
-          <w:numId w:val="30"/>
-        </w:numPr>
-      </w:pPr>
-      <w:r>
-        <w:t>Après réunion avec Nicolas, on va partir sur un système d’emplacement pour les modules et boîtes en forme de maille, avec une maille de trous sur la plaque pour positionner les équipements.</w:t>
-      </w:r>
-    </w:p>
-    <w:p>
-      <w:pPr>
-        <w:pStyle w:val="Paragraphedeliste"/>
-        <w:numPr>
-          <w:ilvl w:val="0"/>
-          <w:numId w:val="30"/>
-        </w:numPr>
-      </w:pPr>
-      <w:r>
-        <w:t>Je dois modifier le module pile, le RFID sur la plaque et positionner le système de contrôle.</w:t>
-      </w:r>
-    </w:p>
-    <w:p/>
-    <w:p>
-      <w:pPr>
-        <w:jc w:val="center"/>
-        <w:rPr>
-          <w:b/>
-          <w:color w:val="FF0000"/>
-          <w:sz w:val="24"/>
-        </w:rPr>
-      </w:pPr>
-      <w:r>
-        <w:rPr>
-          <w:b/>
-          <w:color w:val="FF0000"/>
-          <w:sz w:val="24"/>
-        </w:rPr>
-        <w:t>2</w:t>
-      </w:r>
-      <w:r>
-        <w:rPr>
-          <w:b/>
-          <w:color w:val="FF0000"/>
-          <w:sz w:val="24"/>
-        </w:rPr>
-        <w:t>2</w:t>
-      </w:r>
-      <w:r>
-        <w:rPr>
-          <w:b/>
-          <w:color w:val="FF0000"/>
-          <w:sz w:val="24"/>
-        </w:rPr>
-        <w:t>/0</w:t>
-      </w:r>
-      <w:r>
-        <w:rPr>
-          <w:b/>
-          <w:color w:val="FF0000"/>
-          <w:sz w:val="24"/>
-        </w:rPr>
-        <w:t>3</w:t>
-      </w:r>
-      <w:r>
-        <w:rPr>
-          <w:b/>
-          <w:color w:val="FF0000"/>
-          <w:sz w:val="24"/>
-        </w:rPr>
-        <w:t>/2023</w:t>
-      </w:r>
-    </w:p>
-    <w:p>
-      <w:r>
-        <w:t xml:space="preserve">J’ai modélisé le support de l’IHM, j’ai créé un nouveau module d’empilage et j’ai choisi le positionnement du sous-système de contrôle, il manque maintenant le nouveau module </w:t>
-      </w:r>
-      <w:proofErr w:type="spellStart"/>
-      <w:r>
-        <w:t>RFID+boîte</w:t>
-      </w:r>
-      <w:proofErr w:type="spellEnd"/>
-      <w:r>
-        <w:t xml:space="preserve">. </w:t>
-      </w:r>
     </w:p>
     <w:sectPr>
       <w:pgSz w:w="11906" w:h="16838"/>
@@ -5304,6 +5382,119 @@
     </w:lvl>
   </w:abstractNum>
   <w:abstractNum w:abstractNumId="25" w15:restartNumberingAfterBreak="0">
+    <w:nsid w:val="670E4777"/>
+    <w:multiLevelType w:val="hybridMultilevel"/>
+    <w:tmpl w:val="E16A5E6E"/>
+    <w:lvl w:ilvl="0" w:tplc="040C000B">
+      <w:start w:val="1"/>
+      <w:numFmt w:val="bullet"/>
+      <w:lvlText w:val=""/>
+      <w:lvlJc w:val="left"/>
+      <w:pPr>
+        <w:ind w:left="720" w:hanging="360"/>
+      </w:pPr>
+      <w:rPr>
+        <w:rFonts w:ascii="Wingdings" w:hAnsi="Wingdings" w:hint="default"/>
+      </w:rPr>
+    </w:lvl>
+    <w:lvl w:ilvl="1" w:tplc="040C0003" w:tentative="1">
+      <w:start w:val="1"/>
+      <w:numFmt w:val="bullet"/>
+      <w:lvlText w:val="o"/>
+      <w:lvlJc w:val="left"/>
+      <w:pPr>
+        <w:ind w:left="1440" w:hanging="360"/>
+      </w:pPr>
+      <w:rPr>
+        <w:rFonts w:ascii="Courier New" w:hAnsi="Courier New" w:cs="Courier New" w:hint="default"/>
+      </w:rPr>
+    </w:lvl>
+    <w:lvl w:ilvl="2" w:tplc="040C0005" w:tentative="1">
+      <w:start w:val="1"/>
+      <w:numFmt w:val="bullet"/>
+      <w:lvlText w:val=""/>
+      <w:lvlJc w:val="left"/>
+      <w:pPr>
+        <w:ind w:left="2160" w:hanging="360"/>
+      </w:pPr>
+      <w:rPr>
+        <w:rFonts w:ascii="Wingdings" w:hAnsi="Wingdings" w:hint="default"/>
+      </w:rPr>
+    </w:lvl>
+    <w:lvl w:ilvl="3" w:tplc="040C0001" w:tentative="1">
+      <w:start w:val="1"/>
+      <w:numFmt w:val="bullet"/>
+      <w:lvlText w:val=""/>
+      <w:lvlJc w:val="left"/>
+      <w:pPr>
+        <w:ind w:left="2880" w:hanging="360"/>
+      </w:pPr>
+      <w:rPr>
+        <w:rFonts w:ascii="Symbol" w:hAnsi="Symbol" w:hint="default"/>
+      </w:rPr>
+    </w:lvl>
+    <w:lvl w:ilvl="4" w:tplc="040C0003" w:tentative="1">
+      <w:start w:val="1"/>
+      <w:numFmt w:val="bullet"/>
+      <w:lvlText w:val="o"/>
+      <w:lvlJc w:val="left"/>
+      <w:pPr>
+        <w:ind w:left="3600" w:hanging="360"/>
+      </w:pPr>
+      <w:rPr>
+        <w:rFonts w:ascii="Courier New" w:hAnsi="Courier New" w:cs="Courier New" w:hint="default"/>
+      </w:rPr>
+    </w:lvl>
+    <w:lvl w:ilvl="5" w:tplc="040C0005" w:tentative="1">
+      <w:start w:val="1"/>
+      <w:numFmt w:val="bullet"/>
+      <w:lvlText w:val=""/>
+      <w:lvlJc w:val="left"/>
+      <w:pPr>
+        <w:ind w:left="4320" w:hanging="360"/>
+      </w:pPr>
+      <w:rPr>
+        <w:rFonts w:ascii="Wingdings" w:hAnsi="Wingdings" w:hint="default"/>
+      </w:rPr>
+    </w:lvl>
+    <w:lvl w:ilvl="6" w:tplc="040C0001" w:tentative="1">
+      <w:start w:val="1"/>
+      <w:numFmt w:val="bullet"/>
+      <w:lvlText w:val=""/>
+      <w:lvlJc w:val="left"/>
+      <w:pPr>
+        <w:ind w:left="5040" w:hanging="360"/>
+      </w:pPr>
+      <w:rPr>
+        <w:rFonts w:ascii="Symbol" w:hAnsi="Symbol" w:hint="default"/>
+      </w:rPr>
+    </w:lvl>
+    <w:lvl w:ilvl="7" w:tplc="040C0003" w:tentative="1">
+      <w:start w:val="1"/>
+      <w:numFmt w:val="bullet"/>
+      <w:lvlText w:val="o"/>
+      <w:lvlJc w:val="left"/>
+      <w:pPr>
+        <w:ind w:left="5760" w:hanging="360"/>
+      </w:pPr>
+      <w:rPr>
+        <w:rFonts w:ascii="Courier New" w:hAnsi="Courier New" w:cs="Courier New" w:hint="default"/>
+      </w:rPr>
+    </w:lvl>
+    <w:lvl w:ilvl="8" w:tplc="040C0005" w:tentative="1">
+      <w:start w:val="1"/>
+      <w:numFmt w:val="bullet"/>
+      <w:lvlText w:val=""/>
+      <w:lvlJc w:val="left"/>
+      <w:pPr>
+        <w:ind w:left="6480" w:hanging="360"/>
+      </w:pPr>
+      <w:rPr>
+        <w:rFonts w:ascii="Wingdings" w:hAnsi="Wingdings" w:hint="default"/>
+      </w:rPr>
+    </w:lvl>
+  </w:abstractNum>
+  <w:abstractNum w:abstractNumId="26" w15:restartNumberingAfterBreak="0">
     <w:nsid w:val="6B39367B"/>
     <w:multiLevelType w:val="hybridMultilevel"/>
     <w:tmpl w:val="88243E30"/>
@@ -5416,7 +5607,7 @@
       </w:rPr>
     </w:lvl>
   </w:abstractNum>
-  <w:abstractNum w:abstractNumId="26" w15:restartNumberingAfterBreak="0">
+  <w:abstractNum w:abstractNumId="27" w15:restartNumberingAfterBreak="0">
     <w:nsid w:val="75D06F37"/>
     <w:multiLevelType w:val="hybridMultilevel"/>
     <w:tmpl w:val="D9D0C10A"/>
@@ -5529,7 +5720,7 @@
       </w:rPr>
     </w:lvl>
   </w:abstractNum>
-  <w:abstractNum w:abstractNumId="27" w15:restartNumberingAfterBreak="0">
+  <w:abstractNum w:abstractNumId="28" w15:restartNumberingAfterBreak="0">
     <w:nsid w:val="75EB1BD6"/>
     <w:multiLevelType w:val="hybridMultilevel"/>
     <w:tmpl w:val="126E4FDC"/>
@@ -5642,7 +5833,7 @@
       </w:rPr>
     </w:lvl>
   </w:abstractNum>
-  <w:abstractNum w:abstractNumId="28" w15:restartNumberingAfterBreak="0">
+  <w:abstractNum w:abstractNumId="29" w15:restartNumberingAfterBreak="0">
     <w:nsid w:val="7879188B"/>
     <w:multiLevelType w:val="hybridMultilevel"/>
     <w:tmpl w:val="792E3AAA"/>
@@ -5728,7 +5919,7 @@
       </w:pPr>
     </w:lvl>
   </w:abstractNum>
-  <w:abstractNum w:abstractNumId="29" w15:restartNumberingAfterBreak="0">
+  <w:abstractNum w:abstractNumId="30" w15:restartNumberingAfterBreak="0">
     <w:nsid w:val="7A346985"/>
     <w:multiLevelType w:val="hybridMultilevel"/>
     <w:tmpl w:val="C5F6F426"/>
@@ -5854,7 +6045,7 @@
     <w:abstractNumId w:val="14"/>
   </w:num>
   <w:num w:numId="5">
-    <w:abstractNumId w:val="28"/>
+    <w:abstractNumId w:val="29"/>
   </w:num>
   <w:num w:numId="6">
     <w:abstractNumId w:val="13"/>
@@ -5875,7 +6066,7 @@
     <w:abstractNumId w:val="20"/>
   </w:num>
   <w:num w:numId="12">
-    <w:abstractNumId w:val="25"/>
+    <w:abstractNumId w:val="26"/>
   </w:num>
   <w:num w:numId="13">
     <w:abstractNumId w:val="6"/>
@@ -5908,13 +6099,13 @@
     <w:abstractNumId w:val="21"/>
   </w:num>
   <w:num w:numId="23">
-    <w:abstractNumId w:val="29"/>
+    <w:abstractNumId w:val="30"/>
   </w:num>
   <w:num w:numId="24">
-    <w:abstractNumId w:val="27"/>
+    <w:abstractNumId w:val="28"/>
   </w:num>
   <w:num w:numId="25">
-    <w:abstractNumId w:val="26"/>
+    <w:abstractNumId w:val="27"/>
   </w:num>
   <w:num w:numId="26">
     <w:abstractNumId w:val="5"/>
@@ -5930,6 +6121,9 @@
   </w:num>
   <w:num w:numId="30">
     <w:abstractNumId w:val="9"/>
+  </w:num>
+  <w:num w:numId="31">
+    <w:abstractNumId w:val="25"/>
   </w:num>
 </w:numbering>
 </file>

</xml_diff>

<commit_message>
Small changes on the LEGO positionning style CADs
</commit_message>
<xml_diff>
--- a/Suivi Projet.docx
+++ b/Suivi Projet.docx
@@ -2472,7 +2472,15 @@
           <w:color w:val="FF0000"/>
           <w:sz w:val="24"/>
         </w:rPr>
-        <w:t>2</w:t>
+        <w:t>23</w:t>
+      </w:r>
+      <w:r>
+        <w:rPr>
+          <w:b/>
+          <w:color w:val="FF0000"/>
+          <w:sz w:val="24"/>
+        </w:rPr>
+        <w:t>/0</w:t>
       </w:r>
       <w:r>
         <w:rPr>
@@ -2488,26 +2496,17 @@
           <w:color w:val="FF0000"/>
           <w:sz w:val="24"/>
         </w:rPr>
-        <w:t>/0</w:t>
-      </w:r>
-      <w:r>
-        <w:rPr>
-          <w:b/>
-          <w:color w:val="FF0000"/>
-          <w:sz w:val="24"/>
-        </w:rPr>
-        <w:t>3</w:t>
-      </w:r>
-      <w:r>
-        <w:rPr>
-          <w:b/>
-          <w:color w:val="FF0000"/>
-          <w:sz w:val="24"/>
-        </w:rPr>
         <w:t>/2023</w:t>
       </w:r>
     </w:p>
     <w:p>
+      <w:pPr>
+        <w:pStyle w:val="Paragraphedeliste"/>
+        <w:numPr>
+          <w:ilvl w:val="0"/>
+          <w:numId w:val="32"/>
+        </w:numPr>
+      </w:pPr>
       <w:r>
         <w:t>J’ai créé un code d’assemblage « </w:t>
       </w:r>
@@ -2521,6 +2520,13 @@
       </w:r>
     </w:p>
     <w:p>
+      <w:pPr>
+        <w:pStyle w:val="Paragraphedeliste"/>
+        <w:numPr>
+          <w:ilvl w:val="0"/>
+          <w:numId w:val="32"/>
+        </w:numPr>
+      </w:pPr>
       <w:r>
         <w:t xml:space="preserve">J’ai modélisé le module </w:t>
       </w:r>
@@ -2534,17 +2540,94 @@
       </w:r>
     </w:p>
     <w:p>
+      <w:pPr>
+        <w:pStyle w:val="Paragraphedeliste"/>
+        <w:numPr>
+          <w:ilvl w:val="0"/>
+          <w:numId w:val="32"/>
+        </w:numPr>
+      </w:pPr>
       <w:r>
         <w:t>J’ai mis à jour le module pile.</w:t>
       </w:r>
     </w:p>
     <w:p>
+      <w:pPr>
+        <w:pStyle w:val="Paragraphedeliste"/>
+        <w:numPr>
+          <w:ilvl w:val="0"/>
+          <w:numId w:val="32"/>
+        </w:numPr>
+      </w:pPr>
       <w:r>
         <w:t>J’essaie l’idée pour l’emplacement des modules avec la maille de trous, je suis en train d’imprimer les pièces pour valider, car Nicolas retrouve des difficultés pour faire marcher l’idée des clips.</w:t>
       </w:r>
+    </w:p>
+    <w:p>
       <w:bookmarkStart w:id="0" w:name="_GoBack"/>
       <w:bookmarkEnd w:id="0"/>
     </w:p>
+    <w:p>
+      <w:pPr>
+        <w:jc w:val="center"/>
+        <w:rPr>
+          <w:b/>
+          <w:color w:val="FF0000"/>
+          <w:sz w:val="24"/>
+        </w:rPr>
+      </w:pPr>
+      <w:r>
+        <w:rPr>
+          <w:b/>
+          <w:color w:val="FF0000"/>
+          <w:sz w:val="24"/>
+        </w:rPr>
+        <w:t>2</w:t>
+      </w:r>
+      <w:r>
+        <w:rPr>
+          <w:b/>
+          <w:color w:val="FF0000"/>
+          <w:sz w:val="24"/>
+        </w:rPr>
+        <w:t>7</w:t>
+      </w:r>
+      <w:r>
+        <w:rPr>
+          <w:b/>
+          <w:color w:val="FF0000"/>
+          <w:sz w:val="24"/>
+        </w:rPr>
+        <w:t>/0</w:t>
+      </w:r>
+      <w:r>
+        <w:rPr>
+          <w:b/>
+          <w:color w:val="FF0000"/>
+          <w:sz w:val="24"/>
+        </w:rPr>
+        <w:t>3</w:t>
+      </w:r>
+      <w:r>
+        <w:rPr>
+          <w:b/>
+          <w:color w:val="FF0000"/>
+          <w:sz w:val="24"/>
+        </w:rPr>
+        <w:t>/2023</w:t>
+      </w:r>
+    </w:p>
+    <w:p>
+      <w:r>
+        <w:t>On va partir sur la maille de trous pour le positionnement des modules sur la plaque, j’ai validé l’idée avec Clément (Il a fait la plaque maillée avec la découpe laser et j’ai imprimé le male en 3D avec un jeu de 0.3mm)</w:t>
+      </w:r>
+    </w:p>
+    <w:p>
+      <w:r>
+        <w:t>J’ai envoyé le CAD à Nicolas pour la validation</w:t>
+      </w:r>
+    </w:p>
+    <w:p/>
     <w:sectPr>
       <w:pgSz w:w="11906" w:h="16838"/>
       <w:pgMar w:top="1417" w:right="1417" w:bottom="1417" w:left="1417" w:header="708" w:footer="708" w:gutter="0"/>
@@ -5608,6 +5691,119 @@
     </w:lvl>
   </w:abstractNum>
   <w:abstractNum w:abstractNumId="27" w15:restartNumberingAfterBreak="0">
+    <w:nsid w:val="75A92CA7"/>
+    <w:multiLevelType w:val="hybridMultilevel"/>
+    <w:tmpl w:val="6652C98E"/>
+    <w:lvl w:ilvl="0" w:tplc="040C000B">
+      <w:start w:val="1"/>
+      <w:numFmt w:val="bullet"/>
+      <w:lvlText w:val=""/>
+      <w:lvlJc w:val="left"/>
+      <w:pPr>
+        <w:ind w:left="720" w:hanging="360"/>
+      </w:pPr>
+      <w:rPr>
+        <w:rFonts w:ascii="Wingdings" w:hAnsi="Wingdings" w:hint="default"/>
+      </w:rPr>
+    </w:lvl>
+    <w:lvl w:ilvl="1" w:tplc="040C0003" w:tentative="1">
+      <w:start w:val="1"/>
+      <w:numFmt w:val="bullet"/>
+      <w:lvlText w:val="o"/>
+      <w:lvlJc w:val="left"/>
+      <w:pPr>
+        <w:ind w:left="1440" w:hanging="360"/>
+      </w:pPr>
+      <w:rPr>
+        <w:rFonts w:ascii="Courier New" w:hAnsi="Courier New" w:cs="Courier New" w:hint="default"/>
+      </w:rPr>
+    </w:lvl>
+    <w:lvl w:ilvl="2" w:tplc="040C0005" w:tentative="1">
+      <w:start w:val="1"/>
+      <w:numFmt w:val="bullet"/>
+      <w:lvlText w:val=""/>
+      <w:lvlJc w:val="left"/>
+      <w:pPr>
+        <w:ind w:left="2160" w:hanging="360"/>
+      </w:pPr>
+      <w:rPr>
+        <w:rFonts w:ascii="Wingdings" w:hAnsi="Wingdings" w:hint="default"/>
+      </w:rPr>
+    </w:lvl>
+    <w:lvl w:ilvl="3" w:tplc="040C0001" w:tentative="1">
+      <w:start w:val="1"/>
+      <w:numFmt w:val="bullet"/>
+      <w:lvlText w:val=""/>
+      <w:lvlJc w:val="left"/>
+      <w:pPr>
+        <w:ind w:left="2880" w:hanging="360"/>
+      </w:pPr>
+      <w:rPr>
+        <w:rFonts w:ascii="Symbol" w:hAnsi="Symbol" w:hint="default"/>
+      </w:rPr>
+    </w:lvl>
+    <w:lvl w:ilvl="4" w:tplc="040C0003" w:tentative="1">
+      <w:start w:val="1"/>
+      <w:numFmt w:val="bullet"/>
+      <w:lvlText w:val="o"/>
+      <w:lvlJc w:val="left"/>
+      <w:pPr>
+        <w:ind w:left="3600" w:hanging="360"/>
+      </w:pPr>
+      <w:rPr>
+        <w:rFonts w:ascii="Courier New" w:hAnsi="Courier New" w:cs="Courier New" w:hint="default"/>
+      </w:rPr>
+    </w:lvl>
+    <w:lvl w:ilvl="5" w:tplc="040C0005" w:tentative="1">
+      <w:start w:val="1"/>
+      <w:numFmt w:val="bullet"/>
+      <w:lvlText w:val=""/>
+      <w:lvlJc w:val="left"/>
+      <w:pPr>
+        <w:ind w:left="4320" w:hanging="360"/>
+      </w:pPr>
+      <w:rPr>
+        <w:rFonts w:ascii="Wingdings" w:hAnsi="Wingdings" w:hint="default"/>
+      </w:rPr>
+    </w:lvl>
+    <w:lvl w:ilvl="6" w:tplc="040C0001" w:tentative="1">
+      <w:start w:val="1"/>
+      <w:numFmt w:val="bullet"/>
+      <w:lvlText w:val=""/>
+      <w:lvlJc w:val="left"/>
+      <w:pPr>
+        <w:ind w:left="5040" w:hanging="360"/>
+      </w:pPr>
+      <w:rPr>
+        <w:rFonts w:ascii="Symbol" w:hAnsi="Symbol" w:hint="default"/>
+      </w:rPr>
+    </w:lvl>
+    <w:lvl w:ilvl="7" w:tplc="040C0003" w:tentative="1">
+      <w:start w:val="1"/>
+      <w:numFmt w:val="bullet"/>
+      <w:lvlText w:val="o"/>
+      <w:lvlJc w:val="left"/>
+      <w:pPr>
+        <w:ind w:left="5760" w:hanging="360"/>
+      </w:pPr>
+      <w:rPr>
+        <w:rFonts w:ascii="Courier New" w:hAnsi="Courier New" w:cs="Courier New" w:hint="default"/>
+      </w:rPr>
+    </w:lvl>
+    <w:lvl w:ilvl="8" w:tplc="040C0005" w:tentative="1">
+      <w:start w:val="1"/>
+      <w:numFmt w:val="bullet"/>
+      <w:lvlText w:val=""/>
+      <w:lvlJc w:val="left"/>
+      <w:pPr>
+        <w:ind w:left="6480" w:hanging="360"/>
+      </w:pPr>
+      <w:rPr>
+        <w:rFonts w:ascii="Wingdings" w:hAnsi="Wingdings" w:hint="default"/>
+      </w:rPr>
+    </w:lvl>
+  </w:abstractNum>
+  <w:abstractNum w:abstractNumId="28" w15:restartNumberingAfterBreak="0">
     <w:nsid w:val="75D06F37"/>
     <w:multiLevelType w:val="hybridMultilevel"/>
     <w:tmpl w:val="D9D0C10A"/>
@@ -5720,7 +5916,7 @@
       </w:rPr>
     </w:lvl>
   </w:abstractNum>
-  <w:abstractNum w:abstractNumId="28" w15:restartNumberingAfterBreak="0">
+  <w:abstractNum w:abstractNumId="29" w15:restartNumberingAfterBreak="0">
     <w:nsid w:val="75EB1BD6"/>
     <w:multiLevelType w:val="hybridMultilevel"/>
     <w:tmpl w:val="126E4FDC"/>
@@ -5833,7 +6029,7 @@
       </w:rPr>
     </w:lvl>
   </w:abstractNum>
-  <w:abstractNum w:abstractNumId="29" w15:restartNumberingAfterBreak="0">
+  <w:abstractNum w:abstractNumId="30" w15:restartNumberingAfterBreak="0">
     <w:nsid w:val="7879188B"/>
     <w:multiLevelType w:val="hybridMultilevel"/>
     <w:tmpl w:val="792E3AAA"/>
@@ -5919,7 +6115,7 @@
       </w:pPr>
     </w:lvl>
   </w:abstractNum>
-  <w:abstractNum w:abstractNumId="30" w15:restartNumberingAfterBreak="0">
+  <w:abstractNum w:abstractNumId="31" w15:restartNumberingAfterBreak="0">
     <w:nsid w:val="7A346985"/>
     <w:multiLevelType w:val="hybridMultilevel"/>
     <w:tmpl w:val="C5F6F426"/>
@@ -6045,7 +6241,7 @@
     <w:abstractNumId w:val="14"/>
   </w:num>
   <w:num w:numId="5">
-    <w:abstractNumId w:val="29"/>
+    <w:abstractNumId w:val="30"/>
   </w:num>
   <w:num w:numId="6">
     <w:abstractNumId w:val="13"/>
@@ -6099,13 +6295,13 @@
     <w:abstractNumId w:val="21"/>
   </w:num>
   <w:num w:numId="23">
-    <w:abstractNumId w:val="30"/>
+    <w:abstractNumId w:val="31"/>
   </w:num>
   <w:num w:numId="24">
-    <w:abstractNumId w:val="28"/>
+    <w:abstractNumId w:val="29"/>
   </w:num>
   <w:num w:numId="25">
-    <w:abstractNumId w:val="27"/>
+    <w:abstractNumId w:val="28"/>
   </w:num>
   <w:num w:numId="26">
     <w:abstractNumId w:val="5"/>
@@ -6124,6 +6320,9 @@
   </w:num>
   <w:num w:numId="31">
     <w:abstractNumId w:val="25"/>
+  </w:num>
+  <w:num w:numId="32">
+    <w:abstractNumId w:val="27"/>
   </w:num>
 </w:numbering>
 </file>

</xml_diff>

<commit_message>
Changes in CAD, Added CAD Drawings and SICK Calibration Backups
</commit_message>
<xml_diff>
--- a/Suivi Projet.docx
+++ b/Suivi Projet.docx
@@ -2563,69 +2563,511 @@
         <w:t>J’essaie l’idée pour l’emplacement des modules avec la maille de trous, je suis en train d’imprimer les pièces pour valider, car Nicolas retrouve des difficultés pour faire marcher l’idée des clips.</w:t>
       </w:r>
     </w:p>
-    <w:p>
+    <w:p/>
+    <w:p>
+      <w:pPr>
+        <w:jc w:val="center"/>
+        <w:rPr>
+          <w:b/>
+          <w:color w:val="FF0000"/>
+          <w:sz w:val="24"/>
+        </w:rPr>
+      </w:pPr>
+      <w:r>
+        <w:rPr>
+          <w:b/>
+          <w:color w:val="FF0000"/>
+          <w:sz w:val="24"/>
+        </w:rPr>
+        <w:t>27</w:t>
+      </w:r>
+      <w:r>
+        <w:rPr>
+          <w:b/>
+          <w:color w:val="FF0000"/>
+          <w:sz w:val="24"/>
+        </w:rPr>
+        <w:t>/0</w:t>
+      </w:r>
+      <w:r>
+        <w:rPr>
+          <w:b/>
+          <w:color w:val="FF0000"/>
+          <w:sz w:val="24"/>
+        </w:rPr>
+        <w:t>3</w:t>
+      </w:r>
+      <w:r>
+        <w:rPr>
+          <w:b/>
+          <w:color w:val="FF0000"/>
+          <w:sz w:val="24"/>
+        </w:rPr>
+        <w:t>/2023</w:t>
+      </w:r>
+    </w:p>
+    <w:p>
+      <w:r>
+        <w:t>On va partir sur la maille de trous pour le positionnement des modules sur la plaque, j’ai validé l’idée avec Clément (Il a fait la plaque maillée avec la découpe laser et j’ai imprimé le male en 3D avec un jeu de 0.3mm)</w:t>
+      </w:r>
+    </w:p>
+    <w:p>
+      <w:r>
+        <w:t>J’ai envoyé le CAD à Nicolas pour la validation</w:t>
+      </w:r>
+    </w:p>
+    <w:p/>
+    <w:p>
+      <w:pPr>
+        <w:jc w:val="center"/>
+        <w:rPr>
+          <w:b/>
+          <w:color w:val="FF0000"/>
+          <w:sz w:val="24"/>
+        </w:rPr>
+      </w:pPr>
+      <w:r>
+        <w:rPr>
+          <w:b/>
+          <w:color w:val="FF0000"/>
+          <w:sz w:val="24"/>
+        </w:rPr>
+        <w:t>03 – 07</w:t>
+      </w:r>
+      <w:r>
+        <w:rPr>
+          <w:b/>
+          <w:color w:val="FF0000"/>
+          <w:sz w:val="24"/>
+        </w:rPr>
+        <w:t>/0</w:t>
+      </w:r>
+      <w:r>
+        <w:rPr>
+          <w:b/>
+          <w:color w:val="FF0000"/>
+          <w:sz w:val="24"/>
+        </w:rPr>
+        <w:t>4</w:t>
+      </w:r>
+      <w:r>
+        <w:rPr>
+          <w:b/>
+          <w:color w:val="FF0000"/>
+          <w:sz w:val="24"/>
+        </w:rPr>
+        <w:t>/2023</w:t>
+      </w:r>
+    </w:p>
+    <w:p>
+      <w:r>
+        <w:t xml:space="preserve">J’ai donné le cours de UR aux élèves d’Youcef (ESTIA) et j’ai présenté le projet pendant l’Innovation Week (Demandé par </w:t>
+      </w:r>
+      <w:proofErr w:type="spellStart"/>
+      <w:r>
+        <w:t>Heléne</w:t>
+      </w:r>
+      <w:proofErr w:type="spellEnd"/>
+      <w:r>
+        <w:t>).</w:t>
+      </w:r>
+    </w:p>
+    <w:p>
+      <w:r>
+        <w:t>Le CAD a été fini et sa Mise en Plan faite, il manque la validation de Nicolas de la mise en plan pour pouvoir passer la commande de fabrication du carénage etc.</w:t>
+      </w:r>
+    </w:p>
+    <w:p>
+      <w:proofErr w:type="gramStart"/>
+      <w:r>
+        <w:lastRenderedPageBreak/>
+        <w:t>J’ai pas</w:t>
+      </w:r>
+      <w:proofErr w:type="gramEnd"/>
+      <w:r>
+        <w:t xml:space="preserve"> encore réussi à calibrer la caméra, mais j’ai trouvé des nouvelles configurations sur le logiciel qui peuvent avoir d’effet sur le résultat de la calibration, je vais réessayer pendant cette semaine, c’est la dernière chose pour avoir le système </w:t>
+      </w:r>
+      <w:r>
+        <w:t>pleinement</w:t>
+      </w:r>
+      <w:r>
+        <w:t xml:space="preserve"> opérationnel.</w:t>
+      </w:r>
+    </w:p>
+    <w:p/>
+    <w:p>
+      <w:pPr>
+        <w:jc w:val="center"/>
+        <w:rPr>
+          <w:b/>
+          <w:color w:val="FF0000"/>
+          <w:sz w:val="24"/>
+        </w:rPr>
+      </w:pPr>
+      <w:r>
+        <w:rPr>
+          <w:b/>
+          <w:color w:val="FF0000"/>
+          <w:sz w:val="24"/>
+        </w:rPr>
+        <w:t>10</w:t>
+      </w:r>
+      <w:r>
+        <w:rPr>
+          <w:b/>
+          <w:color w:val="FF0000"/>
+          <w:sz w:val="24"/>
+        </w:rPr>
+        <w:t xml:space="preserve"> – </w:t>
+      </w:r>
+      <w:r>
+        <w:rPr>
+          <w:b/>
+          <w:color w:val="FF0000"/>
+          <w:sz w:val="24"/>
+        </w:rPr>
+        <w:t>14</w:t>
+      </w:r>
+      <w:r>
+        <w:rPr>
+          <w:b/>
+          <w:color w:val="FF0000"/>
+          <w:sz w:val="24"/>
+        </w:rPr>
+        <w:t>/0</w:t>
+      </w:r>
+      <w:r>
+        <w:rPr>
+          <w:b/>
+          <w:color w:val="FF0000"/>
+          <w:sz w:val="24"/>
+        </w:rPr>
+        <w:t>4</w:t>
+      </w:r>
+      <w:r>
+        <w:rPr>
+          <w:b/>
+          <w:color w:val="FF0000"/>
+          <w:sz w:val="24"/>
+        </w:rPr>
+        <w:t>/2023</w:t>
+      </w:r>
+    </w:p>
+    <w:p>
+      <w:r>
+        <w:t xml:space="preserve">J’ai contacté M. </w:t>
+      </w:r>
+      <w:proofErr w:type="spellStart"/>
+      <w:r>
+        <w:t>Flatet</w:t>
+      </w:r>
+      <w:proofErr w:type="spellEnd"/>
+      <w:r>
+        <w:t xml:space="preserve"> de chez SICK (</w:t>
+      </w:r>
+      <w:hyperlink r:id="rId8" w:history="1">
+        <w:r>
+          <w:rPr>
+            <w:rStyle w:val="Lienhypertexte"/>
+          </w:rPr>
+          <w:t>alexy.flatet@sick.fr</w:t>
+        </w:r>
+      </w:hyperlink>
+      <w:r>
+        <w:t xml:space="preserve">) qui m’ai expliqué comment configurer la caméra quand elle est montée au robot, comment la calibrer et comment aligner la mire à chaque plan de travail. Maintenant la caméra détecte mieux les pièces, mais il faut encore améliorer la qualité de calibration, car par l’instant elle a Reprojection </w:t>
+      </w:r>
+      <w:proofErr w:type="spellStart"/>
+      <w:r>
+        <w:t>Error</w:t>
+      </w:r>
+      <w:proofErr w:type="spellEnd"/>
+      <w:r>
+        <w:t xml:space="preserve"> = 0.60 et </w:t>
+      </w:r>
+      <w:proofErr w:type="spellStart"/>
+      <w:r>
+        <w:t>Quality</w:t>
+      </w:r>
+      <w:proofErr w:type="spellEnd"/>
+      <w:r>
+        <w:t xml:space="preserve"> = 0.96, ce qui résulte en petits décalages entre la position réelle et celle calculée par la caméra :</w:t>
+      </w:r>
+    </w:p>
+    <w:p>
+      <w:r>
+        <w:drawing>
+          <wp:inline distT="0" distB="0" distL="0" distR="0" wp14:anchorId="49BF0F5C" wp14:editId="30BCB01A">
+            <wp:extent cx="2876550" cy="2346075"/>
+            <wp:effectExtent l="0" t="0" r="0" b="0"/>
+            <wp:docPr id="1" name="Image 1"/>
+            <wp:cNvGraphicFramePr>
+              <a:graphicFrameLocks xmlns:a="http://schemas.openxmlformats.org/drawingml/2006/main" noChangeAspect="1"/>
+            </wp:cNvGraphicFramePr>
+            <a:graphic xmlns:a="http://schemas.openxmlformats.org/drawingml/2006/main">
+              <a:graphicData uri="http://schemas.openxmlformats.org/drawingml/2006/picture">
+                <pic:pic xmlns:pic="http://schemas.openxmlformats.org/drawingml/2006/picture">
+                  <pic:nvPicPr>
+                    <pic:cNvPr id="1" name=""/>
+                    <pic:cNvPicPr/>
+                  </pic:nvPicPr>
+                  <pic:blipFill>
+                    <a:blip r:embed="rId9"/>
+                    <a:stretch>
+                      <a:fillRect/>
+                    </a:stretch>
+                  </pic:blipFill>
+                  <pic:spPr>
+                    <a:xfrm>
+                      <a:off x="0" y="0"/>
+                      <a:ext cx="2908894" cy="2372454"/>
+                    </a:xfrm>
+                    <a:prstGeom prst="rect">
+                      <a:avLst/>
+                    </a:prstGeom>
+                  </pic:spPr>
+                </pic:pic>
+              </a:graphicData>
+            </a:graphic>
+          </wp:inline>
+        </w:drawing>
+      </w:r>
+      <w:r>
+        <w:drawing>
+          <wp:inline distT="0" distB="0" distL="0" distR="0" wp14:anchorId="2934F302" wp14:editId="579D20DC">
+            <wp:extent cx="2778308" cy="2352675"/>
+            <wp:effectExtent l="0" t="0" r="3175" b="0"/>
+            <wp:docPr id="2" name="Image 2"/>
+            <wp:cNvGraphicFramePr>
+              <a:graphicFrameLocks xmlns:a="http://schemas.openxmlformats.org/drawingml/2006/main" noChangeAspect="1"/>
+            </wp:cNvGraphicFramePr>
+            <a:graphic xmlns:a="http://schemas.openxmlformats.org/drawingml/2006/main">
+              <a:graphicData uri="http://schemas.openxmlformats.org/drawingml/2006/picture">
+                <pic:pic xmlns:pic="http://schemas.openxmlformats.org/drawingml/2006/picture">
+                  <pic:nvPicPr>
+                    <pic:cNvPr id="1" name=""/>
+                    <pic:cNvPicPr/>
+                  </pic:nvPicPr>
+                  <pic:blipFill>
+                    <a:blip r:embed="rId10"/>
+                    <a:stretch>
+                      <a:fillRect/>
+                    </a:stretch>
+                  </pic:blipFill>
+                  <pic:spPr>
+                    <a:xfrm>
+                      <a:off x="0" y="0"/>
+                      <a:ext cx="2820508" cy="2388410"/>
+                    </a:xfrm>
+                    <a:prstGeom prst="rect">
+                      <a:avLst/>
+                    </a:prstGeom>
+                  </pic:spPr>
+                </pic:pic>
+              </a:graphicData>
+            </a:graphic>
+          </wp:inline>
+        </w:drawing>
+      </w:r>
+    </w:p>
+    <w:p>
+      <w:r>
+        <w:t>Consignes à suivre lors de la configuration de la caméra :</w:t>
+      </w:r>
+    </w:p>
+    <w:p>
+      <w:pPr>
+        <w:pStyle w:val="Paragraphedeliste"/>
+        <w:numPr>
+          <w:ilvl w:val="0"/>
+          <w:numId w:val="33"/>
+        </w:numPr>
+      </w:pPr>
+      <w:r>
+        <w:t>Même si la caméra est montée au robot, si vous avez seulement quelques plans de travail (moins que 10 par exemple), utilisez le type de montage « </w:t>
+      </w:r>
+      <w:proofErr w:type="spellStart"/>
+      <w:r>
+        <w:t>Static</w:t>
+      </w:r>
+      <w:proofErr w:type="spellEnd"/>
+      <w:r>
+        <w:t xml:space="preserve"> » dans l’onglet Système et pas « Robot » ça facilite la configuration après et a été conseillé par </w:t>
+      </w:r>
+      <w:r>
+        <w:t xml:space="preserve">M. </w:t>
+      </w:r>
+      <w:proofErr w:type="spellStart"/>
+      <w:r>
+        <w:t>Flatet</w:t>
+      </w:r>
+      <w:proofErr w:type="spellEnd"/>
+      <w:r>
+        <w:t>.</w:t>
+      </w:r>
+      <w:r>
+        <w:rPr>
+          <w:noProof/>
+        </w:rPr>
+        <w:t xml:space="preserve"> </w:t>
+      </w:r>
+      <w:r>
+        <w:drawing>
+          <wp:inline distT="0" distB="0" distL="0" distR="0" wp14:anchorId="4CD495CD" wp14:editId="1283C1ED">
+            <wp:extent cx="1009791" cy="552527"/>
+            <wp:effectExtent l="0" t="0" r="0" b="0"/>
+            <wp:docPr id="3" name="Image 3"/>
+            <wp:cNvGraphicFramePr>
+              <a:graphicFrameLocks xmlns:a="http://schemas.openxmlformats.org/drawingml/2006/main" noChangeAspect="1"/>
+            </wp:cNvGraphicFramePr>
+            <a:graphic xmlns:a="http://schemas.openxmlformats.org/drawingml/2006/main">
+              <a:graphicData uri="http://schemas.openxmlformats.org/drawingml/2006/picture">
+                <pic:pic xmlns:pic="http://schemas.openxmlformats.org/drawingml/2006/picture">
+                  <pic:nvPicPr>
+                    <pic:cNvPr id="1" name=""/>
+                    <pic:cNvPicPr/>
+                  </pic:nvPicPr>
+                  <pic:blipFill>
+                    <a:blip r:embed="rId11"/>
+                    <a:stretch>
+                      <a:fillRect/>
+                    </a:stretch>
+                  </pic:blipFill>
+                  <pic:spPr>
+                    <a:xfrm>
+                      <a:off x="0" y="0"/>
+                      <a:ext cx="1009791" cy="552527"/>
+                    </a:xfrm>
+                    <a:prstGeom prst="rect">
+                      <a:avLst/>
+                    </a:prstGeom>
+                  </pic:spPr>
+                </pic:pic>
+              </a:graphicData>
+            </a:graphic>
+          </wp:inline>
+        </w:drawing>
+      </w:r>
+    </w:p>
+    <w:p>
+      <w:pPr>
+        <w:pStyle w:val="Paragraphedeliste"/>
+        <w:numPr>
+          <w:ilvl w:val="0"/>
+          <w:numId w:val="33"/>
+        </w:numPr>
+      </w:pPr>
+      <w:r>
+        <w:t>Encore dans l’onglet Système, allumez l’éclairage interne.</w:t>
+      </w:r>
+      <w:r>
+        <w:rPr>
+          <w:noProof/>
+        </w:rPr>
+        <w:t xml:space="preserve"> </w:t>
+      </w:r>
+      <w:r>
+        <w:drawing>
+          <wp:inline distT="0" distB="0" distL="0" distR="0" wp14:anchorId="768E5300" wp14:editId="6DFCC741">
+            <wp:extent cx="5760720" cy="421005"/>
+            <wp:effectExtent l="0" t="0" r="0" b="0"/>
+            <wp:docPr id="4" name="Image 4"/>
+            <wp:cNvGraphicFramePr>
+              <a:graphicFrameLocks xmlns:a="http://schemas.openxmlformats.org/drawingml/2006/main" noChangeAspect="1"/>
+            </wp:cNvGraphicFramePr>
+            <a:graphic xmlns:a="http://schemas.openxmlformats.org/drawingml/2006/main">
+              <a:graphicData uri="http://schemas.openxmlformats.org/drawingml/2006/picture">
+                <pic:pic xmlns:pic="http://schemas.openxmlformats.org/drawingml/2006/picture">
+                  <pic:nvPicPr>
+                    <pic:cNvPr id="1" name=""/>
+                    <pic:cNvPicPr/>
+                  </pic:nvPicPr>
+                  <pic:blipFill>
+                    <a:blip r:embed="rId12"/>
+                    <a:stretch>
+                      <a:fillRect/>
+                    </a:stretch>
+                  </pic:blipFill>
+                  <pic:spPr>
+                    <a:xfrm>
+                      <a:off x="0" y="0"/>
+                      <a:ext cx="5768218" cy="421553"/>
+                    </a:xfrm>
+                    <a:prstGeom prst="rect">
+                      <a:avLst/>
+                    </a:prstGeom>
+                  </pic:spPr>
+                </pic:pic>
+              </a:graphicData>
+            </a:graphic>
+          </wp:inline>
+        </w:drawing>
+      </w:r>
+    </w:p>
+    <w:p>
+      <w:pPr>
+        <w:pStyle w:val="Paragraphedeliste"/>
+        <w:numPr>
+          <w:ilvl w:val="0"/>
+          <w:numId w:val="33"/>
+        </w:numPr>
+      </w:pPr>
+      <w:r>
+        <w:t>Pendant la calibration, laissez la caméra fixe et positionnez la mire dans des positions différentes et ajoutez des positions avec une inclinaison plus petite ou égal à 5° jusqu’à avoir une couverture de 100%.</w:t>
+      </w:r>
+    </w:p>
+    <w:p>
+      <w:pPr>
+        <w:pStyle w:val="Paragraphedeliste"/>
+        <w:numPr>
+          <w:ilvl w:val="0"/>
+          <w:numId w:val="33"/>
+        </w:numPr>
+      </w:pPr>
+      <w:r>
+        <w:t>Pour l’alignement vous pouvez utiliser d’autre mires, vous n’êtes pas obligé d’utiliser la même qui a été utilisé pour la calibration, par exemple A6, A4, A3…</w:t>
+      </w:r>
+    </w:p>
+    <w:p>
+      <w:pPr>
+        <w:pStyle w:val="Paragraphedeliste"/>
+        <w:numPr>
+          <w:ilvl w:val="0"/>
+          <w:numId w:val="33"/>
+        </w:numPr>
+      </w:pPr>
+      <w:r>
+        <w:t>Vous devez toujours garder la même position hauteur en Z qui a été utilisé pendant la calibration pour l’alignement, vous ne pouvez pas changer ça, sinon il va falloir recalibrer pour une nouvelle hauteur.</w:t>
+      </w:r>
+    </w:p>
+    <w:p>
+      <w:pPr>
+        <w:pStyle w:val="Paragraphedeliste"/>
+        <w:numPr>
+          <w:ilvl w:val="0"/>
+          <w:numId w:val="33"/>
+        </w:numPr>
+      </w:pPr>
+      <w:r>
+        <w:t>Si vous avez un cas où vous avez calibré la mire sur une table, mais vous voulez détecter des pièces sur u</w:t>
+      </w:r>
+      <w:r>
+        <w:t>n plan qui est à 40mm d’hauteur par rapport à la table (un convoyeur, par exemple), montez la caméra de 40mm pour aligner à la mire posée sur le nouveau plan.</w:t>
+      </w:r>
+    </w:p>
+    <w:p>
+      <w:pPr>
+        <w:pStyle w:val="Paragraphedeliste"/>
+        <w:numPr>
+          <w:ilvl w:val="0"/>
+          <w:numId w:val="33"/>
+        </w:numPr>
+      </w:pPr>
+      <w:r>
+        <w:lastRenderedPageBreak/>
+        <w:t>Toujours aligner la caméra à une mire posée sur le plan de travail, si vous avez un plan sur une table, posez la mire sur la table, si vous avez un plan à 40mm d’hauteur du plan de calibration, posez la mire sur ce nouveau plan, si vous avez un troisième plan à -20mm du plan de calibration, alors posez la mire sur le troisième plan pour l’alignement et ainsi ensuite.</w:t>
+      </w:r>
       <w:bookmarkStart w:id="0" w:name="_GoBack"/>
       <w:bookmarkEnd w:id="0"/>
-    </w:p>
-    <w:p>
-      <w:pPr>
-        <w:jc w:val="center"/>
-        <w:rPr>
-          <w:b/>
-          <w:color w:val="FF0000"/>
-          <w:sz w:val="24"/>
-        </w:rPr>
-      </w:pPr>
-      <w:r>
-        <w:rPr>
-          <w:b/>
-          <w:color w:val="FF0000"/>
-          <w:sz w:val="24"/>
-        </w:rPr>
-        <w:t>2</w:t>
-      </w:r>
-      <w:r>
-        <w:rPr>
-          <w:b/>
-          <w:color w:val="FF0000"/>
-          <w:sz w:val="24"/>
-        </w:rPr>
-        <w:t>7</w:t>
-      </w:r>
-      <w:r>
-        <w:rPr>
-          <w:b/>
-          <w:color w:val="FF0000"/>
-          <w:sz w:val="24"/>
-        </w:rPr>
-        <w:t>/0</w:t>
-      </w:r>
-      <w:r>
-        <w:rPr>
-          <w:b/>
-          <w:color w:val="FF0000"/>
-          <w:sz w:val="24"/>
-        </w:rPr>
-        <w:t>3</w:t>
-      </w:r>
-      <w:r>
-        <w:rPr>
-          <w:b/>
-          <w:color w:val="FF0000"/>
-          <w:sz w:val="24"/>
-        </w:rPr>
-        <w:t>/2023</w:t>
-      </w:r>
-    </w:p>
-    <w:p>
-      <w:r>
-        <w:t>On va partir sur la maille de trous pour le positionnement des modules sur la plaque, j’ai validé l’idée avec Clément (Il a fait la plaque maillée avec la découpe laser et j’ai imprimé le male en 3D avec un jeu de 0.3mm)</w:t>
-      </w:r>
-    </w:p>
-    <w:p>
-      <w:r>
-        <w:t>J’ai envoyé le CAD à Nicolas pour la validation</w:t>
-      </w:r>
     </w:p>
     <w:p/>
     <w:sectPr>
@@ -3884,6 +4326,95 @@
     </w:lvl>
   </w:abstractNum>
   <w:abstractNum w:abstractNumId="11" w15:restartNumberingAfterBreak="0">
+    <w:nsid w:val="2D5D7EF6"/>
+    <w:multiLevelType w:val="hybridMultilevel"/>
+    <w:tmpl w:val="EC868616"/>
+    <w:lvl w:ilvl="0" w:tplc="040C000F">
+      <w:start w:val="1"/>
+      <w:numFmt w:val="decimal"/>
+      <w:lvlText w:val="%1."/>
+      <w:lvlJc w:val="left"/>
+      <w:pPr>
+        <w:ind w:left="720" w:hanging="360"/>
+      </w:pPr>
+      <w:rPr>
+        <w:rFonts w:hint="default"/>
+      </w:rPr>
+    </w:lvl>
+    <w:lvl w:ilvl="1" w:tplc="040C0019" w:tentative="1">
+      <w:start w:val="1"/>
+      <w:numFmt w:val="lowerLetter"/>
+      <w:lvlText w:val="%2."/>
+      <w:lvlJc w:val="left"/>
+      <w:pPr>
+        <w:ind w:left="1440" w:hanging="360"/>
+      </w:pPr>
+    </w:lvl>
+    <w:lvl w:ilvl="2" w:tplc="040C001B" w:tentative="1">
+      <w:start w:val="1"/>
+      <w:numFmt w:val="lowerRoman"/>
+      <w:lvlText w:val="%3."/>
+      <w:lvlJc w:val="right"/>
+      <w:pPr>
+        <w:ind w:left="2160" w:hanging="180"/>
+      </w:pPr>
+    </w:lvl>
+    <w:lvl w:ilvl="3" w:tplc="040C000F" w:tentative="1">
+      <w:start w:val="1"/>
+      <w:numFmt w:val="decimal"/>
+      <w:lvlText w:val="%4."/>
+      <w:lvlJc w:val="left"/>
+      <w:pPr>
+        <w:ind w:left="2880" w:hanging="360"/>
+      </w:pPr>
+    </w:lvl>
+    <w:lvl w:ilvl="4" w:tplc="040C0019" w:tentative="1">
+      <w:start w:val="1"/>
+      <w:numFmt w:val="lowerLetter"/>
+      <w:lvlText w:val="%5."/>
+      <w:lvlJc w:val="left"/>
+      <w:pPr>
+        <w:ind w:left="3600" w:hanging="360"/>
+      </w:pPr>
+    </w:lvl>
+    <w:lvl w:ilvl="5" w:tplc="040C001B" w:tentative="1">
+      <w:start w:val="1"/>
+      <w:numFmt w:val="lowerRoman"/>
+      <w:lvlText w:val="%6."/>
+      <w:lvlJc w:val="right"/>
+      <w:pPr>
+        <w:ind w:left="4320" w:hanging="180"/>
+      </w:pPr>
+    </w:lvl>
+    <w:lvl w:ilvl="6" w:tplc="040C000F" w:tentative="1">
+      <w:start w:val="1"/>
+      <w:numFmt w:val="decimal"/>
+      <w:lvlText w:val="%7."/>
+      <w:lvlJc w:val="left"/>
+      <w:pPr>
+        <w:ind w:left="5040" w:hanging="360"/>
+      </w:pPr>
+    </w:lvl>
+    <w:lvl w:ilvl="7" w:tplc="040C0019" w:tentative="1">
+      <w:start w:val="1"/>
+      <w:numFmt w:val="lowerLetter"/>
+      <w:lvlText w:val="%8."/>
+      <w:lvlJc w:val="left"/>
+      <w:pPr>
+        <w:ind w:left="5760" w:hanging="360"/>
+      </w:pPr>
+    </w:lvl>
+    <w:lvl w:ilvl="8" w:tplc="040C001B" w:tentative="1">
+      <w:start w:val="1"/>
+      <w:numFmt w:val="lowerRoman"/>
+      <w:lvlText w:val="%9."/>
+      <w:lvlJc w:val="right"/>
+      <w:pPr>
+        <w:ind w:left="6480" w:hanging="180"/>
+      </w:pPr>
+    </w:lvl>
+  </w:abstractNum>
+  <w:abstractNum w:abstractNumId="12" w15:restartNumberingAfterBreak="0">
     <w:nsid w:val="2E5708A3"/>
     <w:multiLevelType w:val="hybridMultilevel"/>
     <w:tmpl w:val="F0F0B7A6"/>
@@ -3996,7 +4527,7 @@
       </w:rPr>
     </w:lvl>
   </w:abstractNum>
-  <w:abstractNum w:abstractNumId="12" w15:restartNumberingAfterBreak="0">
+  <w:abstractNum w:abstractNumId="13" w15:restartNumberingAfterBreak="0">
     <w:nsid w:val="365B7251"/>
     <w:multiLevelType w:val="hybridMultilevel"/>
     <w:tmpl w:val="D65403C2"/>
@@ -4109,7 +4640,7 @@
       </w:rPr>
     </w:lvl>
   </w:abstractNum>
-  <w:abstractNum w:abstractNumId="13" w15:restartNumberingAfterBreak="0">
+  <w:abstractNum w:abstractNumId="14" w15:restartNumberingAfterBreak="0">
     <w:nsid w:val="36801E05"/>
     <w:multiLevelType w:val="hybridMultilevel"/>
     <w:tmpl w:val="AEC2F71C"/>
@@ -4222,7 +4753,7 @@
       </w:rPr>
     </w:lvl>
   </w:abstractNum>
-  <w:abstractNum w:abstractNumId="14" w15:restartNumberingAfterBreak="0">
+  <w:abstractNum w:abstractNumId="15" w15:restartNumberingAfterBreak="0">
     <w:nsid w:val="38653D59"/>
     <w:multiLevelType w:val="hybridMultilevel"/>
     <w:tmpl w:val="64B299F6"/>
@@ -4335,7 +4866,7 @@
       </w:rPr>
     </w:lvl>
   </w:abstractNum>
-  <w:abstractNum w:abstractNumId="15" w15:restartNumberingAfterBreak="0">
+  <w:abstractNum w:abstractNumId="16" w15:restartNumberingAfterBreak="0">
     <w:nsid w:val="398738A5"/>
     <w:multiLevelType w:val="hybridMultilevel"/>
     <w:tmpl w:val="8A1A8FF0"/>
@@ -4448,7 +4979,7 @@
       </w:rPr>
     </w:lvl>
   </w:abstractNum>
-  <w:abstractNum w:abstractNumId="16" w15:restartNumberingAfterBreak="0">
+  <w:abstractNum w:abstractNumId="17" w15:restartNumberingAfterBreak="0">
     <w:nsid w:val="40217652"/>
     <w:multiLevelType w:val="hybridMultilevel"/>
     <w:tmpl w:val="E6A4D36C"/>
@@ -4561,7 +5092,7 @@
       </w:rPr>
     </w:lvl>
   </w:abstractNum>
-  <w:abstractNum w:abstractNumId="17" w15:restartNumberingAfterBreak="0">
+  <w:abstractNum w:abstractNumId="18" w15:restartNumberingAfterBreak="0">
     <w:nsid w:val="4A8E71FD"/>
     <w:multiLevelType w:val="hybridMultilevel"/>
     <w:tmpl w:val="965E28D0"/>
@@ -4674,7 +5205,7 @@
       </w:rPr>
     </w:lvl>
   </w:abstractNum>
-  <w:abstractNum w:abstractNumId="18" w15:restartNumberingAfterBreak="0">
+  <w:abstractNum w:abstractNumId="19" w15:restartNumberingAfterBreak="0">
     <w:nsid w:val="4A945A46"/>
     <w:multiLevelType w:val="hybridMultilevel"/>
     <w:tmpl w:val="0D643AF4"/>
@@ -4787,7 +5318,7 @@
       </w:rPr>
     </w:lvl>
   </w:abstractNum>
-  <w:abstractNum w:abstractNumId="19" w15:restartNumberingAfterBreak="0">
+  <w:abstractNum w:abstractNumId="20" w15:restartNumberingAfterBreak="0">
     <w:nsid w:val="4C9D65F7"/>
     <w:multiLevelType w:val="hybridMultilevel"/>
     <w:tmpl w:val="15E0ACC2"/>
@@ -4900,7 +5431,7 @@
       </w:rPr>
     </w:lvl>
   </w:abstractNum>
-  <w:abstractNum w:abstractNumId="20" w15:restartNumberingAfterBreak="0">
+  <w:abstractNum w:abstractNumId="21" w15:restartNumberingAfterBreak="0">
     <w:nsid w:val="4CB203E5"/>
     <w:multiLevelType w:val="hybridMultilevel"/>
     <w:tmpl w:val="1D686708"/>
@@ -5012,7 +5543,7 @@
       </w:rPr>
     </w:lvl>
   </w:abstractNum>
-  <w:abstractNum w:abstractNumId="21" w15:restartNumberingAfterBreak="0">
+  <w:abstractNum w:abstractNumId="22" w15:restartNumberingAfterBreak="0">
     <w:nsid w:val="59990182"/>
     <w:multiLevelType w:val="hybridMultilevel"/>
     <w:tmpl w:val="EDC0A75E"/>
@@ -5125,7 +5656,7 @@
       </w:rPr>
     </w:lvl>
   </w:abstractNum>
-  <w:abstractNum w:abstractNumId="22" w15:restartNumberingAfterBreak="0">
+  <w:abstractNum w:abstractNumId="23" w15:restartNumberingAfterBreak="0">
     <w:nsid w:val="5B21529D"/>
     <w:multiLevelType w:val="hybridMultilevel"/>
     <w:tmpl w:val="4184DD38"/>
@@ -5238,7 +5769,7 @@
       </w:rPr>
     </w:lvl>
   </w:abstractNum>
-  <w:abstractNum w:abstractNumId="23" w15:restartNumberingAfterBreak="0">
+  <w:abstractNum w:abstractNumId="24" w15:restartNumberingAfterBreak="0">
     <w:nsid w:val="61763C9F"/>
     <w:multiLevelType w:val="hybridMultilevel"/>
     <w:tmpl w:val="CEFAC59A"/>
@@ -5351,7 +5882,7 @@
       </w:rPr>
     </w:lvl>
   </w:abstractNum>
-  <w:abstractNum w:abstractNumId="24" w15:restartNumberingAfterBreak="0">
+  <w:abstractNum w:abstractNumId="25" w15:restartNumberingAfterBreak="0">
     <w:nsid w:val="64196B92"/>
     <w:multiLevelType w:val="hybridMultilevel"/>
     <w:tmpl w:val="3E9C5394"/>
@@ -5464,7 +5995,7 @@
       </w:rPr>
     </w:lvl>
   </w:abstractNum>
-  <w:abstractNum w:abstractNumId="25" w15:restartNumberingAfterBreak="0">
+  <w:abstractNum w:abstractNumId="26" w15:restartNumberingAfterBreak="0">
     <w:nsid w:val="670E4777"/>
     <w:multiLevelType w:val="hybridMultilevel"/>
     <w:tmpl w:val="E16A5E6E"/>
@@ -5577,7 +6108,7 @@
       </w:rPr>
     </w:lvl>
   </w:abstractNum>
-  <w:abstractNum w:abstractNumId="26" w15:restartNumberingAfterBreak="0">
+  <w:abstractNum w:abstractNumId="27" w15:restartNumberingAfterBreak="0">
     <w:nsid w:val="6B39367B"/>
     <w:multiLevelType w:val="hybridMultilevel"/>
     <w:tmpl w:val="88243E30"/>
@@ -5690,7 +6221,7 @@
       </w:rPr>
     </w:lvl>
   </w:abstractNum>
-  <w:abstractNum w:abstractNumId="27" w15:restartNumberingAfterBreak="0">
+  <w:abstractNum w:abstractNumId="28" w15:restartNumberingAfterBreak="0">
     <w:nsid w:val="75A92CA7"/>
     <w:multiLevelType w:val="hybridMultilevel"/>
     <w:tmpl w:val="6652C98E"/>
@@ -5803,7 +6334,7 @@
       </w:rPr>
     </w:lvl>
   </w:abstractNum>
-  <w:abstractNum w:abstractNumId="28" w15:restartNumberingAfterBreak="0">
+  <w:abstractNum w:abstractNumId="29" w15:restartNumberingAfterBreak="0">
     <w:nsid w:val="75D06F37"/>
     <w:multiLevelType w:val="hybridMultilevel"/>
     <w:tmpl w:val="D9D0C10A"/>
@@ -5916,7 +6447,7 @@
       </w:rPr>
     </w:lvl>
   </w:abstractNum>
-  <w:abstractNum w:abstractNumId="29" w15:restartNumberingAfterBreak="0">
+  <w:abstractNum w:abstractNumId="30" w15:restartNumberingAfterBreak="0">
     <w:nsid w:val="75EB1BD6"/>
     <w:multiLevelType w:val="hybridMultilevel"/>
     <w:tmpl w:val="126E4FDC"/>
@@ -6029,7 +6560,7 @@
       </w:rPr>
     </w:lvl>
   </w:abstractNum>
-  <w:abstractNum w:abstractNumId="30" w15:restartNumberingAfterBreak="0">
+  <w:abstractNum w:abstractNumId="31" w15:restartNumberingAfterBreak="0">
     <w:nsid w:val="7879188B"/>
     <w:multiLevelType w:val="hybridMultilevel"/>
     <w:tmpl w:val="792E3AAA"/>
@@ -6115,7 +6646,7 @@
       </w:pPr>
     </w:lvl>
   </w:abstractNum>
-  <w:abstractNum w:abstractNumId="31" w15:restartNumberingAfterBreak="0">
+  <w:abstractNum w:abstractNumId="32" w15:restartNumberingAfterBreak="0">
     <w:nsid w:val="7A346985"/>
     <w:multiLevelType w:val="hybridMultilevel"/>
     <w:tmpl w:val="C5F6F426"/>
@@ -6232,49 +6763,49 @@
     <w:abstractNumId w:val="2"/>
   </w:num>
   <w:num w:numId="2">
-    <w:abstractNumId w:val="15"/>
+    <w:abstractNumId w:val="16"/>
   </w:num>
   <w:num w:numId="3">
     <w:abstractNumId w:val="7"/>
   </w:num>
   <w:num w:numId="4">
-    <w:abstractNumId w:val="14"/>
+    <w:abstractNumId w:val="15"/>
   </w:num>
   <w:num w:numId="5">
-    <w:abstractNumId w:val="30"/>
+    <w:abstractNumId w:val="31"/>
   </w:num>
   <w:num w:numId="6">
-    <w:abstractNumId w:val="13"/>
+    <w:abstractNumId w:val="14"/>
   </w:num>
   <w:num w:numId="7">
     <w:abstractNumId w:val="1"/>
   </w:num>
   <w:num w:numId="8">
-    <w:abstractNumId w:val="17"/>
+    <w:abstractNumId w:val="18"/>
   </w:num>
   <w:num w:numId="9">
-    <w:abstractNumId w:val="11"/>
+    <w:abstractNumId w:val="12"/>
   </w:num>
   <w:num w:numId="10">
     <w:abstractNumId w:val="3"/>
   </w:num>
   <w:num w:numId="11">
-    <w:abstractNumId w:val="20"/>
+    <w:abstractNumId w:val="21"/>
   </w:num>
   <w:num w:numId="12">
-    <w:abstractNumId w:val="26"/>
+    <w:abstractNumId w:val="27"/>
   </w:num>
   <w:num w:numId="13">
     <w:abstractNumId w:val="6"/>
   </w:num>
   <w:num w:numId="14">
+    <w:abstractNumId w:val="25"/>
+  </w:num>
+  <w:num w:numId="15">
     <w:abstractNumId w:val="24"/>
   </w:num>
-  <w:num w:numId="15">
-    <w:abstractNumId w:val="23"/>
-  </w:num>
   <w:num w:numId="16">
-    <w:abstractNumId w:val="18"/>
+    <w:abstractNumId w:val="19"/>
   </w:num>
   <w:num w:numId="17">
     <w:abstractNumId w:val="0"/>
@@ -6283,7 +6814,7 @@
     <w:abstractNumId w:val="8"/>
   </w:num>
   <w:num w:numId="19">
-    <w:abstractNumId w:val="12"/>
+    <w:abstractNumId w:val="13"/>
   </w:num>
   <w:num w:numId="20">
     <w:abstractNumId w:val="10"/>
@@ -6292,37 +6823,40 @@
     <w:abstractNumId w:val="4"/>
   </w:num>
   <w:num w:numId="22">
-    <w:abstractNumId w:val="21"/>
+    <w:abstractNumId w:val="22"/>
   </w:num>
   <w:num w:numId="23">
-    <w:abstractNumId w:val="31"/>
+    <w:abstractNumId w:val="32"/>
   </w:num>
   <w:num w:numId="24">
-    <w:abstractNumId w:val="29"/>
+    <w:abstractNumId w:val="30"/>
   </w:num>
   <w:num w:numId="25">
-    <w:abstractNumId w:val="28"/>
+    <w:abstractNumId w:val="29"/>
   </w:num>
   <w:num w:numId="26">
     <w:abstractNumId w:val="5"/>
   </w:num>
   <w:num w:numId="27">
-    <w:abstractNumId w:val="22"/>
+    <w:abstractNumId w:val="23"/>
   </w:num>
   <w:num w:numId="28">
-    <w:abstractNumId w:val="19"/>
+    <w:abstractNumId w:val="20"/>
   </w:num>
   <w:num w:numId="29">
-    <w:abstractNumId w:val="16"/>
+    <w:abstractNumId w:val="17"/>
   </w:num>
   <w:num w:numId="30">
     <w:abstractNumId w:val="9"/>
   </w:num>
   <w:num w:numId="31">
-    <w:abstractNumId w:val="25"/>
+    <w:abstractNumId w:val="26"/>
   </w:num>
   <w:num w:numId="32">
-    <w:abstractNumId w:val="27"/>
+    <w:abstractNumId w:val="28"/>
+  </w:num>
+  <w:num w:numId="33">
+    <w:abstractNumId w:val="11"/>
   </w:num>
 </w:numbering>
 </file>

</xml_diff>

<commit_message>
Started the TP1 Documentation
</commit_message>
<xml_diff>
--- a/Suivi Projet.docx
+++ b/Suivi Projet.docx
@@ -3079,31 +3079,7 @@
           <w:color w:val="FF0000"/>
           <w:sz w:val="24"/>
         </w:rPr>
-        <w:t>1</w:t>
-      </w:r>
-      <w:r>
-        <w:rPr>
-          <w:b/>
-          <w:color w:val="FF0000"/>
-          <w:sz w:val="24"/>
-        </w:rPr>
-        <w:t>7</w:t>
-      </w:r>
-      <w:r>
-        <w:rPr>
-          <w:b/>
-          <w:color w:val="FF0000"/>
-          <w:sz w:val="24"/>
-        </w:rPr>
-        <w:t xml:space="preserve"> – </w:t>
-      </w:r>
-      <w:r>
-        <w:rPr>
-          <w:b/>
-          <w:color w:val="FF0000"/>
-          <w:sz w:val="24"/>
-        </w:rPr>
-        <w:t>21</w:t>
+        <w:t>17 – 21</w:t>
       </w:r>
       <w:r>
         <w:rPr>
@@ -3163,8 +3139,6 @@
       <w:r>
         <w:t xml:space="preserve">orienter la caméra parallèle à l’axe Y de la mire. </w:t>
       </w:r>
-      <w:bookmarkStart w:id="0" w:name="_GoBack"/>
-      <w:bookmarkEnd w:id="0"/>
     </w:p>
     <w:p>
       <w:r>
@@ -3173,6 +3147,9 @@
     </w:p>
     <w:p>
       <w:r>
+        <w:rPr>
+          <w:noProof/>
+        </w:rPr>
         <w:drawing>
           <wp:inline distT="0" distB="0" distL="0" distR="0" wp14:anchorId="16C9ACA9" wp14:editId="7E2380D7">
             <wp:extent cx="2306050" cy="4192819"/>
@@ -3210,6 +3187,9 @@
         </w:drawing>
       </w:r>
       <w:r>
+        <w:rPr>
+          <w:noProof/>
+        </w:rPr>
         <w:drawing>
           <wp:inline distT="0" distB="0" distL="0" distR="0" wp14:anchorId="33FDD954" wp14:editId="28EFF6E7">
             <wp:extent cx="3424136" cy="2845521"/>
@@ -3245,6 +3225,227 @@
             </a:graphic>
           </wp:inline>
         </w:drawing>
+      </w:r>
+    </w:p>
+    <w:p/>
+    <w:p>
+      <w:pPr>
+        <w:jc w:val="center"/>
+        <w:rPr>
+          <w:b/>
+          <w:color w:val="FF0000"/>
+          <w:sz w:val="24"/>
+        </w:rPr>
+      </w:pPr>
+      <w:r>
+        <w:rPr>
+          <w:b/>
+          <w:color w:val="FF0000"/>
+          <w:sz w:val="24"/>
+        </w:rPr>
+        <w:t>24 – 28</w:t>
+      </w:r>
+      <w:r>
+        <w:rPr>
+          <w:b/>
+          <w:color w:val="FF0000"/>
+          <w:sz w:val="24"/>
+        </w:rPr>
+        <w:t>/0</w:t>
+      </w:r>
+      <w:r>
+        <w:rPr>
+          <w:b/>
+          <w:color w:val="FF0000"/>
+          <w:sz w:val="24"/>
+        </w:rPr>
+        <w:t>4</w:t>
+      </w:r>
+      <w:r>
+        <w:rPr>
+          <w:b/>
+          <w:color w:val="FF0000"/>
+          <w:sz w:val="24"/>
+        </w:rPr>
+        <w:t>/2023</w:t>
+      </w:r>
+    </w:p>
+    <w:p>
+      <w:r>
+        <w:t>J’ai appris à utiliser la fraiseuse-perceuse et j’ai pu fabriquer les supports pour les deux capteurs présence et le capteur RFID avec la machine.</w:t>
+      </w:r>
+    </w:p>
+    <w:p>
+      <w:r>
+        <w:t>J’ai réinstallé la version standard de l’appli SICK dans la caméra.</w:t>
+      </w:r>
+    </w:p>
+    <w:p>
+      <w:pPr>
+        <w:jc w:val="center"/>
+        <w:rPr>
+          <w:b/>
+          <w:color w:val="FF0000"/>
+          <w:sz w:val="24"/>
+        </w:rPr>
+      </w:pPr>
+      <w:r>
+        <w:rPr>
+          <w:b/>
+          <w:color w:val="FF0000"/>
+          <w:sz w:val="24"/>
+        </w:rPr>
+        <w:lastRenderedPageBreak/>
+        <w:t>0</w:t>
+      </w:r>
+      <w:r>
+        <w:rPr>
+          <w:b/>
+          <w:color w:val="FF0000"/>
+          <w:sz w:val="24"/>
+        </w:rPr>
+        <w:t>2</w:t>
+      </w:r>
+      <w:r>
+        <w:rPr>
+          <w:b/>
+          <w:color w:val="FF0000"/>
+          <w:sz w:val="24"/>
+        </w:rPr>
+        <w:t xml:space="preserve"> – 05</w:t>
+      </w:r>
+      <w:r>
+        <w:rPr>
+          <w:b/>
+          <w:color w:val="FF0000"/>
+          <w:sz w:val="24"/>
+        </w:rPr>
+        <w:t>/0</w:t>
+      </w:r>
+      <w:r>
+        <w:rPr>
+          <w:b/>
+          <w:color w:val="FF0000"/>
+          <w:sz w:val="24"/>
+        </w:rPr>
+        <w:t>5</w:t>
+      </w:r>
+      <w:r>
+        <w:rPr>
+          <w:b/>
+          <w:color w:val="FF0000"/>
+          <w:sz w:val="24"/>
+        </w:rPr>
+        <w:t>/2023</w:t>
+      </w:r>
+    </w:p>
+    <w:p>
+      <w:r>
+        <w:t>J’ai connecté l’automate TM251 à la baie de commande du robot, maintenant on a plus besoin de l’alimentation externe.</w:t>
+      </w:r>
+    </w:p>
+    <w:p>
+      <w:r>
+        <w:t>J’ai commencé la documentation pour le TP1 – Palettisation, dont le but est de remplir une boîte de chocolat avec des « chocolats » placés en 3 piles une à côté de l’autre.</w:t>
+      </w:r>
+    </w:p>
+    <w:p>
+      <w:pPr>
+        <w:jc w:val="center"/>
+        <w:rPr>
+          <w:b/>
+          <w:color w:val="FF0000"/>
+          <w:sz w:val="24"/>
+        </w:rPr>
+      </w:pPr>
+      <w:r>
+        <w:rPr>
+          <w:b/>
+          <w:color w:val="FF0000"/>
+          <w:sz w:val="24"/>
+        </w:rPr>
+        <w:t>0</w:t>
+      </w:r>
+      <w:r>
+        <w:rPr>
+          <w:b/>
+          <w:color w:val="FF0000"/>
+          <w:sz w:val="24"/>
+        </w:rPr>
+        <w:t>9</w:t>
+      </w:r>
+      <w:r>
+        <w:rPr>
+          <w:b/>
+          <w:color w:val="FF0000"/>
+          <w:sz w:val="24"/>
+        </w:rPr>
+        <w:t xml:space="preserve"> – </w:t>
+      </w:r>
+      <w:r>
+        <w:rPr>
+          <w:b/>
+          <w:color w:val="FF0000"/>
+          <w:sz w:val="24"/>
+        </w:rPr>
+        <w:t>12</w:t>
+      </w:r>
+      <w:r>
+        <w:rPr>
+          <w:b/>
+          <w:color w:val="FF0000"/>
+          <w:sz w:val="24"/>
+        </w:rPr>
+        <w:t>/0</w:t>
+      </w:r>
+      <w:r>
+        <w:rPr>
+          <w:b/>
+          <w:color w:val="FF0000"/>
+          <w:sz w:val="24"/>
+        </w:rPr>
+        <w:t>5</w:t>
+      </w:r>
+      <w:r>
+        <w:rPr>
+          <w:b/>
+          <w:color w:val="FF0000"/>
+          <w:sz w:val="24"/>
+        </w:rPr>
+        <w:t>/2023</w:t>
+      </w:r>
+    </w:p>
+    <w:p>
+      <w:r>
+        <w:t>J’ai fini la première version du TP1</w:t>
+      </w:r>
+      <w:r>
+        <w:t xml:space="preserve"> « </w:t>
+      </w:r>
+      <w:r>
+        <w:t xml:space="preserve">TP </w:t>
+      </w:r>
+      <w:proofErr w:type="spellStart"/>
+      <w:r>
+        <w:t>Cobotique</w:t>
+      </w:r>
+      <w:proofErr w:type="spellEnd"/>
+      <w:r>
+        <w:t xml:space="preserve"> 1 </w:t>
+      </w:r>
+      <w:r>
+        <w:t>–</w:t>
+      </w:r>
+      <w:r>
+        <w:t xml:space="preserve"> Piles</w:t>
+      </w:r>
+      <w:r>
+        <w:t> »</w:t>
+      </w:r>
+      <w:bookmarkStart w:id="0" w:name="_GoBack"/>
+      <w:bookmarkEnd w:id="0"/>
+      <w:r>
+        <w:t>, j’attends la révision de Nicolas.</w:t>
       </w:r>
     </w:p>
     <w:sectPr>

</xml_diff>

<commit_message>
Added Chocolate box cases DXF files
</commit_message>
<xml_diff>
--- a/Suivi Projet.docx
+++ b/Suivi Projet.docx
@@ -50,19 +50,15 @@
         </w:numPr>
         <w:jc w:val="both"/>
       </w:pPr>
-      <w:proofErr w:type="spellStart"/>
-      <w:r>
-        <w:t>Cénarios</w:t>
-      </w:r>
-      <w:proofErr w:type="spellEnd"/>
-      <w:r>
-        <w:t xml:space="preserve"> à </w:t>
-      </w:r>
-      <w:proofErr w:type="spellStart"/>
-      <w:r>
-        <w:t>réflechir</w:t>
-      </w:r>
-      <w:proofErr w:type="spellEnd"/>
+      <w:r>
+        <w:t>Sc</w:t>
+      </w:r>
+      <w:r>
+        <w:t xml:space="preserve">énarios à </w:t>
+      </w:r>
+      <w:r>
+        <w:t>réfléchir</w:t>
+      </w:r>
       <w:r>
         <w:t xml:space="preserve"> pour le cobot :</w:t>
       </w:r>
@@ -79,11 +75,9 @@
       <w:r>
         <w:t xml:space="preserve">Lego (Assemblage e </w:t>
       </w:r>
-      <w:proofErr w:type="spellStart"/>
-      <w:r>
-        <w:t>Palletisation</w:t>
-      </w:r>
-      <w:proofErr w:type="spellEnd"/>
+      <w:r>
+        <w:t>Palettisation</w:t>
+      </w:r>
       <w:r>
         <w:t>)</w:t>
       </w:r>
@@ -100,11 +94,9 @@
       <w:r>
         <w:t>Macarons/Chocolat (</w:t>
       </w:r>
-      <w:proofErr w:type="spellStart"/>
-      <w:r>
-        <w:t>Palletisation</w:t>
-      </w:r>
-      <w:proofErr w:type="spellEnd"/>
+      <w:r>
+        <w:t>Palettisation</w:t>
+      </w:r>
       <w:r>
         <w:t>)</w:t>
       </w:r>
@@ -119,15 +111,13 @@
         <w:jc w:val="both"/>
       </w:pPr>
       <w:r>
-        <w:t xml:space="preserve">Nicolas va </w:t>
-      </w:r>
-      <w:proofErr w:type="spellStart"/>
-      <w:r>
-        <w:t>checher</w:t>
-      </w:r>
-      <w:proofErr w:type="spellEnd"/>
-      <w:r>
-        <w:t xml:space="preserve"> des boîtes de chocolat</w:t>
+        <w:t>Nicolas va che</w:t>
+      </w:r>
+      <w:r>
+        <w:t>r</w:t>
+      </w:r>
+      <w:r>
+        <w:t>cher des boîtes de chocolat</w:t>
       </w:r>
     </w:p>
     <w:p>
@@ -142,11 +132,9 @@
       <w:r>
         <w:t xml:space="preserve">Télécommande ou autre (Assemblage – </w:t>
       </w:r>
-      <w:proofErr w:type="spellStart"/>
-      <w:r>
-        <w:t>Apllication</w:t>
-      </w:r>
-      <w:proofErr w:type="spellEnd"/>
+      <w:r>
+        <w:t>Application</w:t>
+      </w:r>
       <w:r>
         <w:t xml:space="preserve"> industrielle)</w:t>
       </w:r>
@@ -163,11 +151,9 @@
       <w:r>
         <w:t xml:space="preserve">Par </w:t>
       </w:r>
-      <w:proofErr w:type="spellStart"/>
-      <w:r>
-        <w:t>raport</w:t>
-      </w:r>
-      <w:proofErr w:type="spellEnd"/>
+      <w:r>
+        <w:t>rapport</w:t>
+      </w:r>
       <w:r>
         <w:t xml:space="preserve"> à l’automate :</w:t>
       </w:r>
@@ -186,7 +172,13 @@
       </w:r>
       <w:proofErr w:type="spellStart"/>
       <w:r>
-        <w:t>Milene</w:t>
+        <w:t>M</w:t>
+      </w:r>
+      <w:r>
+        <w:t>y</w:t>
+      </w:r>
+      <w:r>
+        <w:t>lene</w:t>
       </w:r>
       <w:proofErr w:type="spellEnd"/>
       <w:r>
@@ -1018,11 +1010,9 @@
       <w:r>
         <w:t xml:space="preserve"> TCP/IP avec un câble </w:t>
       </w:r>
-      <w:proofErr w:type="spellStart"/>
-      <w:r>
-        <w:t>ethernet</w:t>
-      </w:r>
-      <w:proofErr w:type="spellEnd"/>
+      <w:r>
+        <w:t>Ethernet</w:t>
+      </w:r>
     </w:p>
     <w:p>
       <w:pPr>
@@ -1442,11 +1432,9 @@
         <w:lastRenderedPageBreak/>
         <w:t xml:space="preserve">Pour </w:t>
       </w:r>
-      <w:proofErr w:type="spellStart"/>
-      <w:r>
-        <w:t>acceder</w:t>
-      </w:r>
-      <w:proofErr w:type="spellEnd"/>
+      <w:r>
+        <w:t>accéder</w:t>
+      </w:r>
       <w:r>
         <w:t xml:space="preserve"> aux adresses </w:t>
       </w:r>
@@ -3364,15 +3352,319 @@
           <w:color w:val="FF0000"/>
           <w:sz w:val="24"/>
         </w:rPr>
-        <w:t>0</w:t>
-      </w:r>
-      <w:r>
-        <w:rPr>
-          <w:b/>
-          <w:color w:val="FF0000"/>
-          <w:sz w:val="24"/>
-        </w:rPr>
-        <w:t>9</w:t>
+        <w:t>09 – 12</w:t>
+      </w:r>
+      <w:r>
+        <w:rPr>
+          <w:b/>
+          <w:color w:val="FF0000"/>
+          <w:sz w:val="24"/>
+        </w:rPr>
+        <w:t>/0</w:t>
+      </w:r>
+      <w:r>
+        <w:rPr>
+          <w:b/>
+          <w:color w:val="FF0000"/>
+          <w:sz w:val="24"/>
+        </w:rPr>
+        <w:t>5</w:t>
+      </w:r>
+      <w:r>
+        <w:rPr>
+          <w:b/>
+          <w:color w:val="FF0000"/>
+          <w:sz w:val="24"/>
+        </w:rPr>
+        <w:t>/2023</w:t>
+      </w:r>
+    </w:p>
+    <w:p>
+      <w:r>
+        <w:t>J’ai fini la première version du TP1</w:t>
+      </w:r>
+      <w:r>
+        <w:t xml:space="preserve"> « </w:t>
+      </w:r>
+      <w:r>
+        <w:t xml:space="preserve">TP </w:t>
+      </w:r>
+      <w:proofErr w:type="spellStart"/>
+      <w:r>
+        <w:t>Cobotique</w:t>
+      </w:r>
+      <w:proofErr w:type="spellEnd"/>
+      <w:r>
+        <w:t xml:space="preserve"> 1 </w:t>
+      </w:r>
+      <w:r>
+        <w:t>–</w:t>
+      </w:r>
+      <w:r>
+        <w:t xml:space="preserve"> Piles</w:t>
+      </w:r>
+      <w:r>
+        <w:t> »</w:t>
+      </w:r>
+      <w:r>
+        <w:t>, j’attends la révision de Nicolas.</w:t>
+      </w:r>
+    </w:p>
+    <w:p>
+      <w:pPr>
+        <w:jc w:val="center"/>
+        <w:rPr>
+          <w:b/>
+          <w:color w:val="FF0000"/>
+          <w:sz w:val="24"/>
+        </w:rPr>
+      </w:pPr>
+      <w:r>
+        <w:rPr>
+          <w:b/>
+          <w:color w:val="FF0000"/>
+          <w:sz w:val="24"/>
+        </w:rPr>
+        <w:t>15 – 19</w:t>
+      </w:r>
+      <w:r>
+        <w:rPr>
+          <w:b/>
+          <w:color w:val="FF0000"/>
+          <w:sz w:val="24"/>
+        </w:rPr>
+        <w:t>/0</w:t>
+      </w:r>
+      <w:r>
+        <w:rPr>
+          <w:b/>
+          <w:color w:val="FF0000"/>
+          <w:sz w:val="24"/>
+        </w:rPr>
+        <w:t>5</w:t>
+      </w:r>
+      <w:r>
+        <w:rPr>
+          <w:b/>
+          <w:color w:val="FF0000"/>
+          <w:sz w:val="24"/>
+        </w:rPr>
+        <w:t>/2023</w:t>
+      </w:r>
+    </w:p>
+    <w:p>
+      <w:r>
+        <w:t>Nicolas m’a repassé sa révision du TP avec des modifications à faire.</w:t>
+      </w:r>
+    </w:p>
+    <w:p>
+      <w:r>
+        <w:t xml:space="preserve">J’ai fini les modifications, mais il manque voir avec Nicolas sur le « Programme test », plus spécifiquement sur les </w:t>
+      </w:r>
+      <w:proofErr w:type="spellStart"/>
+      <w:r>
+        <w:t>MoveJ</w:t>
+      </w:r>
+      <w:proofErr w:type="spellEnd"/>
+      <w:r>
+        <w:t xml:space="preserve">, </w:t>
+      </w:r>
+      <w:proofErr w:type="spellStart"/>
+      <w:r>
+        <w:t>MoveP</w:t>
+      </w:r>
+      <w:proofErr w:type="spellEnd"/>
+      <w:r>
+        <w:t xml:space="preserve"> et Lissage, s’il faut détailler plus ou non. A mon avis non, car le TP est déjà très long pour 4h, donc c’est peut-être plus intéressant de faire un TP séparé sur les Mouvements. </w:t>
+      </w:r>
+    </w:p>
+    <w:p>
+      <w:pPr>
+        <w:jc w:val="center"/>
+        <w:rPr>
+          <w:b/>
+          <w:color w:val="FF0000"/>
+          <w:sz w:val="24"/>
+        </w:rPr>
+      </w:pPr>
+      <w:r>
+        <w:rPr>
+          <w:b/>
+          <w:color w:val="FF0000"/>
+          <w:sz w:val="24"/>
+        </w:rPr>
+        <w:t>22 – 26</w:t>
+      </w:r>
+      <w:r>
+        <w:rPr>
+          <w:b/>
+          <w:color w:val="FF0000"/>
+          <w:sz w:val="24"/>
+        </w:rPr>
+        <w:t>/0</w:t>
+      </w:r>
+      <w:r>
+        <w:rPr>
+          <w:b/>
+          <w:color w:val="FF0000"/>
+          <w:sz w:val="24"/>
+        </w:rPr>
+        <w:t>5</w:t>
+      </w:r>
+      <w:r>
+        <w:rPr>
+          <w:b/>
+          <w:color w:val="FF0000"/>
+          <w:sz w:val="24"/>
+        </w:rPr>
+        <w:t>/2023</w:t>
+      </w:r>
+    </w:p>
+    <w:p>
+      <w:r>
+        <w:t xml:space="preserve">J’ai commencé à </w:t>
+      </w:r>
+      <w:proofErr w:type="spellStart"/>
+      <w:r>
+        <w:t>rediger</w:t>
+      </w:r>
+      <w:proofErr w:type="spellEnd"/>
+      <w:r>
+        <w:t xml:space="preserve"> le TP2 – Vision, mais comme </w:t>
+      </w:r>
+      <w:proofErr w:type="gramStart"/>
+      <w:r>
+        <w:t>j’avais pas</w:t>
+      </w:r>
+      <w:proofErr w:type="gramEnd"/>
+      <w:r>
+        <w:t xml:space="preserve"> encore reçu les pièces, donc j’ai pas pu faire grand-chose pendant la semaine.</w:t>
+      </w:r>
+    </w:p>
+    <w:p>
+      <w:pPr>
+        <w:jc w:val="center"/>
+        <w:rPr>
+          <w:b/>
+          <w:color w:val="FF0000"/>
+          <w:sz w:val="24"/>
+        </w:rPr>
+      </w:pPr>
+      <w:r>
+        <w:rPr>
+          <w:b/>
+          <w:color w:val="FF0000"/>
+          <w:sz w:val="24"/>
+        </w:rPr>
+        <w:t>29/05 – 02</w:t>
+      </w:r>
+      <w:r>
+        <w:rPr>
+          <w:b/>
+          <w:color w:val="FF0000"/>
+          <w:sz w:val="24"/>
+        </w:rPr>
+        <w:t>/0</w:t>
+      </w:r>
+      <w:r>
+        <w:rPr>
+          <w:b/>
+          <w:color w:val="FF0000"/>
+          <w:sz w:val="24"/>
+        </w:rPr>
+        <w:t>6</w:t>
+      </w:r>
+      <w:r>
+        <w:rPr>
+          <w:b/>
+          <w:color w:val="FF0000"/>
+          <w:sz w:val="24"/>
+        </w:rPr>
+        <w:t>/2023</w:t>
+      </w:r>
+    </w:p>
+    <w:p>
+      <w:r>
+        <w:t>CONGE</w:t>
+      </w:r>
+    </w:p>
+    <w:p>
+      <w:pPr>
+        <w:jc w:val="center"/>
+        <w:rPr>
+          <w:b/>
+          <w:color w:val="FF0000"/>
+          <w:sz w:val="24"/>
+        </w:rPr>
+      </w:pPr>
+      <w:r>
+        <w:rPr>
+          <w:b/>
+          <w:color w:val="FF0000"/>
+          <w:sz w:val="24"/>
+        </w:rPr>
+        <w:t>05 – 09</w:t>
+      </w:r>
+      <w:r>
+        <w:rPr>
+          <w:b/>
+          <w:color w:val="FF0000"/>
+          <w:sz w:val="24"/>
+        </w:rPr>
+        <w:t>/0</w:t>
+      </w:r>
+      <w:r>
+        <w:rPr>
+          <w:b/>
+          <w:color w:val="FF0000"/>
+          <w:sz w:val="24"/>
+        </w:rPr>
+        <w:t>6</w:t>
+      </w:r>
+      <w:r>
+        <w:rPr>
+          <w:b/>
+          <w:color w:val="FF0000"/>
+          <w:sz w:val="24"/>
+        </w:rPr>
+        <w:t>/2023</w:t>
+      </w:r>
+    </w:p>
+    <w:p>
+      <w:r>
+        <w:t xml:space="preserve">Les pièces </w:t>
+      </w:r>
+      <w:proofErr w:type="spellStart"/>
+      <w:r>
+        <w:t>Norcam</w:t>
+      </w:r>
+      <w:proofErr w:type="spellEnd"/>
+      <w:r>
+        <w:t xml:space="preserve"> sont arrivées, donc je les ai </w:t>
+      </w:r>
+      <w:r>
+        <w:t>assemblés</w:t>
+      </w:r>
+      <w:r>
+        <w:t xml:space="preserve"> et j’ai pu monter le système.</w:t>
+      </w:r>
+    </w:p>
+    <w:p>
+      <w:pPr>
+        <w:jc w:val="center"/>
+        <w:rPr>
+          <w:b/>
+          <w:color w:val="FF0000"/>
+          <w:sz w:val="24"/>
+        </w:rPr>
+      </w:pPr>
+      <w:r>
+        <w:rPr>
+          <w:b/>
+          <w:color w:val="FF0000"/>
+          <w:sz w:val="24"/>
+        </w:rPr>
+        <w:t>12</w:t>
       </w:r>
       <w:r>
         <w:rPr>
@@ -3388,7 +3680,7 @@
           <w:color w:val="FF0000"/>
           <w:sz w:val="24"/>
         </w:rPr>
-        <w:t>12</w:t>
+        <w:t>16</w:t>
       </w:r>
       <w:r>
         <w:rPr>
@@ -3404,7 +3696,7 @@
           <w:color w:val="FF0000"/>
           <w:sz w:val="24"/>
         </w:rPr>
-        <w:t>5</w:t>
+        <w:t>6</w:t>
       </w:r>
       <w:r>
         <w:rPr>
@@ -3417,35 +3709,25 @@
     </w:p>
     <w:p>
       <w:r>
-        <w:t>J’ai fini la première version du TP1</w:t>
-      </w:r>
-      <w:r>
-        <w:t xml:space="preserve"> « </w:t>
-      </w:r>
-      <w:r>
-        <w:t xml:space="preserve">TP </w:t>
-      </w:r>
-      <w:proofErr w:type="spellStart"/>
-      <w:r>
-        <w:t>Cobotique</w:t>
-      </w:r>
-      <w:proofErr w:type="spellEnd"/>
-      <w:r>
-        <w:t xml:space="preserve"> 1 </w:t>
-      </w:r>
-      <w:r>
-        <w:t>–</w:t>
-      </w:r>
-      <w:r>
-        <w:t xml:space="preserve"> Piles</w:t>
-      </w:r>
-      <w:r>
-        <w:t> »</w:t>
+        <w:t>Fabrication des casiers et boîtes de chocolat, j’ai utilisé la découpe las</w:t>
       </w:r>
       <w:bookmarkStart w:id="0" w:name="_GoBack"/>
       <w:bookmarkEnd w:id="0"/>
       <w:r>
-        <w:t>, j’attends la révision de Nicolas.</w:t>
+        <w:t>er et des plaques de contre-plaqué et medium (MDF).</w:t>
+      </w:r>
+    </w:p>
+    <w:p>
+      <w:r>
+        <w:t>Programmation du nouveau code de remplissage des boîtes pour le nouveau système</w:t>
+      </w:r>
+      <w:r>
+        <w:t>.</w:t>
+      </w:r>
+    </w:p>
+    <w:p>
+      <w:r>
+        <w:t>Réglage du problème de perte d’alignement de la caméra.</w:t>
       </w:r>
     </w:p>
     <w:sectPr>

</xml_diff>

<commit_message>
Saving project before installing IO-LINK components
</commit_message>
<xml_diff>
--- a/Suivi Projet.docx
+++ b/Suivi Projet.docx
@@ -1185,7 +1185,13 @@
         </w:numPr>
       </w:pPr>
       <w:r>
-        <w:t>Par contre que la connexion UR3 (Serveur) et PC (Client) marche, l’</w:t>
+        <w:t>Par contre</w:t>
+      </w:r>
+      <w:r>
+        <w:t>,</w:t>
+      </w:r>
+      <w:r>
+        <w:t xml:space="preserve"> que la connexion UR3 (Serveur) et PC (Client) marche, l’</w:t>
       </w:r>
       <w:proofErr w:type="spellStart"/>
       <w:r>
@@ -3664,7 +3670,223 @@
           <w:color w:val="FF0000"/>
           <w:sz w:val="24"/>
         </w:rPr>
-        <w:t>12</w:t>
+        <w:t>12 – 16</w:t>
+      </w:r>
+      <w:r>
+        <w:rPr>
+          <w:b/>
+          <w:color w:val="FF0000"/>
+          <w:sz w:val="24"/>
+        </w:rPr>
+        <w:t>/0</w:t>
+      </w:r>
+      <w:r>
+        <w:rPr>
+          <w:b/>
+          <w:color w:val="FF0000"/>
+          <w:sz w:val="24"/>
+        </w:rPr>
+        <w:t>6</w:t>
+      </w:r>
+      <w:r>
+        <w:rPr>
+          <w:b/>
+          <w:color w:val="FF0000"/>
+          <w:sz w:val="24"/>
+        </w:rPr>
+        <w:t>/2023</w:t>
+      </w:r>
+    </w:p>
+    <w:p>
+      <w:r>
+        <w:t>Fabrication des casiers et boîtes de chocolat, j’ai utilisé la découpe laser et des plaques de contre-plaqué et medium (MDF).</w:t>
+      </w:r>
+    </w:p>
+    <w:p>
+      <w:r>
+        <w:t>Programmation du nouveau code de remplissage des boîtes pour le nouveau système</w:t>
+      </w:r>
+      <w:r>
+        <w:t>.</w:t>
+      </w:r>
+    </w:p>
+    <w:p>
+      <w:r>
+        <w:t>Réglage du problème de perte d’alignement de la caméra.</w:t>
+      </w:r>
+    </w:p>
+    <w:p>
+      <w:pPr>
+        <w:jc w:val="center"/>
+        <w:rPr>
+          <w:b/>
+          <w:color w:val="FF0000"/>
+          <w:sz w:val="24"/>
+        </w:rPr>
+      </w:pPr>
+      <w:r>
+        <w:rPr>
+          <w:b/>
+          <w:color w:val="FF0000"/>
+          <w:sz w:val="24"/>
+        </w:rPr>
+        <w:t>19 – 23</w:t>
+      </w:r>
+      <w:r>
+        <w:rPr>
+          <w:b/>
+          <w:color w:val="FF0000"/>
+          <w:sz w:val="24"/>
+        </w:rPr>
+        <w:t>/0</w:t>
+      </w:r>
+      <w:r>
+        <w:rPr>
+          <w:b/>
+          <w:color w:val="FF0000"/>
+          <w:sz w:val="24"/>
+        </w:rPr>
+        <w:t>6</w:t>
+      </w:r>
+      <w:r>
+        <w:rPr>
+          <w:b/>
+          <w:color w:val="FF0000"/>
+          <w:sz w:val="24"/>
+        </w:rPr>
+        <w:t>/2023</w:t>
+      </w:r>
+    </w:p>
+    <w:p>
+      <w:r>
+        <w:t>Changement de câble d’alimentation de la caméra</w:t>
+      </w:r>
+    </w:p>
+    <w:p>
+      <w:r>
+        <w:t>Modifications dans les programmes de l’IHM et de l’automate</w:t>
+      </w:r>
+    </w:p>
+    <w:p>
+      <w:pPr>
+        <w:jc w:val="center"/>
+        <w:rPr>
+          <w:b/>
+          <w:color w:val="FF0000"/>
+          <w:sz w:val="24"/>
+        </w:rPr>
+      </w:pPr>
+      <w:r>
+        <w:rPr>
+          <w:b/>
+          <w:color w:val="FF0000"/>
+          <w:sz w:val="24"/>
+        </w:rPr>
+        <w:t>26 – 30</w:t>
+      </w:r>
+      <w:r>
+        <w:rPr>
+          <w:b/>
+          <w:color w:val="FF0000"/>
+          <w:sz w:val="24"/>
+        </w:rPr>
+        <w:t>/0</w:t>
+      </w:r>
+      <w:r>
+        <w:rPr>
+          <w:b/>
+          <w:color w:val="FF0000"/>
+          <w:sz w:val="24"/>
+        </w:rPr>
+        <w:t>6</w:t>
+      </w:r>
+      <w:r>
+        <w:rPr>
+          <w:b/>
+          <w:color w:val="FF0000"/>
+          <w:sz w:val="24"/>
+        </w:rPr>
+        <w:t>/2023</w:t>
+      </w:r>
+    </w:p>
+    <w:p>
+      <w:r>
+        <w:t>Réunion avec Nicolas le vendredi :</w:t>
+      </w:r>
+    </w:p>
+    <w:p>
+      <w:pPr>
+        <w:pStyle w:val="Paragraphedeliste"/>
+        <w:numPr>
+          <w:ilvl w:val="1"/>
+          <w:numId w:val="11"/>
+        </w:numPr>
+      </w:pPr>
+      <w:r>
+        <w:t>J’ai commencé les modifications finales dans le TP1</w:t>
+      </w:r>
+    </w:p>
+    <w:p>
+      <w:pPr>
+        <w:pStyle w:val="Paragraphedeliste"/>
+        <w:numPr>
+          <w:ilvl w:val="1"/>
+          <w:numId w:val="11"/>
+        </w:numPr>
+      </w:pPr>
+      <w:r>
+        <w:t xml:space="preserve">Ecrire les tableaux </w:t>
+      </w:r>
+      <w:proofErr w:type="spellStart"/>
+      <w:r>
+        <w:t>excel</w:t>
+      </w:r>
+      <w:proofErr w:type="spellEnd"/>
+      <w:r>
+        <w:t xml:space="preserve"> pour les commandes des autres 5 systèmes robotiques</w:t>
+      </w:r>
+    </w:p>
+    <w:p>
+      <w:pPr>
+        <w:pStyle w:val="Paragraphedeliste"/>
+        <w:numPr>
+          <w:ilvl w:val="1"/>
+          <w:numId w:val="11"/>
+        </w:numPr>
+      </w:pPr>
+      <w:r>
+        <w:t>Concevoir un nouveau support pour la caméra SICK</w:t>
+      </w:r>
+    </w:p>
+    <w:p>
+      <w:pPr>
+        <w:pStyle w:val="Paragraphedeliste"/>
+        <w:numPr>
+          <w:ilvl w:val="1"/>
+          <w:numId w:val="11"/>
+        </w:numPr>
+      </w:pPr>
+      <w:r>
+        <w:t>Imprimer le casier pour la boîte de chocolat de 3 cases</w:t>
+      </w:r>
+    </w:p>
+    <w:p>
+      <w:pPr>
+        <w:jc w:val="center"/>
+        <w:rPr>
+          <w:b/>
+          <w:color w:val="FF0000"/>
+          <w:sz w:val="24"/>
+        </w:rPr>
+      </w:pPr>
+      <w:r>
+        <w:rPr>
+          <w:b/>
+          <w:color w:val="FF0000"/>
+          <w:sz w:val="24"/>
+        </w:rPr>
+        <w:lastRenderedPageBreak/>
+        <w:t>03</w:t>
       </w:r>
       <w:r>
         <w:rPr>
@@ -3680,7 +3902,7 @@
           <w:color w:val="FF0000"/>
           <w:sz w:val="24"/>
         </w:rPr>
-        <w:t>16</w:t>
+        <w:t>07</w:t>
       </w:r>
       <w:r>
         <w:rPr>
@@ -3696,7 +3918,7 @@
           <w:color w:val="FF0000"/>
           <w:sz w:val="24"/>
         </w:rPr>
-        <w:t>6</w:t>
+        <w:t>7</w:t>
       </w:r>
       <w:r>
         <w:rPr>
@@ -3709,27 +3931,108 @@
     </w:p>
     <w:p>
       <w:r>
-        <w:t>Fabrication des casiers et boîtes de chocolat, j’ai utilisé la découpe las</w:t>
+        <w:t>TP1 finalisé</w:t>
+      </w:r>
+    </w:p>
+    <w:p>
+      <w:r>
+        <w:t>Presque toutes les commandes ont été passées, il manque juste le devis de FIT Robotique pour les caméras et ses câbles RJ45</w:t>
+      </w:r>
+    </w:p>
+    <w:p>
+      <w:r>
+        <w:t>Le nouveau support pour la caméra SICK a été conçu et sera usiné par Adrien en septembre</w:t>
+      </w:r>
+    </w:p>
+    <w:p>
+      <w:r>
+        <w:t>Le casier pour la boîte de chocolat 3 cases a été imprimé en 3D et a été testé avec succès.</w:t>
+      </w:r>
+    </w:p>
+    <w:p>
+      <w:pPr>
+        <w:jc w:val="center"/>
+        <w:rPr>
+          <w:b/>
+          <w:color w:val="FF0000"/>
+          <w:sz w:val="24"/>
+        </w:rPr>
+      </w:pPr>
+      <w:r>
+        <w:rPr>
+          <w:b/>
+          <w:color w:val="FF0000"/>
+          <w:sz w:val="24"/>
+        </w:rPr>
+        <w:t>10</w:t>
+      </w:r>
+      <w:r>
+        <w:rPr>
+          <w:b/>
+          <w:color w:val="FF0000"/>
+          <w:sz w:val="24"/>
+        </w:rPr>
+        <w:t xml:space="preserve"> – </w:t>
+      </w:r>
+      <w:r>
+        <w:rPr>
+          <w:b/>
+          <w:color w:val="FF0000"/>
+          <w:sz w:val="24"/>
+        </w:rPr>
+        <w:t>13</w:t>
+      </w:r>
+      <w:r>
+        <w:rPr>
+          <w:b/>
+          <w:color w:val="FF0000"/>
+          <w:sz w:val="24"/>
+        </w:rPr>
+        <w:t>/0</w:t>
+      </w:r>
+      <w:r>
+        <w:rPr>
+          <w:b/>
+          <w:color w:val="FF0000"/>
+          <w:sz w:val="24"/>
+        </w:rPr>
+        <w:t>7</w:t>
+      </w:r>
+      <w:r>
+        <w:rPr>
+          <w:b/>
+          <w:color w:val="FF0000"/>
+          <w:sz w:val="24"/>
+        </w:rPr>
+        <w:t>/2023</w:t>
+      </w:r>
+    </w:p>
+    <w:p>
+      <w:r>
+        <w:t xml:space="preserve">Les commandes pour la caméra, le Kit </w:t>
+      </w:r>
+      <w:proofErr w:type="spellStart"/>
+      <w:r>
+        <w:t>Deep</w:t>
+      </w:r>
+      <w:proofErr w:type="spellEnd"/>
+      <w:r>
+        <w:t xml:space="preserve"> Learning et le câble RJ45 ont été p</w:t>
       </w:r>
       <w:bookmarkStart w:id="0" w:name="_GoBack"/>
       <w:bookmarkEnd w:id="0"/>
       <w:r>
-        <w:t>er et des plaques de contre-plaqué et medium (MDF).</w:t>
-      </w:r>
-    </w:p>
-    <w:p>
-      <w:r>
-        <w:t>Programmation du nouveau code de remplissage des boîtes pour le nouveau système</w:t>
-      </w:r>
-      <w:r>
-        <w:t>.</w:t>
-      </w:r>
-    </w:p>
-    <w:p>
-      <w:r>
-        <w:t>Réglage du problème de perte d’alignement de la caméra.</w:t>
-      </w:r>
-    </w:p>
+        <w:t>assées</w:t>
+      </w:r>
+    </w:p>
+    <w:p>
+      <w:r>
+        <w:t>Le code UR de remplissage a été optimisé pour le nouveau support de la caméra.</w:t>
+      </w:r>
+    </w:p>
+    <w:p/>
+    <w:p/>
+    <w:p/>
     <w:sectPr>
       <w:pgSz w:w="11906" w:h="16838"/>
       <w:pgMar w:top="1417" w:right="1417" w:bottom="1417" w:left="1417" w:header="708" w:footer="708" w:gutter="0"/>

</xml_diff>

<commit_message>
Update of some files
</commit_message>
<xml_diff>
--- a/Suivi Projet.docx
+++ b/Suivi Projet.docx
@@ -856,14 +856,21 @@
           <w:ilvl w:val="2"/>
           <w:numId w:val="13"/>
         </w:numPr>
-      </w:pPr>
-      <w:r>
+        <w:rPr>
+          <w:lang w:val="pt-BR"/>
+        </w:rPr>
+      </w:pPr>
+      <w:r>
+        <w:rPr>
+          <w:lang w:val="pt-BR"/>
+        </w:rPr>
         <w:t xml:space="preserve">R : </w:t>
       </w:r>
       <w:hyperlink r:id="rId6" w:history="1">
         <w:r>
           <w:rPr>
             <w:rStyle w:val="Lienhypertexte"/>
+            <w:lang w:val="pt-BR"/>
           </w:rPr>
           <w:t>https://product-help.schneider-electric.com/Machine%20Expert/V1.1/en/m251prg/m251prg/Ethernet_Configuration/Ethernet_Configuration-11.htm</w:t>
         </w:r>
@@ -876,23 +883,50 @@
           <w:ilvl w:val="2"/>
           <w:numId w:val="13"/>
         </w:numPr>
-      </w:pPr>
-      <w:r>
+        <w:rPr>
+          <w:lang w:val="pt-BR"/>
+        </w:rPr>
+      </w:pPr>
+      <w:r>
+        <w:rPr>
+          <w:lang w:val="pt-BR"/>
+        </w:rPr>
         <w:t xml:space="preserve">R : </w:t>
       </w:r>
-      <w:hyperlink r:id="rId7" w:history="1">
-        <w:r>
-          <w:rPr>
-            <w:rStyle w:val="Lienhypertexte"/>
-          </w:rPr>
-          <w:t>http://www.adaptive-engg.com/Content/Downloads/M251.pdf</w:t>
-        </w:r>
-      </w:hyperlink>
+      <w:r>
+        <w:fldChar w:fldCharType="begin"/>
+      </w:r>
+      <w:r>
+        <w:rPr>
+          <w:lang w:val="pt-BR"/>
+        </w:rPr>
+        <w:instrText xml:space="preserve"> HYPERLINK "http://www.adaptive-engg.com/Content/Downloads/M251.pdf" </w:instrText>
+      </w:r>
+      <w:r>
+        <w:fldChar w:fldCharType="separate"/>
+      </w:r>
+      <w:r>
+        <w:rPr>
+          <w:rStyle w:val="Lienhypertexte"/>
+          <w:lang w:val="pt-BR"/>
+        </w:rPr>
+        <w:t>http://www.adaptive-engg.com/Content/Downloads/M251.pdf</w:t>
+      </w:r>
+      <w:r>
+        <w:rPr>
+          <w:rStyle w:val="Lienhypertexte"/>
+          <w:lang w:val="pt-BR"/>
+        </w:rPr>
+        <w:fldChar w:fldCharType="end"/>
+      </w:r>
     </w:p>
     <w:p>
       <w:pPr>
         <w:pStyle w:val="Paragraphedeliste"/>
         <w:ind w:left="2160"/>
+        <w:rPr>
+          <w:lang w:val="pt-BR"/>
+        </w:rPr>
       </w:pPr>
     </w:p>
     <w:p>
@@ -2743,7 +2777,7 @@
       <w:r>
         <w:t xml:space="preserve"> de chez SICK (</w:t>
       </w:r>
-      <w:hyperlink r:id="rId8" w:history="1">
+      <w:hyperlink r:id="rId7" w:history="1">
         <w:r>
           <w:rPr>
             <w:rStyle w:val="Lienhypertexte"/>
@@ -2781,6 +2815,46 @@
             <wp:extent cx="2876550" cy="2346075"/>
             <wp:effectExtent l="0" t="0" r="0" b="0"/>
             <wp:docPr id="1" name="Image 1"/>
+            <wp:cNvGraphicFramePr>
+              <a:graphicFrameLocks xmlns:a="http://schemas.openxmlformats.org/drawingml/2006/main" noChangeAspect="1"/>
+            </wp:cNvGraphicFramePr>
+            <a:graphic xmlns:a="http://schemas.openxmlformats.org/drawingml/2006/main">
+              <a:graphicData uri="http://schemas.openxmlformats.org/drawingml/2006/picture">
+                <pic:pic xmlns:pic="http://schemas.openxmlformats.org/drawingml/2006/picture">
+                  <pic:nvPicPr>
+                    <pic:cNvPr id="1" name=""/>
+                    <pic:cNvPicPr/>
+                  </pic:nvPicPr>
+                  <pic:blipFill>
+                    <a:blip r:embed="rId8"/>
+                    <a:stretch>
+                      <a:fillRect/>
+                    </a:stretch>
+                  </pic:blipFill>
+                  <pic:spPr>
+                    <a:xfrm>
+                      <a:off x="0" y="0"/>
+                      <a:ext cx="2908894" cy="2372454"/>
+                    </a:xfrm>
+                    <a:prstGeom prst="rect">
+                      <a:avLst/>
+                    </a:prstGeom>
+                  </pic:spPr>
+                </pic:pic>
+              </a:graphicData>
+            </a:graphic>
+          </wp:inline>
+        </w:drawing>
+      </w:r>
+      <w:r>
+        <w:rPr>
+          <w:noProof/>
+        </w:rPr>
+        <w:drawing>
+          <wp:inline distT="0" distB="0" distL="0" distR="0" wp14:anchorId="2934F302" wp14:editId="579D20DC">
+            <wp:extent cx="2778308" cy="2352675"/>
+            <wp:effectExtent l="0" t="0" r="3175" b="0"/>
+            <wp:docPr id="2" name="Image 2"/>
             <wp:cNvGraphicFramePr>
               <a:graphicFrameLocks xmlns:a="http://schemas.openxmlformats.org/drawingml/2006/main" noChangeAspect="1"/>
             </wp:cNvGraphicFramePr>
@@ -2800,7 +2874,7 @@
                   <pic:spPr>
                     <a:xfrm>
                       <a:off x="0" y="0"/>
-                      <a:ext cx="2908894" cy="2372454"/>
+                      <a:ext cx="2820508" cy="2388410"/>
                     </a:xfrm>
                     <a:prstGeom prst="rect">
                       <a:avLst/>
@@ -2812,15 +2886,57 @@
           </wp:inline>
         </w:drawing>
       </w:r>
+    </w:p>
+    <w:p>
+      <w:r>
+        <w:t>Consignes à suivre lors de la configuration de la caméra :</w:t>
+      </w:r>
+    </w:p>
+    <w:p>
+      <w:pPr>
+        <w:pStyle w:val="Paragraphedeliste"/>
+        <w:numPr>
+          <w:ilvl w:val="0"/>
+          <w:numId w:val="33"/>
+        </w:numPr>
+      </w:pPr>
+      <w:r>
+        <w:t>Même si la caméra est montée au robot, si vous avez seulement quelques plans de travail (moins que 10 par exemple), utilisez le type de montage « </w:t>
+      </w:r>
+      <w:proofErr w:type="spellStart"/>
+      <w:r>
+        <w:t>Static</w:t>
+      </w:r>
+      <w:proofErr w:type="spellEnd"/>
+      <w:r>
+        <w:t xml:space="preserve"> » dans l’onglet Système et pas « Robot » ça facilite la configuration après et a été conseillé par </w:t>
+      </w:r>
+      <w:r>
+        <w:t xml:space="preserve">M. </w:t>
+      </w:r>
+      <w:proofErr w:type="spellStart"/>
+      <w:r>
+        <w:t>Flatet</w:t>
+      </w:r>
+      <w:proofErr w:type="spellEnd"/>
+      <w:r>
+        <w:t>.</w:t>
+      </w:r>
       <w:r>
         <w:rPr>
           <w:noProof/>
         </w:rPr>
+        <w:t xml:space="preserve"> </w:t>
+      </w:r>
+      <w:r>
+        <w:rPr>
+          <w:noProof/>
+        </w:rPr>
         <w:drawing>
-          <wp:inline distT="0" distB="0" distL="0" distR="0" wp14:anchorId="2934F302" wp14:editId="579D20DC">
-            <wp:extent cx="2778308" cy="2352675"/>
-            <wp:effectExtent l="0" t="0" r="3175" b="0"/>
-            <wp:docPr id="2" name="Image 2"/>
+          <wp:inline distT="0" distB="0" distL="0" distR="0" wp14:anchorId="4CD495CD" wp14:editId="1283C1ED">
+            <wp:extent cx="1009791" cy="552527"/>
+            <wp:effectExtent l="0" t="0" r="0" b="0"/>
+            <wp:docPr id="3" name="Image 3"/>
             <wp:cNvGraphicFramePr>
               <a:graphicFrameLocks xmlns:a="http://schemas.openxmlformats.org/drawingml/2006/main" noChangeAspect="1"/>
             </wp:cNvGraphicFramePr>
@@ -2840,7 +2956,7 @@
                   <pic:spPr>
                     <a:xfrm>
                       <a:off x="0" y="0"/>
-                      <a:ext cx="2820508" cy="2388410"/>
+                      <a:ext cx="1009791" cy="552527"/>
                     </a:xfrm>
                     <a:prstGeom prst="rect">
                       <a:avLst/>
@@ -2854,11 +2970,6 @@
       </w:r>
     </w:p>
     <w:p>
-      <w:r>
-        <w:t>Consignes à suivre lors de la configuration de la caméra :</w:t>
-      </w:r>
-    </w:p>
-    <w:p>
       <w:pPr>
         <w:pStyle w:val="Paragraphedeliste"/>
         <w:numPr>
@@ -2867,26 +2978,7 @@
         </w:numPr>
       </w:pPr>
       <w:r>
-        <w:t>Même si la caméra est montée au robot, si vous avez seulement quelques plans de travail (moins que 10 par exemple), utilisez le type de montage « </w:t>
-      </w:r>
-      <w:proofErr w:type="spellStart"/>
-      <w:r>
-        <w:t>Static</w:t>
-      </w:r>
-      <w:proofErr w:type="spellEnd"/>
-      <w:r>
-        <w:t xml:space="preserve"> » dans l’onglet Système et pas « Robot » ça facilite la configuration après et a été conseillé par </w:t>
-      </w:r>
-      <w:r>
-        <w:t xml:space="preserve">M. </w:t>
-      </w:r>
-      <w:proofErr w:type="spellStart"/>
-      <w:r>
-        <w:t>Flatet</w:t>
-      </w:r>
-      <w:proofErr w:type="spellEnd"/>
-      <w:r>
-        <w:t>.</w:t>
+        <w:t>Encore dans l’onglet Système, allumez l’éclairage interne.</w:t>
       </w:r>
       <w:r>
         <w:rPr>
@@ -2899,10 +2991,10 @@
           <w:noProof/>
         </w:rPr>
         <w:drawing>
-          <wp:inline distT="0" distB="0" distL="0" distR="0" wp14:anchorId="4CD495CD" wp14:editId="1283C1ED">
-            <wp:extent cx="1009791" cy="552527"/>
+          <wp:inline distT="0" distB="0" distL="0" distR="0" wp14:anchorId="768E5300" wp14:editId="6DFCC741">
+            <wp:extent cx="5760720" cy="421005"/>
             <wp:effectExtent l="0" t="0" r="0" b="0"/>
-            <wp:docPr id="3" name="Image 3"/>
+            <wp:docPr id="4" name="Image 4"/>
             <wp:cNvGraphicFramePr>
               <a:graphicFrameLocks xmlns:a="http://schemas.openxmlformats.org/drawingml/2006/main" noChangeAspect="1"/>
             </wp:cNvGraphicFramePr>
@@ -2922,7 +3014,7 @@
                   <pic:spPr>
                     <a:xfrm>
                       <a:off x="0" y="0"/>
-                      <a:ext cx="1009791" cy="552527"/>
+                      <a:ext cx="5768218" cy="421553"/>
                     </a:xfrm>
                     <a:prstGeom prst="rect">
                       <a:avLst/>
@@ -2944,23 +3036,153 @@
         </w:numPr>
       </w:pPr>
       <w:r>
-        <w:t>Encore dans l’onglet Système, allumez l’éclairage interne.</w:t>
-      </w:r>
+        <w:t>Pendant la calibration, laissez la caméra fixe et positionnez la mire dans des positions différentes et ajoutez des positions avec une inclinaison plus petite ou égal à 5° jusqu’à avoir une couverture de 100%.</w:t>
+      </w:r>
+    </w:p>
+    <w:p>
+      <w:pPr>
+        <w:pStyle w:val="Paragraphedeliste"/>
+        <w:numPr>
+          <w:ilvl w:val="0"/>
+          <w:numId w:val="33"/>
+        </w:numPr>
+      </w:pPr>
+      <w:r>
+        <w:t>Pour l’alignement vous pouvez utiliser d’autre mires, vous n’êtes pas obligé d’utiliser la même qui a été utilisé pour la calibration, par exemple A6, A4, A3…</w:t>
+      </w:r>
+    </w:p>
+    <w:p>
+      <w:pPr>
+        <w:pStyle w:val="Paragraphedeliste"/>
+        <w:numPr>
+          <w:ilvl w:val="0"/>
+          <w:numId w:val="33"/>
+        </w:numPr>
+      </w:pPr>
+      <w:r>
+        <w:t>Vous devez toujours garder la même position hauteur en Z qui a été utilisé pendant la calibration pour l’alignement, vous ne pouvez pas changer ça, sinon il va falloir recalibrer pour une nouvelle hauteur.</w:t>
+      </w:r>
+    </w:p>
+    <w:p>
+      <w:pPr>
+        <w:pStyle w:val="Paragraphedeliste"/>
+        <w:numPr>
+          <w:ilvl w:val="0"/>
+          <w:numId w:val="33"/>
+        </w:numPr>
+      </w:pPr>
+      <w:r>
+        <w:t>Si vous avez un cas où vous avez calibré la mire sur une table, mais vous voulez détecter des pièces sur u</w:t>
+      </w:r>
+      <w:r>
+        <w:t>n plan qui est à 40mm d’hauteur par rapport à la table (un convoyeur, par exemple), montez la caméra de 40mm pour aligner à la mire posée sur le nouveau plan.</w:t>
+      </w:r>
+    </w:p>
+    <w:p>
+      <w:pPr>
+        <w:pStyle w:val="Paragraphedeliste"/>
+        <w:numPr>
+          <w:ilvl w:val="0"/>
+          <w:numId w:val="33"/>
+        </w:numPr>
+      </w:pPr>
+      <w:r>
+        <w:lastRenderedPageBreak/>
+        <w:t>Toujours aligner la caméra à une mire posée sur le plan de travail, si vous avez un plan sur une table, posez la mire sur la table, si vous avez un plan à 40mm d’hauteur du plan de calibration, posez la mire sur ce nouveau plan, si vous avez un troisième plan à -20mm du plan de calibration, alors posez la mire sur le troisième plan pour l’alignement et ainsi ensuite.</w:t>
+      </w:r>
+    </w:p>
+    <w:p/>
+    <w:p>
+      <w:pPr>
+        <w:jc w:val="center"/>
+        <w:rPr>
+          <w:b/>
+          <w:color w:val="FF0000"/>
+          <w:sz w:val="24"/>
+        </w:rPr>
+      </w:pPr>
+      <w:r>
+        <w:rPr>
+          <w:b/>
+          <w:color w:val="FF0000"/>
+          <w:sz w:val="24"/>
+        </w:rPr>
+        <w:t>17 – 21</w:t>
+      </w:r>
+      <w:r>
+        <w:rPr>
+          <w:b/>
+          <w:color w:val="FF0000"/>
+          <w:sz w:val="24"/>
+        </w:rPr>
+        <w:t>/0</w:t>
+      </w:r>
+      <w:r>
+        <w:rPr>
+          <w:b/>
+          <w:color w:val="FF0000"/>
+          <w:sz w:val="24"/>
+        </w:rPr>
+        <w:t>4</w:t>
+      </w:r>
+      <w:r>
+        <w:rPr>
+          <w:b/>
+          <w:color w:val="FF0000"/>
+          <w:sz w:val="24"/>
+        </w:rPr>
+        <w:t>/2023</w:t>
+      </w:r>
+    </w:p>
+    <w:p>
+      <w:r>
+        <w:t xml:space="preserve">J’ai réussi à avoir une très bonne calibration pour la caméra, que j’ai enregistré comme Backup dans le dossier du projet. </w:t>
+      </w:r>
+    </w:p>
+    <w:p>
+      <w:r>
+        <w:t xml:space="preserve">En plus, j’ai découvert la cause du problème de précision quand je posais la caméra sur le convoyeur, en fait, il faut poser la mire de façon que son centre soit sur la position où les pièces seront </w:t>
+      </w:r>
+      <w:r>
+        <w:t>détectées</w:t>
+      </w:r>
+      <w:r>
+        <w:t xml:space="preserve"> et alors la caméra doit être concentrique au centre de la mire et (</w:t>
+      </w:r>
+      <w:r>
+        <w:t>je ne sais pas</w:t>
+      </w:r>
+      <w:r>
+        <w:t xml:space="preserve"> si </w:t>
+      </w:r>
+      <w:r>
+        <w:t>c’est</w:t>
+      </w:r>
+      <w:r>
+        <w:t xml:space="preserve"> obligatoire) je conseille aussi d</w:t>
+      </w:r>
+      <w:r>
+        <w:t>’</w:t>
+      </w:r>
+      <w:r>
+        <w:t xml:space="preserve">orienter la caméra parallèle à l’axe Y de la mire. </w:t>
+      </w:r>
+    </w:p>
+    <w:p>
+      <w:r>
+        <w:t>Comme ça :</w:t>
+      </w:r>
+    </w:p>
+    <w:p>
       <w:r>
         <w:rPr>
           <w:noProof/>
         </w:rPr>
-        <w:t xml:space="preserve"> </w:t>
-      </w:r>
-      <w:r>
-        <w:rPr>
-          <w:noProof/>
-        </w:rPr>
         <w:drawing>
-          <wp:inline distT="0" distB="0" distL="0" distR="0" wp14:anchorId="768E5300" wp14:editId="6DFCC741">
-            <wp:extent cx="5760720" cy="421005"/>
+          <wp:inline distT="0" distB="0" distL="0" distR="0" wp14:anchorId="16C9ACA9" wp14:editId="7E2380D7">
+            <wp:extent cx="2306050" cy="4192819"/>
             <wp:effectExtent l="0" t="0" r="0" b="0"/>
-            <wp:docPr id="4" name="Image 4"/>
+            <wp:docPr id="5" name="Image 5"/>
             <wp:cNvGraphicFramePr>
               <a:graphicFrameLocks xmlns:a="http://schemas.openxmlformats.org/drawingml/2006/main" noChangeAspect="1"/>
             </wp:cNvGraphicFramePr>
@@ -2980,7 +3202,7 @@
                   <pic:spPr>
                     <a:xfrm>
                       <a:off x="0" y="0"/>
-                      <a:ext cx="5768218" cy="421553"/>
+                      <a:ext cx="2327944" cy="4232627"/>
                     </a:xfrm>
                     <a:prstGeom prst="rect">
                       <a:avLst/>
@@ -2992,163 +3214,15 @@
           </wp:inline>
         </w:drawing>
       </w:r>
-    </w:p>
-    <w:p>
-      <w:pPr>
-        <w:pStyle w:val="Paragraphedeliste"/>
-        <w:numPr>
-          <w:ilvl w:val="0"/>
-          <w:numId w:val="33"/>
-        </w:numPr>
-      </w:pPr>
-      <w:r>
-        <w:t>Pendant la calibration, laissez la caméra fixe et positionnez la mire dans des positions différentes et ajoutez des positions avec une inclinaison plus petite ou égal à 5° jusqu’à avoir une couverture de 100%.</w:t>
-      </w:r>
-    </w:p>
-    <w:p>
-      <w:pPr>
-        <w:pStyle w:val="Paragraphedeliste"/>
-        <w:numPr>
-          <w:ilvl w:val="0"/>
-          <w:numId w:val="33"/>
-        </w:numPr>
-      </w:pPr>
-      <w:r>
-        <w:t>Pour l’alignement vous pouvez utiliser d’autre mires, vous n’êtes pas obligé d’utiliser la même qui a été utilisé pour la calibration, par exemple A6, A4, A3…</w:t>
-      </w:r>
-    </w:p>
-    <w:p>
-      <w:pPr>
-        <w:pStyle w:val="Paragraphedeliste"/>
-        <w:numPr>
-          <w:ilvl w:val="0"/>
-          <w:numId w:val="33"/>
-        </w:numPr>
-      </w:pPr>
-      <w:r>
-        <w:t>Vous devez toujours garder la même position hauteur en Z qui a été utilisé pendant la calibration pour l’alignement, vous ne pouvez pas changer ça, sinon il va falloir recalibrer pour une nouvelle hauteur.</w:t>
-      </w:r>
-    </w:p>
-    <w:p>
-      <w:pPr>
-        <w:pStyle w:val="Paragraphedeliste"/>
-        <w:numPr>
-          <w:ilvl w:val="0"/>
-          <w:numId w:val="33"/>
-        </w:numPr>
-      </w:pPr>
-      <w:r>
-        <w:t>Si vous avez un cas où vous avez calibré la mire sur une table, mais vous voulez détecter des pièces sur u</w:t>
-      </w:r>
-      <w:r>
-        <w:t>n plan qui est à 40mm d’hauteur par rapport à la table (un convoyeur, par exemple), montez la caméra de 40mm pour aligner à la mire posée sur le nouveau plan.</w:t>
-      </w:r>
-    </w:p>
-    <w:p>
-      <w:pPr>
-        <w:pStyle w:val="Paragraphedeliste"/>
-        <w:numPr>
-          <w:ilvl w:val="0"/>
-          <w:numId w:val="33"/>
-        </w:numPr>
-      </w:pPr>
-      <w:r>
-        <w:lastRenderedPageBreak/>
-        <w:t>Toujours aligner la caméra à une mire posée sur le plan de travail, si vous avez un plan sur une table, posez la mire sur la table, si vous avez un plan à 40mm d’hauteur du plan de calibration, posez la mire sur ce nouveau plan, si vous avez un troisième plan à -20mm du plan de calibration, alors posez la mire sur le troisième plan pour l’alignement et ainsi ensuite.</w:t>
-      </w:r>
-    </w:p>
-    <w:p/>
-    <w:p>
-      <w:pPr>
-        <w:jc w:val="center"/>
-        <w:rPr>
-          <w:b/>
-          <w:color w:val="FF0000"/>
-          <w:sz w:val="24"/>
-        </w:rPr>
-      </w:pPr>
-      <w:r>
-        <w:rPr>
-          <w:b/>
-          <w:color w:val="FF0000"/>
-          <w:sz w:val="24"/>
-        </w:rPr>
-        <w:t>17 – 21</w:t>
-      </w:r>
-      <w:r>
-        <w:rPr>
-          <w:b/>
-          <w:color w:val="FF0000"/>
-          <w:sz w:val="24"/>
-        </w:rPr>
-        <w:t>/0</w:t>
-      </w:r>
-      <w:r>
-        <w:rPr>
-          <w:b/>
-          <w:color w:val="FF0000"/>
-          <w:sz w:val="24"/>
-        </w:rPr>
-        <w:t>4</w:t>
-      </w:r>
-      <w:r>
-        <w:rPr>
-          <w:b/>
-          <w:color w:val="FF0000"/>
-          <w:sz w:val="24"/>
-        </w:rPr>
-        <w:t>/2023</w:t>
-      </w:r>
-    </w:p>
-    <w:p>
-      <w:r>
-        <w:t xml:space="preserve">J’ai réussi à avoir une très bonne calibration pour la caméra, que j’ai enregistré comme Backup dans le dossier du projet. </w:t>
-      </w:r>
-    </w:p>
-    <w:p>
-      <w:r>
-        <w:t xml:space="preserve">En plus, j’ai découvert la cause du problème de précision quand je posais la caméra sur le convoyeur, en fait, il faut poser la mire de façon que son centre soit sur la position où les pièces seront </w:t>
-      </w:r>
-      <w:r>
-        <w:t>détectées</w:t>
-      </w:r>
-      <w:r>
-        <w:t xml:space="preserve"> et alors la caméra doit être concentrique au centre de la mire et (</w:t>
-      </w:r>
-      <w:r>
-        <w:t>je ne sais pas</w:t>
-      </w:r>
-      <w:r>
-        <w:t xml:space="preserve"> si </w:t>
-      </w:r>
-      <w:r>
-        <w:t>c’est</w:t>
-      </w:r>
-      <w:r>
-        <w:t xml:space="preserve"> obligatoire) je conseille aussi d</w:t>
-      </w:r>
-      <w:r>
-        <w:t>’</w:t>
-      </w:r>
-      <w:r>
-        <w:t xml:space="preserve">orienter la caméra parallèle à l’axe Y de la mire. </w:t>
-      </w:r>
-    </w:p>
-    <w:p>
-      <w:r>
-        <w:t>Comme ça :</w:t>
-      </w:r>
-    </w:p>
-    <w:p>
       <w:r>
         <w:rPr>
           <w:noProof/>
         </w:rPr>
         <w:drawing>
-          <wp:inline distT="0" distB="0" distL="0" distR="0" wp14:anchorId="16C9ACA9" wp14:editId="7E2380D7">
-            <wp:extent cx="2306050" cy="4192819"/>
-            <wp:effectExtent l="0" t="0" r="0" b="0"/>
-            <wp:docPr id="5" name="Image 5"/>
+          <wp:inline distT="0" distB="0" distL="0" distR="0" wp14:anchorId="33FDD954" wp14:editId="28EFF6E7">
+            <wp:extent cx="3424136" cy="2845521"/>
+            <wp:effectExtent l="0" t="0" r="5080" b="0"/>
+            <wp:docPr id="6" name="Image 6"/>
             <wp:cNvGraphicFramePr>
               <a:graphicFrameLocks xmlns:a="http://schemas.openxmlformats.org/drawingml/2006/main" noChangeAspect="1"/>
             </wp:cNvGraphicFramePr>
@@ -3168,46 +3242,6 @@
                   <pic:spPr>
                     <a:xfrm>
                       <a:off x="0" y="0"/>
-                      <a:ext cx="2327944" cy="4232627"/>
-                    </a:xfrm>
-                    <a:prstGeom prst="rect">
-                      <a:avLst/>
-                    </a:prstGeom>
-                  </pic:spPr>
-                </pic:pic>
-              </a:graphicData>
-            </a:graphic>
-          </wp:inline>
-        </w:drawing>
-      </w:r>
-      <w:r>
-        <w:rPr>
-          <w:noProof/>
-        </w:rPr>
-        <w:drawing>
-          <wp:inline distT="0" distB="0" distL="0" distR="0" wp14:anchorId="33FDD954" wp14:editId="28EFF6E7">
-            <wp:extent cx="3424136" cy="2845521"/>
-            <wp:effectExtent l="0" t="0" r="5080" b="0"/>
-            <wp:docPr id="6" name="Image 6"/>
-            <wp:cNvGraphicFramePr>
-              <a:graphicFrameLocks xmlns:a="http://schemas.openxmlformats.org/drawingml/2006/main" noChangeAspect="1"/>
-            </wp:cNvGraphicFramePr>
-            <a:graphic xmlns:a="http://schemas.openxmlformats.org/drawingml/2006/main">
-              <a:graphicData uri="http://schemas.openxmlformats.org/drawingml/2006/picture">
-                <pic:pic xmlns:pic="http://schemas.openxmlformats.org/drawingml/2006/picture">
-                  <pic:nvPicPr>
-                    <pic:cNvPr id="1" name=""/>
-                    <pic:cNvPicPr/>
-                  </pic:nvPicPr>
-                  <pic:blipFill>
-                    <a:blip r:embed="rId14"/>
-                    <a:stretch>
-                      <a:fillRect/>
-                    </a:stretch>
-                  </pic:blipFill>
-                  <pic:spPr>
-                    <a:xfrm>
-                      <a:off x="0" y="0"/>
                       <a:ext cx="3443340" cy="2861480"/>
                     </a:xfrm>
                     <a:prstGeom prst="rect">
@@ -4017,20 +4051,608 @@
       </w:r>
       <w:proofErr w:type="spellEnd"/>
       <w:r>
-        <w:t xml:space="preserve"> Learning et le câble RJ45 ont été p</w:t>
+        <w:t xml:space="preserve"> Learning et le câble RJ45 ont été passées</w:t>
+      </w:r>
+    </w:p>
+    <w:p>
+      <w:r>
+        <w:t>Le code UR de remplissage a été optimisé pour le nouveau support de la caméra.</w:t>
+      </w:r>
+    </w:p>
+    <w:p/>
+    <w:p>
+      <w:pPr>
+        <w:jc w:val="center"/>
+        <w:rPr>
+          <w:b/>
+          <w:color w:val="FF0000"/>
+          <w:sz w:val="24"/>
+        </w:rPr>
+      </w:pPr>
+      <w:r>
+        <w:rPr>
+          <w:b/>
+          <w:color w:val="FF0000"/>
+          <w:sz w:val="24"/>
+        </w:rPr>
+        <w:t>11</w:t>
+      </w:r>
+      <w:r>
+        <w:rPr>
+          <w:b/>
+          <w:color w:val="FF0000"/>
+          <w:sz w:val="24"/>
+        </w:rPr>
+        <w:t xml:space="preserve"> – </w:t>
+      </w:r>
+      <w:r>
+        <w:rPr>
+          <w:b/>
+          <w:color w:val="FF0000"/>
+          <w:sz w:val="24"/>
+        </w:rPr>
+        <w:t>15</w:t>
+      </w:r>
+      <w:r>
+        <w:rPr>
+          <w:b/>
+          <w:color w:val="FF0000"/>
+          <w:sz w:val="24"/>
+        </w:rPr>
+        <w:t>/0</w:t>
+      </w:r>
+      <w:r>
+        <w:rPr>
+          <w:b/>
+          <w:color w:val="FF0000"/>
+          <w:sz w:val="24"/>
+        </w:rPr>
+        <w:t>9</w:t>
+      </w:r>
+      <w:r>
+        <w:rPr>
+          <w:b/>
+          <w:color w:val="FF0000"/>
+          <w:sz w:val="24"/>
+        </w:rPr>
+        <w:t>/2023</w:t>
+      </w:r>
+    </w:p>
+    <w:p>
+      <w:r>
+        <w:t xml:space="preserve">Test du master IO-Link avec </w:t>
+      </w:r>
+      <w:proofErr w:type="spellStart"/>
+      <w:r>
+        <w:t>LRDevice</w:t>
+      </w:r>
+      <w:proofErr w:type="spellEnd"/>
+      <w:r>
+        <w:t xml:space="preserve"> et ses capteurs. Résultat : test bien abouti, tout marche bien.</w:t>
+      </w:r>
+    </w:p>
+    <w:p>
+      <w:r>
+        <w:t>Test du contrôle du convoyeur avec le master IO-Link : j’ai branché les câbles du convoyeur à l’embout IO-Link et ensuite au convertisseur IO-LINK/</w:t>
+      </w:r>
+      <w:proofErr w:type="spellStart"/>
+      <w:r>
+        <w:t>Analog</w:t>
+      </w:r>
+      <w:proofErr w:type="spellEnd"/>
+      <w:r>
+        <w:t xml:space="preserve"> Output, j’arrive à contrôler la vitesse et arrêter le convoyeur.</w:t>
+      </w:r>
+    </w:p>
+    <w:p>
+      <w:r>
+        <w:t>Présentation du projet aux élèves japonais de Tokyo</w:t>
+      </w:r>
+    </w:p>
+    <w:p/>
+    <w:p>
+      <w:pPr>
+        <w:jc w:val="center"/>
+        <w:rPr>
+          <w:b/>
+          <w:color w:val="FF0000"/>
+          <w:sz w:val="24"/>
+        </w:rPr>
+      </w:pPr>
+      <w:r>
+        <w:rPr>
+          <w:b/>
+          <w:color w:val="FF0000"/>
+          <w:sz w:val="24"/>
+        </w:rPr>
+        <w:t>18</w:t>
+      </w:r>
+      <w:r>
+        <w:rPr>
+          <w:b/>
+          <w:color w:val="FF0000"/>
+          <w:sz w:val="24"/>
+        </w:rPr>
+        <w:t xml:space="preserve"> – </w:t>
+      </w:r>
+      <w:r>
+        <w:rPr>
+          <w:b/>
+          <w:color w:val="FF0000"/>
+          <w:sz w:val="24"/>
+        </w:rPr>
+        <w:t>22</w:t>
+      </w:r>
+      <w:r>
+        <w:rPr>
+          <w:b/>
+          <w:color w:val="FF0000"/>
+          <w:sz w:val="24"/>
+        </w:rPr>
+        <w:t>/0</w:t>
+      </w:r>
+      <w:r>
+        <w:rPr>
+          <w:b/>
+          <w:color w:val="FF0000"/>
+          <w:sz w:val="24"/>
+        </w:rPr>
+        <w:t>9</w:t>
+      </w:r>
+      <w:r>
+        <w:rPr>
+          <w:b/>
+          <w:color w:val="FF0000"/>
+          <w:sz w:val="24"/>
+        </w:rPr>
+        <w:t>/2023</w:t>
+      </w:r>
+    </w:p>
+    <w:p>
+      <w:r>
+        <w:t xml:space="preserve">J’ai installé le Master </w:t>
+      </w:r>
+      <w:proofErr w:type="spellStart"/>
+      <w:r>
+        <w:t>IOLink</w:t>
+      </w:r>
+      <w:proofErr w:type="spellEnd"/>
+      <w:r>
+        <w:t xml:space="preserve"> au système et maintenant on a le prototype quasi-fini, tout se communique bien. En plus, j’ai dû modifier le code de l’automate sur Machine Expert pour ajouter la communication avec l’IOLINK. Les trois fichiers s’appellent « </w:t>
+      </w:r>
+      <w:proofErr w:type="spellStart"/>
+      <w:r>
+        <w:t>Chocolat_box_IOLINK_X</w:t>
+      </w:r>
+      <w:proofErr w:type="spellEnd"/>
+      <w:r>
+        <w:t> ».</w:t>
+      </w:r>
+    </w:p>
+    <w:p>
+      <w:pPr>
+        <w:jc w:val="center"/>
+        <w:rPr>
+          <w:b/>
+          <w:color w:val="FF0000"/>
+          <w:sz w:val="24"/>
+        </w:rPr>
+      </w:pPr>
+    </w:p>
+    <w:p>
+      <w:pPr>
+        <w:jc w:val="center"/>
+        <w:rPr>
+          <w:b/>
+          <w:color w:val="FF0000"/>
+          <w:sz w:val="24"/>
+        </w:rPr>
+      </w:pPr>
+      <w:r>
+        <w:rPr>
+          <w:b/>
+          <w:color w:val="FF0000"/>
+          <w:sz w:val="24"/>
+        </w:rPr>
+        <w:t>25</w:t>
+      </w:r>
+      <w:r>
+        <w:rPr>
+          <w:b/>
+          <w:color w:val="FF0000"/>
+          <w:sz w:val="24"/>
+        </w:rPr>
+        <w:t xml:space="preserve"> – </w:t>
+      </w:r>
+      <w:r>
+        <w:rPr>
+          <w:b/>
+          <w:color w:val="FF0000"/>
+          <w:sz w:val="24"/>
+        </w:rPr>
+        <w:t>29</w:t>
+      </w:r>
+      <w:r>
+        <w:rPr>
+          <w:b/>
+          <w:color w:val="FF0000"/>
+          <w:sz w:val="24"/>
+        </w:rPr>
+        <w:t>/</w:t>
+      </w:r>
+      <w:r>
+        <w:rPr>
+          <w:b/>
+          <w:color w:val="FF0000"/>
+          <w:sz w:val="24"/>
+        </w:rPr>
+        <w:t>09</w:t>
+      </w:r>
+      <w:r>
+        <w:rPr>
+          <w:b/>
+          <w:color w:val="FF0000"/>
+          <w:sz w:val="24"/>
+        </w:rPr>
+        <w:t>/2023</w:t>
+      </w:r>
+    </w:p>
+    <w:p>
+      <w:r>
+        <w:t>Fabrication des pièces pour les autres 5 robots :</w:t>
+      </w:r>
+    </w:p>
+    <w:p>
+      <w:pPr>
+        <w:pStyle w:val="Paragraphedeliste"/>
+        <w:numPr>
+          <w:ilvl w:val="1"/>
+          <w:numId w:val="11"/>
+        </w:numPr>
+      </w:pPr>
+      <w:r>
+        <w:t>Support RFID</w:t>
+      </w:r>
+    </w:p>
+    <w:p>
+      <w:pPr>
+        <w:pStyle w:val="Paragraphedeliste"/>
+        <w:numPr>
+          <w:ilvl w:val="1"/>
+          <w:numId w:val="11"/>
+        </w:numPr>
+      </w:pPr>
+      <w:r>
+        <w:t>Support HM</w:t>
+      </w:r>
+      <w:r>
+        <w:t>I</w:t>
+      </w:r>
+    </w:p>
+    <w:p>
+      <w:pPr>
+        <w:pStyle w:val="Paragraphedeliste"/>
+        <w:tabs>
+          <w:tab w:val="left" w:pos="6311"/>
+        </w:tabs>
+        <w:ind w:left="1440"/>
+      </w:pPr>
+      <w:r>
+        <w:tab/>
+      </w:r>
+    </w:p>
+    <w:p>
+      <w:pPr>
+        <w:jc w:val="center"/>
+        <w:rPr>
+          <w:b/>
+          <w:color w:val="FF0000"/>
+          <w:sz w:val="24"/>
+        </w:rPr>
+      </w:pPr>
+      <w:r>
+        <w:rPr>
+          <w:b/>
+          <w:color w:val="FF0000"/>
+          <w:sz w:val="24"/>
+        </w:rPr>
+        <w:t>23</w:t>
+      </w:r>
+      <w:r>
+        <w:rPr>
+          <w:b/>
+          <w:color w:val="FF0000"/>
+          <w:sz w:val="24"/>
+        </w:rPr>
+        <w:t xml:space="preserve"> – 2</w:t>
+      </w:r>
+      <w:r>
+        <w:rPr>
+          <w:b/>
+          <w:color w:val="FF0000"/>
+          <w:sz w:val="24"/>
+        </w:rPr>
+        <w:t>7</w:t>
+      </w:r>
+      <w:r>
+        <w:rPr>
+          <w:b/>
+          <w:color w:val="FF0000"/>
+          <w:sz w:val="24"/>
+        </w:rPr>
+        <w:t>/</w:t>
+      </w:r>
+      <w:r>
+        <w:rPr>
+          <w:b/>
+          <w:color w:val="FF0000"/>
+          <w:sz w:val="24"/>
+        </w:rPr>
+        <w:t>10</w:t>
+      </w:r>
+      <w:r>
+        <w:rPr>
+          <w:b/>
+          <w:color w:val="FF0000"/>
+          <w:sz w:val="24"/>
+        </w:rPr>
+        <w:t>/2023</w:t>
+      </w:r>
+    </w:p>
+    <w:p>
+      <w:r>
+        <w:t xml:space="preserve">Montage des </w:t>
+      </w:r>
+      <w:proofErr w:type="spellStart"/>
+      <w:r>
+        <w:t>NORCAMs</w:t>
+      </w:r>
+      <w:proofErr w:type="spellEnd"/>
+      <w:r>
+        <w:t xml:space="preserve"> pour les 5 autres robots, maintenant il manque les plaques en bois pour pouvoir finir de monter les cobots et le reste des équipements dessus.</w:t>
+      </w:r>
+    </w:p>
+    <w:p>
+      <w:r>
+        <w:t>Optimisation du câblage du premier cobot, il faut installer un fusible et des borniers en sortie de l’alim et changer les câbles de la masse</w:t>
+      </w:r>
+      <w:r>
+        <w:t xml:space="preserve"> (Attendre Mylène).</w:t>
+      </w:r>
+    </w:p>
+    <w:p/>
+    <w:p/>
+    <w:p>
+      <w:pPr>
+        <w:jc w:val="center"/>
+        <w:rPr>
+          <w:b/>
+          <w:color w:val="FF0000"/>
+          <w:sz w:val="24"/>
+        </w:rPr>
+      </w:pPr>
+      <w:r>
+        <w:rPr>
+          <w:b/>
+          <w:color w:val="FF0000"/>
+          <w:sz w:val="24"/>
+        </w:rPr>
+        <w:lastRenderedPageBreak/>
+        <w:t>30/10</w:t>
+      </w:r>
+      <w:r>
+        <w:rPr>
+          <w:b/>
+          <w:color w:val="FF0000"/>
+          <w:sz w:val="24"/>
+        </w:rPr>
+        <w:t xml:space="preserve"> – </w:t>
+      </w:r>
+      <w:r>
+        <w:rPr>
+          <w:b/>
+          <w:color w:val="FF0000"/>
+          <w:sz w:val="24"/>
+        </w:rPr>
+        <w:t>03</w:t>
+      </w:r>
+      <w:r>
+        <w:rPr>
+          <w:b/>
+          <w:color w:val="FF0000"/>
+          <w:sz w:val="24"/>
+        </w:rPr>
+        <w:t>/</w:t>
+      </w:r>
+      <w:r>
+        <w:rPr>
+          <w:b/>
+          <w:color w:val="FF0000"/>
+          <w:sz w:val="24"/>
+        </w:rPr>
+        <w:t>1</w:t>
+      </w:r>
+      <w:r>
+        <w:rPr>
+          <w:b/>
+          <w:color w:val="FF0000"/>
+          <w:sz w:val="24"/>
+        </w:rPr>
+        <w:t>1</w:t>
+      </w:r>
+      <w:r>
+        <w:rPr>
+          <w:b/>
+          <w:color w:val="FF0000"/>
+          <w:sz w:val="24"/>
+        </w:rPr>
+        <w:t>/2023</w:t>
+      </w:r>
+    </w:p>
+    <w:p>
+      <w:r>
+        <w:t>Installation d’un fusible et des borniers en sortie d’alim pour mieux sécuriser le système.</w:t>
+      </w:r>
+    </w:p>
+    <w:p>
+      <w:r>
+        <w:t>Fabrication des câbles pour les autres robots.</w:t>
+      </w:r>
+    </w:p>
+    <w:p/>
+    <w:p>
+      <w:pPr>
+        <w:jc w:val="center"/>
+        <w:rPr>
+          <w:b/>
+          <w:color w:val="FF0000"/>
+          <w:sz w:val="24"/>
+        </w:rPr>
+      </w:pPr>
+      <w:r>
+        <w:rPr>
+          <w:b/>
+          <w:color w:val="FF0000"/>
+          <w:sz w:val="24"/>
+        </w:rPr>
+        <w:t>06</w:t>
+      </w:r>
+      <w:r>
+        <w:rPr>
+          <w:b/>
+          <w:color w:val="FF0000"/>
+          <w:sz w:val="24"/>
+        </w:rPr>
+        <w:t xml:space="preserve"> – </w:t>
+      </w:r>
+      <w:r>
+        <w:rPr>
+          <w:b/>
+          <w:color w:val="FF0000"/>
+          <w:sz w:val="24"/>
+        </w:rPr>
+        <w:t>17</w:t>
+      </w:r>
+      <w:r>
+        <w:rPr>
+          <w:b/>
+          <w:color w:val="FF0000"/>
+          <w:sz w:val="24"/>
+        </w:rPr>
+        <w:t>/</w:t>
+      </w:r>
+      <w:r>
+        <w:rPr>
+          <w:b/>
+          <w:color w:val="FF0000"/>
+          <w:sz w:val="24"/>
+        </w:rPr>
+        <w:t>11</w:t>
+      </w:r>
+      <w:r>
+        <w:rPr>
+          <w:b/>
+          <w:color w:val="FF0000"/>
+          <w:sz w:val="24"/>
+        </w:rPr>
+        <w:t>/2023</w:t>
+      </w:r>
+    </w:p>
+    <w:p>
+      <w:r>
+        <w:t xml:space="preserve">Installation des 4 robots UR sur les carénages </w:t>
+      </w:r>
+      <w:proofErr w:type="spellStart"/>
+      <w:r>
+        <w:t>Norcam</w:t>
+      </w:r>
+      <w:proofErr w:type="spellEnd"/>
+      <w:r>
+        <w:t>.</w:t>
+      </w:r>
+    </w:p>
+    <w:p/>
+    <w:p>
+      <w:pPr>
+        <w:jc w:val="center"/>
+        <w:rPr>
+          <w:b/>
+          <w:color w:val="FF0000"/>
+          <w:sz w:val="24"/>
+        </w:rPr>
+      </w:pPr>
+      <w:r>
+        <w:rPr>
+          <w:b/>
+          <w:color w:val="FF0000"/>
+          <w:sz w:val="24"/>
+        </w:rPr>
+        <w:t>20</w:t>
+      </w:r>
+      <w:r>
+        <w:rPr>
+          <w:b/>
+          <w:color w:val="FF0000"/>
+          <w:sz w:val="24"/>
+        </w:rPr>
+        <w:t xml:space="preserve"> – </w:t>
+      </w:r>
+      <w:r>
+        <w:rPr>
+          <w:b/>
+          <w:color w:val="FF0000"/>
+          <w:sz w:val="24"/>
+        </w:rPr>
+        <w:t>24</w:t>
+      </w:r>
+      <w:r>
+        <w:rPr>
+          <w:b/>
+          <w:color w:val="FF0000"/>
+          <w:sz w:val="24"/>
+        </w:rPr>
+        <w:t>/</w:t>
+      </w:r>
+      <w:r>
+        <w:rPr>
+          <w:b/>
+          <w:color w:val="FF0000"/>
+          <w:sz w:val="24"/>
+        </w:rPr>
+        <w:t>11</w:t>
+      </w:r>
+      <w:r>
+        <w:rPr>
+          <w:b/>
+          <w:color w:val="FF0000"/>
+          <w:sz w:val="24"/>
+        </w:rPr>
+        <w:t>/2023</w:t>
+      </w:r>
+    </w:p>
+    <w:p>
+      <w:r>
+        <w:t xml:space="preserve">J’ai commencé a coupé les plaques en </w:t>
+      </w:r>
+      <w:proofErr w:type="spellStart"/>
+      <w:r>
+        <w:t>Valcromat</w:t>
+      </w:r>
+      <w:proofErr w:type="spellEnd"/>
+      <w:r>
+        <w:t xml:space="preserve"> pour le premier des 4 robots, j’ai réussi à installer les équipements sur la plaque (Master IO-</w:t>
+      </w:r>
+      <w:proofErr w:type="spellStart"/>
+      <w:r>
+        <w:t>link</w:t>
+      </w:r>
+      <w:proofErr w:type="spellEnd"/>
+      <w:r>
+        <w:t>, automate et alim), mais j’ai dû modifier l’emplacement du master pour le mettre à l’horizontal car l’emplacement initial prévu a eu un souci pour la vis, mais au moins maintenant c’est mieux.</w:t>
       </w:r>
       <w:bookmarkStart w:id="0" w:name="_GoBack"/>
       <w:bookmarkEnd w:id="0"/>
-      <w:r>
-        <w:t>assées</w:t>
-      </w:r>
-    </w:p>
-    <w:p>
-      <w:r>
-        <w:t>Le code UR de remplissage a été optimisé pour le nouveau support de la caméra.</w:t>
-      </w:r>
-    </w:p>
-    <w:p/>
+    </w:p>
     <w:p/>
     <w:p/>
     <w:sectPr>

</xml_diff>

<commit_message>
TP2 - Vision V1.0 almost done
</commit_message>
<xml_diff>
--- a/Suivi Projet.docx
+++ b/Suivi Projet.docx
@@ -340,13 +340,11 @@
         <w:jc w:val="both"/>
       </w:pPr>
       <w:r>
-        <w:t xml:space="preserve">J’ai imprimé les « chocolats » en 3D et j’ai commencé </w:t>
-      </w:r>
-      <w:proofErr w:type="gramStart"/>
-      <w:r>
-        <w:t>à les peintre</w:t>
-      </w:r>
-      <w:proofErr w:type="gramEnd"/>
+        <w:t>J’ai imprimé les « chocolats » en 3D et j’ai commencé à les pein</w:t>
+      </w:r>
+      <w:r>
+        <w:t>dre</w:t>
+      </w:r>
       <w:r>
         <w:t>.</w:t>
       </w:r>
@@ -4470,6 +4468,337 @@
           <w:color w:val="FF0000"/>
           <w:sz w:val="24"/>
         </w:rPr>
+        <w:t>11</w:t>
+      </w:r>
+      <w:r>
+        <w:rPr>
+          <w:b/>
+          <w:color w:val="FF0000"/>
+          <w:sz w:val="24"/>
+        </w:rPr>
+        <w:t>/2023</w:t>
+      </w:r>
+    </w:p>
+    <w:p>
+      <w:r>
+        <w:t>Installation d’un fusible et des borniers en sortie d’alim pour mieux sécuriser le système.</w:t>
+      </w:r>
+    </w:p>
+    <w:p>
+      <w:r>
+        <w:t>Fabrication des câbles pour les autres robots.</w:t>
+      </w:r>
+    </w:p>
+    <w:p/>
+    <w:p>
+      <w:pPr>
+        <w:jc w:val="center"/>
+        <w:rPr>
+          <w:b/>
+          <w:color w:val="FF0000"/>
+          <w:sz w:val="24"/>
+        </w:rPr>
+      </w:pPr>
+      <w:r>
+        <w:rPr>
+          <w:b/>
+          <w:color w:val="FF0000"/>
+          <w:sz w:val="24"/>
+        </w:rPr>
+        <w:t>06</w:t>
+      </w:r>
+      <w:r>
+        <w:rPr>
+          <w:b/>
+          <w:color w:val="FF0000"/>
+          <w:sz w:val="24"/>
+        </w:rPr>
+        <w:t xml:space="preserve"> – </w:t>
+      </w:r>
+      <w:r>
+        <w:rPr>
+          <w:b/>
+          <w:color w:val="FF0000"/>
+          <w:sz w:val="24"/>
+        </w:rPr>
+        <w:t>17</w:t>
+      </w:r>
+      <w:r>
+        <w:rPr>
+          <w:b/>
+          <w:color w:val="FF0000"/>
+          <w:sz w:val="24"/>
+        </w:rPr>
+        <w:t>/</w:t>
+      </w:r>
+      <w:r>
+        <w:rPr>
+          <w:b/>
+          <w:color w:val="FF0000"/>
+          <w:sz w:val="24"/>
+        </w:rPr>
+        <w:t>11</w:t>
+      </w:r>
+      <w:r>
+        <w:rPr>
+          <w:b/>
+          <w:color w:val="FF0000"/>
+          <w:sz w:val="24"/>
+        </w:rPr>
+        <w:t>/2023</w:t>
+      </w:r>
+    </w:p>
+    <w:p>
+      <w:r>
+        <w:t xml:space="preserve">Installation des 4 robots UR sur les carénages </w:t>
+      </w:r>
+      <w:proofErr w:type="spellStart"/>
+      <w:r>
+        <w:t>Norcam</w:t>
+      </w:r>
+      <w:proofErr w:type="spellEnd"/>
+      <w:r>
+        <w:t>.</w:t>
+      </w:r>
+    </w:p>
+    <w:p/>
+    <w:p>
+      <w:pPr>
+        <w:jc w:val="center"/>
+        <w:rPr>
+          <w:b/>
+          <w:color w:val="FF0000"/>
+          <w:sz w:val="24"/>
+        </w:rPr>
+      </w:pPr>
+      <w:r>
+        <w:rPr>
+          <w:b/>
+          <w:color w:val="FF0000"/>
+          <w:sz w:val="24"/>
+        </w:rPr>
+        <w:t>20</w:t>
+      </w:r>
+      <w:r>
+        <w:rPr>
+          <w:b/>
+          <w:color w:val="FF0000"/>
+          <w:sz w:val="24"/>
+        </w:rPr>
+        <w:t xml:space="preserve"> – </w:t>
+      </w:r>
+      <w:r>
+        <w:rPr>
+          <w:b/>
+          <w:color w:val="FF0000"/>
+          <w:sz w:val="24"/>
+        </w:rPr>
+        <w:t>24</w:t>
+      </w:r>
+      <w:r>
+        <w:rPr>
+          <w:b/>
+          <w:color w:val="FF0000"/>
+          <w:sz w:val="24"/>
+        </w:rPr>
+        <w:t>/</w:t>
+      </w:r>
+      <w:r>
+        <w:rPr>
+          <w:b/>
+          <w:color w:val="FF0000"/>
+          <w:sz w:val="24"/>
+        </w:rPr>
+        <w:t>11</w:t>
+      </w:r>
+      <w:r>
+        <w:rPr>
+          <w:b/>
+          <w:color w:val="FF0000"/>
+          <w:sz w:val="24"/>
+        </w:rPr>
+        <w:t>/2023</w:t>
+      </w:r>
+    </w:p>
+    <w:p>
+      <w:r>
+        <w:t xml:space="preserve">J’ai commencé a coupé les plaques en </w:t>
+      </w:r>
+      <w:proofErr w:type="spellStart"/>
+      <w:r>
+        <w:t>Valcromat</w:t>
+      </w:r>
+      <w:proofErr w:type="spellEnd"/>
+      <w:r>
+        <w:t xml:space="preserve"> pour le premier des 4 robots, j’ai réussi à installer les équipements sur la plaque (Master IO-</w:t>
+      </w:r>
+      <w:proofErr w:type="spellStart"/>
+      <w:r>
+        <w:t>link</w:t>
+      </w:r>
+      <w:proofErr w:type="spellEnd"/>
+      <w:r>
+        <w:t>, automate et alim), mais j’ai dû modifier l’emplacement du master pour le mettre à l’horizontal car l’emplacement initial prévu a eu un souci pour la vis, mais au moins maintenant c’est mieux.</w:t>
+      </w:r>
+    </w:p>
+    <w:p/>
+    <w:p>
+      <w:pPr>
+        <w:jc w:val="center"/>
+        <w:rPr>
+          <w:b/>
+          <w:color w:val="FF0000"/>
+          <w:sz w:val="24"/>
+        </w:rPr>
+      </w:pPr>
+      <w:r>
+        <w:rPr>
+          <w:b/>
+          <w:color w:val="FF0000"/>
+          <w:sz w:val="24"/>
+        </w:rPr>
+        <w:t>24/11/2023</w:t>
+      </w:r>
+      <w:r>
+        <w:rPr>
+          <w:b/>
+          <w:color w:val="FF0000"/>
+          <w:sz w:val="24"/>
+        </w:rPr>
+        <w:t xml:space="preserve"> – </w:t>
+      </w:r>
+      <w:r>
+        <w:rPr>
+          <w:b/>
+          <w:color w:val="FF0000"/>
+          <w:sz w:val="24"/>
+        </w:rPr>
+        <w:t>08</w:t>
+      </w:r>
+      <w:r>
+        <w:rPr>
+          <w:b/>
+          <w:color w:val="FF0000"/>
+          <w:sz w:val="24"/>
+        </w:rPr>
+        <w:t>/</w:t>
+      </w:r>
+      <w:r>
+        <w:rPr>
+          <w:b/>
+          <w:color w:val="FF0000"/>
+          <w:sz w:val="24"/>
+        </w:rPr>
+        <w:t>02</w:t>
+      </w:r>
+      <w:r>
+        <w:rPr>
+          <w:b/>
+          <w:color w:val="FF0000"/>
+          <w:sz w:val="24"/>
+        </w:rPr>
+        <w:t>/202</w:t>
+      </w:r>
+      <w:r>
+        <w:rPr>
+          <w:b/>
+          <w:color w:val="FF0000"/>
+          <w:sz w:val="24"/>
+        </w:rPr>
+        <w:t>4</w:t>
+      </w:r>
+    </w:p>
+    <w:p>
+      <w:r>
+        <w:t>J’ai perdu le suivi du projet, car la clé USB a cassé et j’ai oublié de faire le push pour le GitHub, donc j’ai perdu 3 mois de suivi.</w:t>
+      </w:r>
+    </w:p>
+    <w:p>
+      <w:r>
+        <w:t xml:space="preserve">Mais en résume, j’ai monté toutes les maquettes des robots, je les ai installé et configuré. J’ai aussi optimisé les codes, j’ai créé d’autres codes (Morpion, Lego </w:t>
+      </w:r>
+      <w:proofErr w:type="spellStart"/>
+      <w:r>
+        <w:t>etc</w:t>
+      </w:r>
+      <w:proofErr w:type="spellEnd"/>
+      <w:r>
+        <w:t>) et j’ai commencé à finir le TP2 de vision.</w:t>
+      </w:r>
+    </w:p>
+    <w:p>
+      <w:pPr>
+        <w:jc w:val="center"/>
+        <w:rPr>
+          <w:b/>
+          <w:color w:val="FF0000"/>
+          <w:sz w:val="24"/>
+        </w:rPr>
+      </w:pPr>
+      <w:r>
+        <w:rPr>
+          <w:b/>
+          <w:color w:val="FF0000"/>
+          <w:sz w:val="24"/>
+        </w:rPr>
+        <w:t>12</w:t>
+      </w:r>
+      <w:r>
+        <w:rPr>
+          <w:b/>
+          <w:color w:val="FF0000"/>
+          <w:sz w:val="24"/>
+        </w:rPr>
+        <w:t xml:space="preserve"> – </w:t>
+      </w:r>
+      <w:r>
+        <w:rPr>
+          <w:b/>
+          <w:color w:val="FF0000"/>
+          <w:sz w:val="24"/>
+        </w:rPr>
+        <w:t>15/03</w:t>
+      </w:r>
+      <w:r>
+        <w:rPr>
+          <w:b/>
+          <w:color w:val="FF0000"/>
+          <w:sz w:val="24"/>
+        </w:rPr>
+        <w:t>/202</w:t>
+      </w:r>
+      <w:r>
+        <w:rPr>
+          <w:b/>
+          <w:color w:val="FF0000"/>
+          <w:sz w:val="24"/>
+        </w:rPr>
+        <w:t>4</w:t>
+      </w:r>
+    </w:p>
+    <w:p>
+      <w:r>
+        <w:t>Evolution dans l’écriture du TP2</w:t>
+      </w:r>
+      <w:r>
+        <w:t>.</w:t>
+      </w:r>
+    </w:p>
+    <w:p>
+      <w:pPr>
+        <w:jc w:val="center"/>
+        <w:rPr>
+          <w:b/>
+          <w:color w:val="FF0000"/>
+          <w:sz w:val="24"/>
+        </w:rPr>
+      </w:pPr>
+      <w:r>
+        <w:rPr>
+          <w:b/>
+          <w:color w:val="FF0000"/>
+          <w:sz w:val="24"/>
+        </w:rPr>
         <w:t>1</w:t>
       </w:r>
       <w:r>
@@ -4478,44 +4807,7 @@
           <w:color w:val="FF0000"/>
           <w:sz w:val="24"/>
         </w:rPr>
-        <w:t>1</w:t>
-      </w:r>
-      <w:r>
-        <w:rPr>
-          <w:b/>
-          <w:color w:val="FF0000"/>
-          <w:sz w:val="24"/>
-        </w:rPr>
-        <w:t>/2023</w:t>
-      </w:r>
-    </w:p>
-    <w:p>
-      <w:r>
-        <w:t>Installation d’un fusible et des borniers en sortie d’alim pour mieux sécuriser le système.</w:t>
-      </w:r>
-    </w:p>
-    <w:p>
-      <w:r>
-        <w:t>Fabrication des câbles pour les autres robots.</w:t>
-      </w:r>
-    </w:p>
-    <w:p/>
-    <w:p>
-      <w:pPr>
-        <w:jc w:val="center"/>
-        <w:rPr>
-          <w:b/>
-          <w:color w:val="FF0000"/>
-          <w:sz w:val="24"/>
-        </w:rPr>
-      </w:pPr>
-      <w:r>
-        <w:rPr>
-          <w:b/>
-          <w:color w:val="FF0000"/>
-          <w:sz w:val="24"/>
-        </w:rPr>
-        <w:t>06</w:t>
+        <w:t>8</w:t>
       </w:r>
       <w:r>
         <w:rPr>
@@ -4531,129 +4823,45 @@
           <w:color w:val="FF0000"/>
           <w:sz w:val="24"/>
         </w:rPr>
-        <w:t>17</w:t>
-      </w:r>
-      <w:r>
-        <w:rPr>
-          <w:b/>
-          <w:color w:val="FF0000"/>
-          <w:sz w:val="24"/>
-        </w:rPr>
-        <w:t>/</w:t>
-      </w:r>
-      <w:r>
-        <w:rPr>
-          <w:b/>
-          <w:color w:val="FF0000"/>
-          <w:sz w:val="24"/>
-        </w:rPr>
-        <w:t>11</w:t>
-      </w:r>
-      <w:r>
-        <w:rPr>
-          <w:b/>
-          <w:color w:val="FF0000"/>
-          <w:sz w:val="24"/>
-        </w:rPr>
-        <w:t>/2023</w:t>
-      </w:r>
-    </w:p>
-    <w:p>
-      <w:r>
-        <w:t xml:space="preserve">Installation des 4 robots UR sur les carénages </w:t>
-      </w:r>
-      <w:proofErr w:type="spellStart"/>
-      <w:r>
-        <w:t>Norcam</w:t>
-      </w:r>
-      <w:proofErr w:type="spellEnd"/>
-      <w:r>
-        <w:t>.</w:t>
-      </w:r>
-    </w:p>
-    <w:p/>
-    <w:p>
-      <w:pPr>
-        <w:jc w:val="center"/>
-        <w:rPr>
-          <w:b/>
-          <w:color w:val="FF0000"/>
-          <w:sz w:val="24"/>
-        </w:rPr>
-      </w:pPr>
-      <w:r>
-        <w:rPr>
-          <w:b/>
-          <w:color w:val="FF0000"/>
-          <w:sz w:val="24"/>
-        </w:rPr>
-        <w:t>20</w:t>
-      </w:r>
-      <w:r>
-        <w:rPr>
-          <w:b/>
-          <w:color w:val="FF0000"/>
-          <w:sz w:val="24"/>
-        </w:rPr>
-        <w:t xml:space="preserve"> – </w:t>
-      </w:r>
-      <w:r>
-        <w:rPr>
-          <w:b/>
-          <w:color w:val="FF0000"/>
-          <w:sz w:val="24"/>
-        </w:rPr>
-        <w:t>24</w:t>
-      </w:r>
-      <w:r>
-        <w:rPr>
-          <w:b/>
-          <w:color w:val="FF0000"/>
-          <w:sz w:val="24"/>
-        </w:rPr>
-        <w:t>/</w:t>
-      </w:r>
-      <w:r>
-        <w:rPr>
-          <w:b/>
-          <w:color w:val="FF0000"/>
-          <w:sz w:val="24"/>
-        </w:rPr>
-        <w:t>11</w:t>
-      </w:r>
-      <w:r>
-        <w:rPr>
-          <w:b/>
-          <w:color w:val="FF0000"/>
-          <w:sz w:val="24"/>
-        </w:rPr>
-        <w:t>/2023</w:t>
-      </w:r>
-    </w:p>
-    <w:p>
-      <w:r>
-        <w:t xml:space="preserve">J’ai commencé a coupé les plaques en </w:t>
-      </w:r>
-      <w:proofErr w:type="spellStart"/>
-      <w:r>
-        <w:t>Valcromat</w:t>
-      </w:r>
-      <w:proofErr w:type="spellEnd"/>
-      <w:r>
-        <w:t xml:space="preserve"> pour le premier des 4 robots, j’ai réussi à installer les équipements sur la plaque (Master IO-</w:t>
-      </w:r>
-      <w:proofErr w:type="spellStart"/>
-      <w:r>
-        <w:t>link</w:t>
-      </w:r>
-      <w:proofErr w:type="spellEnd"/>
-      <w:r>
-        <w:t>, automate et alim), mais j’ai dû modifier l’emplacement du master pour le mettre à l’horizontal car l’emplacement initial prévu a eu un souci pour la vis, mais au moins maintenant c’est mieux.</w:t>
+        <w:t>22</w:t>
+      </w:r>
+      <w:r>
+        <w:rPr>
+          <w:b/>
+          <w:color w:val="FF0000"/>
+          <w:sz w:val="24"/>
+        </w:rPr>
+        <w:t>/03</w:t>
+      </w:r>
+      <w:r>
+        <w:rPr>
+          <w:b/>
+          <w:color w:val="FF0000"/>
+          <w:sz w:val="24"/>
+        </w:rPr>
+        <w:t>/202</w:t>
+      </w:r>
+      <w:r>
+        <w:rPr>
+          <w:b/>
+          <w:color w:val="FF0000"/>
+          <w:sz w:val="24"/>
+        </w:rPr>
+        <w:t>4</w:t>
+      </w:r>
+    </w:p>
+    <w:p>
+      <w:r>
+        <w:t>TP2 V.1 presque fini, il manque construire l’endroit de rangement et l’ajouter au sujet, il faut aussi parler avec Nicolas s’on ajoute ou pas les optimisations de pourcentage et distance.</w:t>
+      </w:r>
+    </w:p>
+    <w:p>
+      <w:r>
+        <w:t>J’ai aussi augmenté la vitesse du robot dans le programme de remplissage des boîtes de chocolat</w:t>
       </w:r>
       <w:bookmarkStart w:id="0" w:name="_GoBack"/>
       <w:bookmarkEnd w:id="0"/>
     </w:p>
-    <w:p/>
     <w:p/>
     <w:sectPr>
       <w:pgSz w:w="11906" w:h="16838"/>

</xml_diff>

<commit_message>
Added URCap Development files
</commit_message>
<xml_diff>
--- a/Suivi Projet.docx
+++ b/Suivi Projet.docx
@@ -864,59 +864,65 @@
         </w:rPr>
         <w:t xml:space="preserve">R : </w:t>
       </w:r>
+      <w:r>
+        <w:fldChar w:fldCharType="begin"/>
+      </w:r>
+      <w:r>
+        <w:rPr>
+          <w:lang w:val="pt-BR"/>
+        </w:rPr>
+        <w:instrText xml:space="preserve"> HYPERLINK "https://product-help.schneider-electri</w:instrText>
+      </w:r>
+      <w:r>
+        <w:rPr>
+          <w:lang w:val="pt-BR"/>
+        </w:rPr>
+        <w:instrText xml:space="preserve">c.com/Machine%20Expert/V1.1/en/m251prg/m251prg/Ethernet_Configuration/Ethernet_Configuration-11.htm" </w:instrText>
+      </w:r>
+      <w:r>
+        <w:fldChar w:fldCharType="separate"/>
+      </w:r>
+      <w:r>
+        <w:rPr>
+          <w:rStyle w:val="Lienhypertexte"/>
+          <w:lang w:val="pt-BR"/>
+        </w:rPr>
+        <w:t>https://product-help.schneider-electric.com/Machine%20Expert/V1.1/en/m251prg/m251prg/Ethernet_Configuration/Ethernet_Configuration-11.htm</w:t>
+      </w:r>
+      <w:r>
+        <w:rPr>
+          <w:rStyle w:val="Lienhypertexte"/>
+          <w:lang w:val="pt-BR"/>
+        </w:rPr>
+        <w:fldChar w:fldCharType="end"/>
+      </w:r>
+    </w:p>
+    <w:p>
+      <w:pPr>
+        <w:pStyle w:val="Paragraphedeliste"/>
+        <w:numPr>
+          <w:ilvl w:val="2"/>
+          <w:numId w:val="13"/>
+        </w:numPr>
+        <w:rPr>
+          <w:lang w:val="pt-BR"/>
+        </w:rPr>
+      </w:pPr>
+      <w:r>
+        <w:rPr>
+          <w:lang w:val="pt-BR"/>
+        </w:rPr>
+        <w:t xml:space="preserve">R : </w:t>
+      </w:r>
       <w:hyperlink r:id="rId6" w:history="1">
         <w:r>
           <w:rPr>
             <w:rStyle w:val="Lienhypertexte"/>
             <w:lang w:val="pt-BR"/>
           </w:rPr>
-          <w:t>https://product-help.schneider-electric.com/Machine%20Expert/V1.1/en/m251prg/m251prg/Ethernet_Configuration/Ethernet_Configuration-11.htm</w:t>
+          <w:t>http://www.adaptive-engg.com/Content/Downloads/M251.pdf</w:t>
         </w:r>
       </w:hyperlink>
-    </w:p>
-    <w:p>
-      <w:pPr>
-        <w:pStyle w:val="Paragraphedeliste"/>
-        <w:numPr>
-          <w:ilvl w:val="2"/>
-          <w:numId w:val="13"/>
-        </w:numPr>
-        <w:rPr>
-          <w:lang w:val="pt-BR"/>
-        </w:rPr>
-      </w:pPr>
-      <w:r>
-        <w:rPr>
-          <w:lang w:val="pt-BR"/>
-        </w:rPr>
-        <w:t xml:space="preserve">R : </w:t>
-      </w:r>
-      <w:r>
-        <w:fldChar w:fldCharType="begin"/>
-      </w:r>
-      <w:r>
-        <w:rPr>
-          <w:lang w:val="pt-BR"/>
-        </w:rPr>
-        <w:instrText xml:space="preserve"> HYPERLINK "http://www.adaptive-engg.com/Content/Downloads/M251.pdf" </w:instrText>
-      </w:r>
-      <w:r>
-        <w:fldChar w:fldCharType="separate"/>
-      </w:r>
-      <w:r>
-        <w:rPr>
-          <w:rStyle w:val="Lienhypertexte"/>
-          <w:lang w:val="pt-BR"/>
-        </w:rPr>
-        <w:t>http://www.adaptive-engg.com/Content/Downloads/M251.pdf</w:t>
-      </w:r>
-      <w:r>
-        <w:rPr>
-          <w:rStyle w:val="Lienhypertexte"/>
-          <w:lang w:val="pt-BR"/>
-        </w:rPr>
-        <w:fldChar w:fldCharType="end"/>
-      </w:r>
     </w:p>
     <w:p>
       <w:pPr>
@@ -4799,7 +4805,147 @@
           <w:color w:val="FF0000"/>
           <w:sz w:val="24"/>
         </w:rPr>
-        <w:t>1</w:t>
+        <w:t>18</w:t>
+      </w:r>
+      <w:r>
+        <w:rPr>
+          <w:b/>
+          <w:color w:val="FF0000"/>
+          <w:sz w:val="24"/>
+        </w:rPr>
+        <w:t xml:space="preserve"> – </w:t>
+      </w:r>
+      <w:r>
+        <w:rPr>
+          <w:b/>
+          <w:color w:val="FF0000"/>
+          <w:sz w:val="24"/>
+        </w:rPr>
+        <w:t>22/03</w:t>
+      </w:r>
+      <w:r>
+        <w:rPr>
+          <w:b/>
+          <w:color w:val="FF0000"/>
+          <w:sz w:val="24"/>
+        </w:rPr>
+        <w:t>/202</w:t>
+      </w:r>
+      <w:r>
+        <w:rPr>
+          <w:b/>
+          <w:color w:val="FF0000"/>
+          <w:sz w:val="24"/>
+        </w:rPr>
+        <w:t>4</w:t>
+      </w:r>
+    </w:p>
+    <w:p>
+      <w:r>
+        <w:t>TP2 V.1 presque fini, il manque construire l’endroit de rangement et l’ajouter au sujet, il faut aussi parler avec Nicolas s’on ajoute ou pas les optimisations de pourcentage et distance.</w:t>
+      </w:r>
+    </w:p>
+    <w:p>
+      <w:r>
+        <w:t>J’ai aussi augmenté la vitesse du robot dans le programme de remplissage des boîtes de chocolat</w:t>
+      </w:r>
+    </w:p>
+    <w:p/>
+    <w:p>
+      <w:pPr>
+        <w:jc w:val="center"/>
+        <w:rPr>
+          <w:b/>
+          <w:color w:val="FF0000"/>
+          <w:sz w:val="24"/>
+        </w:rPr>
+      </w:pPr>
+      <w:r>
+        <w:rPr>
+          <w:b/>
+          <w:color w:val="FF0000"/>
+          <w:sz w:val="24"/>
+        </w:rPr>
+        <w:t>01</w:t>
+      </w:r>
+      <w:r>
+        <w:rPr>
+          <w:b/>
+          <w:color w:val="FF0000"/>
+          <w:sz w:val="24"/>
+        </w:rPr>
+        <w:t xml:space="preserve"> – </w:t>
+      </w:r>
+      <w:r>
+        <w:rPr>
+          <w:b/>
+          <w:color w:val="FF0000"/>
+          <w:sz w:val="24"/>
+        </w:rPr>
+        <w:t>05</w:t>
+      </w:r>
+      <w:r>
+        <w:rPr>
+          <w:b/>
+          <w:color w:val="FF0000"/>
+          <w:sz w:val="24"/>
+        </w:rPr>
+        <w:t>/0</w:t>
+      </w:r>
+      <w:r>
+        <w:rPr>
+          <w:b/>
+          <w:color w:val="FF0000"/>
+          <w:sz w:val="24"/>
+        </w:rPr>
+        <w:t>4</w:t>
+      </w:r>
+      <w:r>
+        <w:rPr>
+          <w:b/>
+          <w:color w:val="FF0000"/>
+          <w:sz w:val="24"/>
+        </w:rPr>
+        <w:t>/202</w:t>
+      </w:r>
+      <w:r>
+        <w:rPr>
+          <w:b/>
+          <w:color w:val="FF0000"/>
+          <w:sz w:val="24"/>
+        </w:rPr>
+        <w:t>4</w:t>
+      </w:r>
+    </w:p>
+    <w:p>
+      <w:r>
+        <w:t xml:space="preserve">TP2 V1.0 fini et envoyé pour validation aux profs, par contre il faut développer un </w:t>
+      </w:r>
+      <w:proofErr w:type="spellStart"/>
+      <w:r>
+        <w:t>URCap</w:t>
+      </w:r>
+      <w:proofErr w:type="spellEnd"/>
+      <w:r>
+        <w:t xml:space="preserve"> pour la détection multi objets, qui fait partie de ce TP.</w:t>
+      </w:r>
+    </w:p>
+    <w:p>
+      <w:pPr>
+        <w:jc w:val="center"/>
+        <w:rPr>
+          <w:b/>
+          <w:color w:val="FF0000"/>
+          <w:sz w:val="24"/>
+        </w:rPr>
+      </w:pPr>
+      <w:r>
+        <w:rPr>
+          <w:b/>
+          <w:color w:val="FF0000"/>
+          <w:sz w:val="24"/>
+        </w:rPr>
+        <w:t>0</w:t>
       </w:r>
       <w:r>
         <w:rPr>
@@ -4823,15 +4969,15 @@
           <w:color w:val="FF0000"/>
           <w:sz w:val="24"/>
         </w:rPr>
-        <w:t>22</w:t>
-      </w:r>
-      <w:r>
-        <w:rPr>
-          <w:b/>
-          <w:color w:val="FF0000"/>
-          <w:sz w:val="24"/>
-        </w:rPr>
-        <w:t>/03</w:t>
+        <w:t>12</w:t>
+      </w:r>
+      <w:r>
+        <w:rPr>
+          <w:b/>
+          <w:color w:val="FF0000"/>
+          <w:sz w:val="24"/>
+        </w:rPr>
+        <w:t>/04</w:t>
       </w:r>
       <w:r>
         <w:rPr>
@@ -4852,16 +4998,30 @@
     </w:p>
     <w:p>
       <w:r>
-        <w:t>TP2 V.1 presque fini, il manque construire l’endroit de rangement et l’ajouter au sujet, il faut aussi parler avec Nicolas s’on ajoute ou pas les optimisations de pourcentage et distance.</w:t>
-      </w:r>
-    </w:p>
-    <w:p>
-      <w:r>
-        <w:t>J’ai aussi augmenté la vitesse du robot dans le programme de remplissage des boîtes de chocolat</w:t>
-      </w:r>
+        <w:t xml:space="preserve">Début du </w:t>
+      </w:r>
+      <w:proofErr w:type="spellStart"/>
+      <w:r>
+        <w:t>dévellopment</w:t>
+      </w:r>
+      <w:proofErr w:type="spellEnd"/>
+      <w:r>
+        <w:t xml:space="preserve"> de l’</w:t>
+      </w:r>
+      <w:proofErr w:type="spellStart"/>
+      <w:r>
+        <w:t>URCap</w:t>
+      </w:r>
+      <w:proofErr w:type="spellEnd"/>
+      <w:r>
+        <w:t xml:space="preserve"> pour détection Multi-objets, j’ai regardé les tutos de UR Robots.</w:t>
+      </w:r>
+    </w:p>
+    <w:p>
       <w:bookmarkStart w:id="0" w:name="_GoBack"/>
       <w:bookmarkEnd w:id="0"/>
     </w:p>
+    <w:p/>
     <w:p/>
     <w:sectPr>
       <w:pgSz w:w="11906" w:h="16838"/>

</xml_diff>

<commit_message>
Added new Multi-Objects detection URCap (still in development)
</commit_message>
<xml_diff>
--- a/Suivi Projet.docx
+++ b/Suivi Projet.docx
@@ -864,65 +864,59 @@
         </w:rPr>
         <w:t xml:space="preserve">R : </w:t>
       </w:r>
-      <w:r>
-        <w:fldChar w:fldCharType="begin"/>
-      </w:r>
-      <w:r>
-        <w:rPr>
-          <w:lang w:val="pt-BR"/>
-        </w:rPr>
-        <w:instrText xml:space="preserve"> HYPERLINK "https://product-help.schneider-electri</w:instrText>
-      </w:r>
-      <w:r>
-        <w:rPr>
-          <w:lang w:val="pt-BR"/>
-        </w:rPr>
-        <w:instrText xml:space="preserve">c.com/Machine%20Expert/V1.1/en/m251prg/m251prg/Ethernet_Configuration/Ethernet_Configuration-11.htm" </w:instrText>
-      </w:r>
-      <w:r>
-        <w:fldChar w:fldCharType="separate"/>
-      </w:r>
-      <w:r>
-        <w:rPr>
-          <w:rStyle w:val="Lienhypertexte"/>
-          <w:lang w:val="pt-BR"/>
-        </w:rPr>
-        <w:t>https://product-help.schneider-electric.com/Machine%20Expert/V1.1/en/m251prg/m251prg/Ethernet_Configuration/Ethernet_Configuration-11.htm</w:t>
-      </w:r>
-      <w:r>
-        <w:rPr>
-          <w:rStyle w:val="Lienhypertexte"/>
-          <w:lang w:val="pt-BR"/>
-        </w:rPr>
-        <w:fldChar w:fldCharType="end"/>
-      </w:r>
-    </w:p>
-    <w:p>
-      <w:pPr>
-        <w:pStyle w:val="Paragraphedeliste"/>
-        <w:numPr>
-          <w:ilvl w:val="2"/>
-          <w:numId w:val="13"/>
-        </w:numPr>
-        <w:rPr>
-          <w:lang w:val="pt-BR"/>
-        </w:rPr>
-      </w:pPr>
-      <w:r>
-        <w:rPr>
-          <w:lang w:val="pt-BR"/>
-        </w:rPr>
-        <w:t xml:space="preserve">R : </w:t>
-      </w:r>
       <w:hyperlink r:id="rId6" w:history="1">
         <w:r>
           <w:rPr>
             <w:rStyle w:val="Lienhypertexte"/>
             <w:lang w:val="pt-BR"/>
           </w:rPr>
-          <w:t>http://www.adaptive-engg.com/Content/Downloads/M251.pdf</w:t>
+          <w:t>https://product-help.schneider-electric.com/Machine%20Expert/V1.1/en/m251prg/m251prg/Ethernet_Configuration/Ethernet_Configuration-11.htm</w:t>
         </w:r>
       </w:hyperlink>
+    </w:p>
+    <w:p>
+      <w:pPr>
+        <w:pStyle w:val="Paragraphedeliste"/>
+        <w:numPr>
+          <w:ilvl w:val="2"/>
+          <w:numId w:val="13"/>
+        </w:numPr>
+        <w:rPr>
+          <w:lang w:val="pt-BR"/>
+        </w:rPr>
+      </w:pPr>
+      <w:r>
+        <w:rPr>
+          <w:lang w:val="pt-BR"/>
+        </w:rPr>
+        <w:t xml:space="preserve">R : </w:t>
+      </w:r>
+      <w:r>
+        <w:fldChar w:fldCharType="begin"/>
+      </w:r>
+      <w:r>
+        <w:rPr>
+          <w:lang w:val="pt-BR"/>
+        </w:rPr>
+        <w:instrText xml:space="preserve"> HYPERLINK "http://www.adaptive-engg.com/Content/Downloads/M251.pdf" </w:instrText>
+      </w:r>
+      <w:r>
+        <w:fldChar w:fldCharType="separate"/>
+      </w:r>
+      <w:r>
+        <w:rPr>
+          <w:rStyle w:val="Lienhypertexte"/>
+          <w:lang w:val="pt-BR"/>
+        </w:rPr>
+        <w:t>http://www.adaptive-engg.com/Content/Downloads/M251.pdf</w:t>
+      </w:r>
+      <w:r>
+        <w:rPr>
+          <w:rStyle w:val="Lienhypertexte"/>
+          <w:lang w:val="pt-BR"/>
+        </w:rPr>
+        <w:fldChar w:fldCharType="end"/>
+      </w:r>
     </w:p>
     <w:p>
       <w:pPr>
@@ -4882,15 +4876,15 @@
           <w:color w:val="FF0000"/>
           <w:sz w:val="24"/>
         </w:rPr>
-        <w:t>05</w:t>
-      </w:r>
-      <w:r>
-        <w:rPr>
-          <w:b/>
-          <w:color w:val="FF0000"/>
-          <w:sz w:val="24"/>
-        </w:rPr>
-        <w:t>/0</w:t>
+        <w:t>05/04</w:t>
+      </w:r>
+      <w:r>
+        <w:rPr>
+          <w:b/>
+          <w:color w:val="FF0000"/>
+          <w:sz w:val="24"/>
+        </w:rPr>
+        <w:t>/202</w:t>
       </w:r>
       <w:r>
         <w:rPr>
@@ -4900,6 +4894,54 @@
         </w:rPr>
         <w:t>4</w:t>
       </w:r>
+    </w:p>
+    <w:p>
+      <w:r>
+        <w:t xml:space="preserve">TP2 V1.0 fini et envoyé pour validation aux profs, par contre il faut développer un </w:t>
+      </w:r>
+      <w:proofErr w:type="spellStart"/>
+      <w:r>
+        <w:t>URCap</w:t>
+      </w:r>
+      <w:proofErr w:type="spellEnd"/>
+      <w:r>
+        <w:t xml:space="preserve"> pour la détection multi objets, qui fait partie de ce TP.</w:t>
+      </w:r>
+    </w:p>
+    <w:p/>
+    <w:p>
+      <w:pPr>
+        <w:jc w:val="center"/>
+        <w:rPr>
+          <w:b/>
+          <w:color w:val="FF0000"/>
+          <w:sz w:val="24"/>
+        </w:rPr>
+      </w:pPr>
+      <w:r>
+        <w:rPr>
+          <w:b/>
+          <w:color w:val="FF0000"/>
+          <w:sz w:val="24"/>
+        </w:rPr>
+        <w:t>08</w:t>
+      </w:r>
+      <w:r>
+        <w:rPr>
+          <w:b/>
+          <w:color w:val="FF0000"/>
+          <w:sz w:val="24"/>
+        </w:rPr>
+        <w:t xml:space="preserve"> – </w:t>
+      </w:r>
+      <w:r>
+        <w:rPr>
+          <w:b/>
+          <w:color w:val="FF0000"/>
+          <w:sz w:val="24"/>
+        </w:rPr>
+        <w:t>12/04</w:t>
+      </w:r>
       <w:r>
         <w:rPr>
           <w:b/>
@@ -4919,17 +4961,26 @@
     </w:p>
     <w:p>
       <w:r>
-        <w:t xml:space="preserve">TP2 V1.0 fini et envoyé pour validation aux profs, par contre il faut développer un </w:t>
+        <w:t xml:space="preserve">Début du </w:t>
       </w:r>
       <w:proofErr w:type="spellStart"/>
       <w:r>
+        <w:t>dévellopment</w:t>
+      </w:r>
+      <w:proofErr w:type="spellEnd"/>
+      <w:r>
+        <w:t xml:space="preserve"> de l’</w:t>
+      </w:r>
+      <w:proofErr w:type="spellStart"/>
+      <w:r>
         <w:t>URCap</w:t>
       </w:r>
       <w:proofErr w:type="spellEnd"/>
       <w:r>
-        <w:t xml:space="preserve"> pour la détection multi objets, qui fait partie de ce TP.</w:t>
-      </w:r>
-    </w:p>
+        <w:t xml:space="preserve"> pour détection Multi-objets, j’ai regardé les tutos de UR Robots.</w:t>
+      </w:r>
+    </w:p>
+    <w:p/>
     <w:p>
       <w:pPr>
         <w:jc w:val="center"/>
@@ -4945,15 +4996,8 @@
           <w:color w:val="FF0000"/>
           <w:sz w:val="24"/>
         </w:rPr>
-        <w:t>0</w:t>
-      </w:r>
-      <w:r>
-        <w:rPr>
-          <w:b/>
-          <w:color w:val="FF0000"/>
-          <w:sz w:val="24"/>
-        </w:rPr>
-        <w:t>8</w:t>
+        <w:lastRenderedPageBreak/>
+        <w:t>15</w:t>
       </w:r>
       <w:r>
         <w:rPr>
@@ -4969,7 +5013,7 @@
           <w:color w:val="FF0000"/>
           <w:sz w:val="24"/>
         </w:rPr>
-        <w:t>12</w:t>
+        <w:t>19</w:t>
       </w:r>
       <w:r>
         <w:rPr>
@@ -4997,30 +5041,174 @@
       </w:r>
     </w:p>
     <w:p>
-      <w:r>
-        <w:t xml:space="preserve">Début du </w:t>
-      </w:r>
       <w:proofErr w:type="spellStart"/>
       <w:r>
-        <w:t>dévellopment</w:t>
+        <w:t>URCap</w:t>
       </w:r>
       <w:proofErr w:type="spellEnd"/>
       <w:r>
-        <w:t xml:space="preserve"> de l’</w:t>
+        <w:t xml:space="preserve"> pour détection Multi-objets avance bien, j’ai créé un </w:t>
       </w:r>
       <w:proofErr w:type="spellStart"/>
       <w:r>
-        <w:t>URCap</w:t>
+        <w:t>MockUp</w:t>
       </w:r>
       <w:proofErr w:type="spellEnd"/>
       <w:r>
-        <w:t xml:space="preserve"> pour détection Multi-objets, j’ai regardé les tutos de UR Robots.</w:t>
-      </w:r>
-    </w:p>
-    <w:p>
+        <w:t xml:space="preserve"> de l’interface graphique final et maintenant je suis en train de l’implémenter.</w:t>
+      </w:r>
+    </w:p>
+    <w:p>
+      <w:pPr>
+        <w:pStyle w:val="Paragraphedeliste"/>
+        <w:numPr>
+          <w:ilvl w:val="1"/>
+          <w:numId w:val="11"/>
+        </w:numPr>
+      </w:pPr>
+      <w:r>
+        <w:t>La partie backend pour envoyer une commande « </w:t>
+      </w:r>
+      <w:proofErr w:type="spellStart"/>
+      <w:r>
+        <w:t>Run.LocateAll</w:t>
+      </w:r>
+      <w:proofErr w:type="spellEnd"/>
+      <w:r>
+        <w:t> » à la caméra et recevoir les coordonnées des objets détectés marche bien, le programme enregistre les données comme variables globales dans Polyscope</w:t>
+      </w:r>
+    </w:p>
+    <w:p>
+      <w:pPr>
+        <w:pStyle w:val="Paragraphedeliste"/>
+        <w:numPr>
+          <w:ilvl w:val="1"/>
+          <w:numId w:val="11"/>
+        </w:numPr>
+      </w:pPr>
+      <w:r>
+        <w:t xml:space="preserve">La partie </w:t>
+      </w:r>
+      <w:proofErr w:type="spellStart"/>
+      <w:r>
+        <w:t>FrontEnd</w:t>
+      </w:r>
+      <w:proofErr w:type="spellEnd"/>
+      <w:r>
+        <w:t xml:space="preserve"> a un souci avec les </w:t>
+      </w:r>
+      <w:proofErr w:type="spellStart"/>
+      <w:r>
+        <w:t>CheckBoxes</w:t>
+      </w:r>
+      <w:proofErr w:type="spellEnd"/>
+      <w:r>
+        <w:t xml:space="preserve"> (cases), car j’ai besoin </w:t>
+      </w:r>
+      <w:proofErr w:type="gramStart"/>
+      <w:r>
+        <w:t>de ajouter</w:t>
+      </w:r>
+      <w:proofErr w:type="gramEnd"/>
+      <w:r>
+        <w:t xml:space="preserve"> 64 </w:t>
+      </w:r>
+      <w:proofErr w:type="spellStart"/>
+      <w:r>
+        <w:t>checkboxes</w:t>
+      </w:r>
+      <w:proofErr w:type="spellEnd"/>
+      <w:r>
+        <w:t xml:space="preserve"> pour les 64 jobs, mais quand je les mets dans un </w:t>
+      </w:r>
+      <w:proofErr w:type="spellStart"/>
+      <w:r>
+        <w:t>ScrollPane</w:t>
+      </w:r>
+      <w:proofErr w:type="spellEnd"/>
+      <w:r>
+        <w:t xml:space="preserve">, celui-ci est vide, il n’y a aucun </w:t>
+      </w:r>
+      <w:proofErr w:type="spellStart"/>
+      <w:r>
+        <w:t>checkbox</w:t>
+      </w:r>
+      <w:proofErr w:type="spellEnd"/>
+      <w:r>
+        <w:t xml:space="preserve">, peut-être c’est un problème d’initialisation des </w:t>
+      </w:r>
+      <w:proofErr w:type="spellStart"/>
+      <w:r>
+        <w:t>checkboxes</w:t>
+      </w:r>
+      <w:proofErr w:type="spellEnd"/>
+      <w:r>
+        <w:t>, qui sont tous NULL.</w:t>
+      </w:r>
+    </w:p>
+    <w:p/>
+    <w:p>
+      <w:pPr>
+        <w:jc w:val="center"/>
+        <w:rPr>
+          <w:b/>
+          <w:color w:val="FF0000"/>
+          <w:sz w:val="24"/>
+        </w:rPr>
+      </w:pPr>
+      <w:r>
+        <w:rPr>
+          <w:b/>
+          <w:color w:val="FF0000"/>
+          <w:sz w:val="24"/>
+        </w:rPr>
+        <w:t>22</w:t>
+      </w:r>
+      <w:r>
+        <w:rPr>
+          <w:b/>
+          <w:color w:val="FF0000"/>
+          <w:sz w:val="24"/>
+        </w:rPr>
+        <w:t xml:space="preserve"> – </w:t>
+      </w:r>
+      <w:r>
+        <w:rPr>
+          <w:b/>
+          <w:color w:val="FF0000"/>
+          <w:sz w:val="24"/>
+        </w:rPr>
+        <w:t>26</w:t>
+      </w:r>
+      <w:r>
+        <w:rPr>
+          <w:b/>
+          <w:color w:val="FF0000"/>
+          <w:sz w:val="24"/>
+        </w:rPr>
+        <w:t>/04</w:t>
+      </w:r>
+      <w:r>
+        <w:rPr>
+          <w:b/>
+          <w:color w:val="FF0000"/>
+          <w:sz w:val="24"/>
+        </w:rPr>
+        <w:t>/202</w:t>
+      </w:r>
+      <w:r>
+        <w:rPr>
+          <w:b/>
+          <w:color w:val="FF0000"/>
+          <w:sz w:val="24"/>
+        </w:rPr>
+        <w:t>4</w:t>
+      </w:r>
       <w:bookmarkStart w:id="0" w:name="_GoBack"/>
       <w:bookmarkEnd w:id="0"/>
     </w:p>
+    <w:p/>
+    <w:p/>
     <w:p/>
     <w:p/>
     <w:sectPr>

</xml_diff>

<commit_message>
TP3 finished (sent to review)
</commit_message>
<xml_diff>
--- a/Suivi Projet.docx
+++ b/Suivi Projet.docx
@@ -5013,15 +5013,7 @@
           <w:color w:val="FF0000"/>
           <w:sz w:val="24"/>
         </w:rPr>
-        <w:t>19</w:t>
-      </w:r>
-      <w:r>
-        <w:rPr>
-          <w:b/>
-          <w:color w:val="FF0000"/>
-          <w:sz w:val="24"/>
-        </w:rPr>
-        <w:t>/04</w:t>
+        <w:t>19/04</w:t>
       </w:r>
       <w:r>
         <w:rPr>
@@ -5103,47 +5095,185 @@
       </w:r>
       <w:proofErr w:type="spellEnd"/>
       <w:r>
-        <w:t xml:space="preserve"> (cases), car j’ai besoin </w:t>
+        <w:t xml:space="preserve"> (cases), car j’ai besoin d</w:t>
+      </w:r>
+      <w:r>
+        <w:t>’</w:t>
+      </w:r>
+      <w:r>
+        <w:t xml:space="preserve">ajouter 64 </w:t>
+      </w:r>
+      <w:proofErr w:type="spellStart"/>
+      <w:r>
+        <w:t>checkboxes</w:t>
+      </w:r>
+      <w:proofErr w:type="spellEnd"/>
+      <w:r>
+        <w:t xml:space="preserve"> pour les 64 jobs, mais quand je les mets dans un </w:t>
+      </w:r>
+      <w:proofErr w:type="spellStart"/>
+      <w:r>
+        <w:t>ScrollPane</w:t>
+      </w:r>
+      <w:proofErr w:type="spellEnd"/>
+      <w:r>
+        <w:t xml:space="preserve">, celui-ci est vide, il n’y a aucun </w:t>
+      </w:r>
+      <w:proofErr w:type="spellStart"/>
+      <w:r>
+        <w:t>checkbox</w:t>
+      </w:r>
+      <w:proofErr w:type="spellEnd"/>
+      <w:r>
+        <w:t xml:space="preserve">, peut-être c’est un problème d’initialisation des </w:t>
+      </w:r>
+      <w:proofErr w:type="spellStart"/>
+      <w:r>
+        <w:t>checkboxes</w:t>
+      </w:r>
+      <w:proofErr w:type="spellEnd"/>
+      <w:r>
+        <w:t>, qui sont tous NULL.</w:t>
+      </w:r>
+    </w:p>
+    <w:p/>
+    <w:p>
+      <w:pPr>
+        <w:jc w:val="center"/>
+        <w:rPr>
+          <w:b/>
+          <w:color w:val="FF0000"/>
+          <w:sz w:val="24"/>
+        </w:rPr>
+      </w:pPr>
+      <w:r>
+        <w:rPr>
+          <w:b/>
+          <w:color w:val="FF0000"/>
+          <w:sz w:val="24"/>
+        </w:rPr>
+        <w:t>22</w:t>
+      </w:r>
+      <w:r>
+        <w:rPr>
+          <w:b/>
+          <w:color w:val="FF0000"/>
+          <w:sz w:val="24"/>
+        </w:rPr>
+        <w:t xml:space="preserve"> – </w:t>
+      </w:r>
+      <w:r>
+        <w:rPr>
+          <w:b/>
+          <w:color w:val="FF0000"/>
+          <w:sz w:val="24"/>
+        </w:rPr>
+        <w:t>26/04</w:t>
+      </w:r>
+      <w:r>
+        <w:rPr>
+          <w:b/>
+          <w:color w:val="FF0000"/>
+          <w:sz w:val="24"/>
+        </w:rPr>
+        <w:t>/202</w:t>
+      </w:r>
+      <w:r>
+        <w:rPr>
+          <w:b/>
+          <w:color w:val="FF0000"/>
+          <w:sz w:val="24"/>
+        </w:rPr>
+        <w:t>4</w:t>
+      </w:r>
+    </w:p>
+    <w:p>
+      <w:r>
+        <w:t xml:space="preserve">J’ai pratiquement fini la partie </w:t>
+      </w:r>
+      <w:proofErr w:type="spellStart"/>
+      <w:r>
+        <w:t>FrontEnd</w:t>
+      </w:r>
+      <w:proofErr w:type="spellEnd"/>
+      <w:r>
+        <w:t xml:space="preserve"> du </w:t>
+      </w:r>
+      <w:proofErr w:type="spellStart"/>
+      <w:r>
+        <w:t>URCap</w:t>
+      </w:r>
+      <w:proofErr w:type="spellEnd"/>
+      <w:r>
+        <w:t xml:space="preserve">, maintenant l’utilisateur peut choisir les jobs qu’il veut détecter par les </w:t>
+      </w:r>
+      <w:proofErr w:type="spellStart"/>
+      <w:r>
+        <w:t>checkboxes</w:t>
+      </w:r>
+      <w:proofErr w:type="spellEnd"/>
+      <w:r>
+        <w:t>.</w:t>
+      </w:r>
+    </w:p>
+    <w:p>
+      <w:r>
+        <w:t>Création d’un bouton de connexion où l’utilisateur doit écrire l’adresse IP de la caméra e cliquer sur « </w:t>
+      </w:r>
+      <w:proofErr w:type="spellStart"/>
+      <w:r>
+        <w:t>connect</w:t>
+      </w:r>
+      <w:proofErr w:type="spellEnd"/>
+      <w:r>
+        <w:t> </w:t>
       </w:r>
       <w:proofErr w:type="gramStart"/>
       <w:r>
-        <w:t>de ajouter</w:t>
+        <w:t>» .</w:t>
       </w:r>
       <w:proofErr w:type="gramEnd"/>
-      <w:r>
-        <w:t xml:space="preserve"> 64 </w:t>
+    </w:p>
+    <w:p>
+      <w:r>
+        <w:t xml:space="preserve">Par contre, j’ai rencontré un soucis avec le backend, la fonction Java </w:t>
       </w:r>
       <w:proofErr w:type="spellStart"/>
-      <w:r>
-        <w:t>checkboxes</w:t>
+      <w:proofErr w:type="gramStart"/>
+      <w:r>
+        <w:t>socketCommunication</w:t>
       </w:r>
       <w:proofErr w:type="spellEnd"/>
       <w:r>
-        <w:t xml:space="preserve"> pour les 64 jobs, mais quand je les mets dans un </w:t>
+        <w:t>(</w:t>
+      </w:r>
+      <w:proofErr w:type="gramEnd"/>
+      <w:r>
+        <w:t>) n’est appelée qu’une seule fois quand on appuie sur Play, l’</w:t>
       </w:r>
       <w:proofErr w:type="spellStart"/>
       <w:r>
-        <w:t>ScrollPane</w:t>
+        <w:t>URCap</w:t>
       </w:r>
       <w:proofErr w:type="spellEnd"/>
       <w:r>
-        <w:t xml:space="preserve">, celui-ci est vide, il n’y a aucun </w:t>
+        <w:t xml:space="preserve"> n’accepte pas du code qui n’est pas écrit en </w:t>
       </w:r>
       <w:proofErr w:type="spellStart"/>
       <w:r>
-        <w:t>checkbox</w:t>
+        <w:t>URScript</w:t>
       </w:r>
       <w:proofErr w:type="spellEnd"/>
       <w:r>
-        <w:t xml:space="preserve">, peut-être c’est un problème d’initialisation des </w:t>
+        <w:t xml:space="preserve"> avec </w:t>
       </w:r>
       <w:proofErr w:type="spellStart"/>
       <w:r>
-        <w:t>checkboxes</w:t>
+        <w:t>writer.appendLine</w:t>
       </w:r>
       <w:proofErr w:type="spellEnd"/>
       <w:r>
-        <w:t>, qui sont tous NULL.</w:t>
+        <w:t>().</w:t>
       </w:r>
     </w:p>
     <w:p/>
@@ -5162,7 +5292,7 @@
           <w:color w:val="FF0000"/>
           <w:sz w:val="24"/>
         </w:rPr>
-        <w:t>22</w:t>
+        <w:t>29/04</w:t>
       </w:r>
       <w:r>
         <w:rPr>
@@ -5178,15 +5308,7 @@
           <w:color w:val="FF0000"/>
           <w:sz w:val="24"/>
         </w:rPr>
-        <w:t>26</w:t>
-      </w:r>
-      <w:r>
-        <w:rPr>
-          <w:b/>
-          <w:color w:val="FF0000"/>
-          <w:sz w:val="24"/>
-        </w:rPr>
-        <w:t>/04</w:t>
+        <w:t>03/05</w:t>
       </w:r>
       <w:r>
         <w:rPr>
@@ -5203,12 +5325,448 @@
           <w:sz w:val="24"/>
         </w:rPr>
         <w:t>4</w:t>
+      </w:r>
+    </w:p>
+    <w:p>
+      <w:r>
+        <w:t xml:space="preserve">J’ai tout essayé pour faire la détection marcher, récupérer la variable du </w:t>
+      </w:r>
+      <w:proofErr w:type="spellStart"/>
+      <w:r>
+        <w:t>URScript</w:t>
+      </w:r>
+      <w:proofErr w:type="spellEnd"/>
+      <w:r>
+        <w:t xml:space="preserve"> pour l’utiliser avec ma fonction JAVA, faire marcher la fonction JAVA dans l’</w:t>
+      </w:r>
+      <w:proofErr w:type="spellStart"/>
+      <w:r>
+        <w:t>URCap</w:t>
+      </w:r>
+      <w:proofErr w:type="spellEnd"/>
+      <w:r>
+        <w:t xml:space="preserve"> en utilisant XMLRPC (qui ne marcherai pas dans mon cas) </w:t>
+      </w:r>
+      <w:proofErr w:type="spellStart"/>
+      <w:r>
+        <w:t>etc</w:t>
+      </w:r>
+      <w:proofErr w:type="spellEnd"/>
+      <w:r>
+        <w:t xml:space="preserve"> </w:t>
+      </w:r>
+      <w:proofErr w:type="spellStart"/>
+      <w:r>
+        <w:t>etc</w:t>
+      </w:r>
+      <w:proofErr w:type="spellEnd"/>
+      <w:r>
+        <w:t>, mais sans aucun succès. Maintenant je dois contacter le support de UR pour demander de l’aide.</w:t>
+      </w:r>
+    </w:p>
+    <w:p>
+      <w:r>
+        <w:t xml:space="preserve"> </w:t>
+      </w:r>
+    </w:p>
+    <w:p>
+      <w:pPr>
+        <w:jc w:val="center"/>
+        <w:rPr>
+          <w:b/>
+          <w:color w:val="FF0000"/>
+          <w:sz w:val="24"/>
+        </w:rPr>
+      </w:pPr>
+      <w:r>
+        <w:rPr>
+          <w:b/>
+          <w:color w:val="FF0000"/>
+          <w:sz w:val="24"/>
+        </w:rPr>
+        <w:t>06</w:t>
+      </w:r>
+      <w:r>
+        <w:rPr>
+          <w:b/>
+          <w:color w:val="FF0000"/>
+          <w:sz w:val="24"/>
+        </w:rPr>
+        <w:t xml:space="preserve"> – </w:t>
+      </w:r>
+      <w:r>
+        <w:rPr>
+          <w:b/>
+          <w:color w:val="FF0000"/>
+          <w:sz w:val="24"/>
+        </w:rPr>
+        <w:t>10/05</w:t>
+      </w:r>
+      <w:r>
+        <w:rPr>
+          <w:b/>
+          <w:color w:val="FF0000"/>
+          <w:sz w:val="24"/>
+        </w:rPr>
+        <w:t>/202</w:t>
+      </w:r>
+      <w:r>
+        <w:rPr>
+          <w:b/>
+          <w:color w:val="FF0000"/>
+          <w:sz w:val="24"/>
+        </w:rPr>
+        <w:t>4</w:t>
+      </w:r>
+    </w:p>
+    <w:p>
+      <w:r>
+        <w:t xml:space="preserve">J’ai abandonné la fonction </w:t>
+      </w:r>
+      <w:proofErr w:type="spellStart"/>
+      <w:r>
+        <w:t>socketCommunication</w:t>
+      </w:r>
+      <w:proofErr w:type="spellEnd"/>
+      <w:r>
+        <w:t xml:space="preserve">() et j’ai créé la fonction </w:t>
+      </w:r>
+      <w:proofErr w:type="spellStart"/>
+      <w:r>
+        <w:t>socketCommunicationURScript</w:t>
+      </w:r>
+      <w:proofErr w:type="spellEnd"/>
+      <w:r>
+        <w:t xml:space="preserve">() qui, en gros, fait la même chose, mais en utilisant du code en </w:t>
+      </w:r>
+      <w:proofErr w:type="spellStart"/>
+      <w:r>
+        <w:t>URScript</w:t>
+      </w:r>
+      <w:proofErr w:type="spellEnd"/>
+      <w:r>
+        <w:t xml:space="preserve">, pour envoyer la commande </w:t>
+      </w:r>
+      <w:proofErr w:type="spellStart"/>
+      <w:r>
+        <w:t>LocateAll</w:t>
+      </w:r>
+      <w:proofErr w:type="spellEnd"/>
+      <w:r>
+        <w:t xml:space="preserve"> à la caméra et récupérer les résultats et les stocker dans </w:t>
+      </w:r>
+      <w:r>
+        <w:t xml:space="preserve">d’autres variable, le problème ce que j’arrive pas à créer les variables pour chaque pièce, il n’y a pas de création de variables avec </w:t>
+      </w:r>
+      <w:proofErr w:type="spellStart"/>
+      <w:r>
+        <w:t>concatenation</w:t>
+      </w:r>
+      <w:proofErr w:type="spellEnd"/>
+      <w:r>
+        <w:t xml:space="preserve"> de strings comme « Var + i = …» comme python et il n’existe pas d’append pour créer liste de listes.</w:t>
+      </w:r>
+    </w:p>
+    <w:p/>
+    <w:p>
+      <w:pPr>
+        <w:jc w:val="center"/>
+        <w:rPr>
+          <w:b/>
+          <w:color w:val="FF0000"/>
+          <w:sz w:val="24"/>
+        </w:rPr>
+      </w:pPr>
+      <w:r>
+        <w:rPr>
+          <w:b/>
+          <w:color w:val="FF0000"/>
+          <w:sz w:val="24"/>
+        </w:rPr>
+        <w:t>13</w:t>
+      </w:r>
+      <w:r>
+        <w:rPr>
+          <w:b/>
+          <w:color w:val="FF0000"/>
+          <w:sz w:val="24"/>
+        </w:rPr>
+        <w:t xml:space="preserve"> – </w:t>
+      </w:r>
+      <w:r>
+        <w:rPr>
+          <w:b/>
+          <w:color w:val="FF0000"/>
+          <w:sz w:val="24"/>
+        </w:rPr>
+        <w:t>1</w:t>
+      </w:r>
+      <w:r>
+        <w:rPr>
+          <w:b/>
+          <w:color w:val="FF0000"/>
+          <w:sz w:val="24"/>
+        </w:rPr>
+        <w:t>7</w:t>
+      </w:r>
+      <w:r>
+        <w:rPr>
+          <w:b/>
+          <w:color w:val="FF0000"/>
+          <w:sz w:val="24"/>
+        </w:rPr>
+        <w:t>/05</w:t>
+      </w:r>
+      <w:r>
+        <w:rPr>
+          <w:b/>
+          <w:color w:val="FF0000"/>
+          <w:sz w:val="24"/>
+        </w:rPr>
+        <w:t>/202</w:t>
+      </w:r>
+      <w:r>
+        <w:rPr>
+          <w:b/>
+          <w:color w:val="FF0000"/>
+          <w:sz w:val="24"/>
+        </w:rPr>
+        <w:t>4</w:t>
+      </w:r>
+    </w:p>
+    <w:p>
+      <w:r>
+        <w:t xml:space="preserve">Enfin, j’ai trouvé une solution pour enregistrer un </w:t>
+      </w:r>
+      <w:r>
+        <w:t>container</w:t>
+      </w:r>
+      <w:r>
+        <w:t xml:space="preserve"> dans un autre sur </w:t>
+      </w:r>
+      <w:proofErr w:type="spellStart"/>
+      <w:r>
+        <w:t>URScript</w:t>
+      </w:r>
+      <w:proofErr w:type="spellEnd"/>
+      <w:r>
+        <w:t xml:space="preserve">, on peut créer une liste de </w:t>
+      </w:r>
+      <w:proofErr w:type="spellStart"/>
+      <w:r>
+        <w:t>Structs</w:t>
+      </w:r>
+      <w:proofErr w:type="spellEnd"/>
+      <w:r>
+        <w:t xml:space="preserve">, où le </w:t>
+      </w:r>
+      <w:proofErr w:type="spellStart"/>
+      <w:r>
+        <w:t>struct</w:t>
+      </w:r>
+      <w:proofErr w:type="spellEnd"/>
+      <w:r>
+        <w:t xml:space="preserve"> marche comme un dictionnaire, avec les keys et les valeurs, donc je peux créer un </w:t>
+      </w:r>
+      <w:proofErr w:type="spellStart"/>
+      <w:r>
+        <w:t>struct</w:t>
+      </w:r>
+      <w:proofErr w:type="spellEnd"/>
+      <w:r>
+        <w:t xml:space="preserve"> pour chaque pièce avec les infos de pose, pourcentage, matc</w:t>
       </w:r>
       <w:bookmarkStart w:id="0" w:name="_GoBack"/>
       <w:bookmarkEnd w:id="0"/>
+      <w:r>
+        <w:t>h, job etc.</w:t>
+      </w:r>
+    </w:p>
+    <w:p>
+      <w:r>
+        <w:lastRenderedPageBreak/>
+        <w:t>Alors, avec cette solution j’ai pu finir l’</w:t>
+      </w:r>
+      <w:proofErr w:type="spellStart"/>
+      <w:r>
+        <w:t>URCap</w:t>
+      </w:r>
+      <w:proofErr w:type="spellEnd"/>
+      <w:r>
+        <w:t xml:space="preserve"> pour la détection </w:t>
+      </w:r>
+      <w:proofErr w:type="spellStart"/>
+      <w:r>
+        <w:t>multiobjets</w:t>
+      </w:r>
+      <w:proofErr w:type="spellEnd"/>
+      <w:r>
+        <w:t xml:space="preserve">. Il y a juste un détail, les </w:t>
+      </w:r>
+      <w:proofErr w:type="spellStart"/>
+      <w:r>
+        <w:t>structs</w:t>
+      </w:r>
+      <w:proofErr w:type="spellEnd"/>
+      <w:r>
+        <w:t xml:space="preserve"> ne sont pas affichés dans l’onglet de variables globales de Polyscope.</w:t>
+      </w:r>
     </w:p>
     <w:p/>
+    <w:p>
+      <w:pPr>
+        <w:jc w:val="center"/>
+        <w:rPr>
+          <w:b/>
+          <w:color w:val="FF0000"/>
+          <w:sz w:val="24"/>
+        </w:rPr>
+      </w:pPr>
+      <w:r>
+        <w:rPr>
+          <w:b/>
+          <w:color w:val="FF0000"/>
+          <w:sz w:val="24"/>
+        </w:rPr>
+        <w:t>20</w:t>
+      </w:r>
+      <w:r>
+        <w:rPr>
+          <w:b/>
+          <w:color w:val="FF0000"/>
+          <w:sz w:val="24"/>
+        </w:rPr>
+        <w:t xml:space="preserve"> – </w:t>
+      </w:r>
+      <w:r>
+        <w:rPr>
+          <w:b/>
+          <w:color w:val="FF0000"/>
+          <w:sz w:val="24"/>
+        </w:rPr>
+        <w:t>2</w:t>
+      </w:r>
+      <w:r>
+        <w:rPr>
+          <w:b/>
+          <w:color w:val="FF0000"/>
+          <w:sz w:val="24"/>
+        </w:rPr>
+        <w:t>4</w:t>
+      </w:r>
+      <w:r>
+        <w:rPr>
+          <w:b/>
+          <w:color w:val="FF0000"/>
+          <w:sz w:val="24"/>
+        </w:rPr>
+        <w:t>/05</w:t>
+      </w:r>
+      <w:r>
+        <w:rPr>
+          <w:b/>
+          <w:color w:val="FF0000"/>
+          <w:sz w:val="24"/>
+        </w:rPr>
+        <w:t>/202</w:t>
+      </w:r>
+      <w:r>
+        <w:rPr>
+          <w:b/>
+          <w:color w:val="FF0000"/>
+          <w:sz w:val="24"/>
+        </w:rPr>
+        <w:t>4</w:t>
+      </w:r>
+    </w:p>
+    <w:p>
+      <w:r>
+        <w:t>J’ai passé la semaine à faire les dernières modifications dans l’</w:t>
+      </w:r>
+      <w:proofErr w:type="spellStart"/>
+      <w:r>
+        <w:t>URCap</w:t>
+      </w:r>
+      <w:proofErr w:type="spellEnd"/>
+      <w:r>
+        <w:t xml:space="preserve"> pour le finaliser, maintenant il est fini. A côté, j’ai avancé sur l’écriture du TP2 – Vision.</w:t>
+      </w:r>
+    </w:p>
     <w:p/>
+    <w:p>
+      <w:pPr>
+        <w:jc w:val="center"/>
+        <w:rPr>
+          <w:b/>
+          <w:color w:val="FF0000"/>
+          <w:sz w:val="24"/>
+        </w:rPr>
+      </w:pPr>
+      <w:r>
+        <w:rPr>
+          <w:b/>
+          <w:color w:val="FF0000"/>
+          <w:sz w:val="24"/>
+        </w:rPr>
+        <w:t xml:space="preserve">27 </w:t>
+      </w:r>
+      <w:r>
+        <w:rPr>
+          <w:b/>
+          <w:color w:val="FF0000"/>
+          <w:sz w:val="24"/>
+        </w:rPr>
+        <w:t xml:space="preserve">– </w:t>
+      </w:r>
+      <w:r>
+        <w:rPr>
+          <w:b/>
+          <w:color w:val="FF0000"/>
+          <w:sz w:val="24"/>
+        </w:rPr>
+        <w:t>31</w:t>
+      </w:r>
+      <w:r>
+        <w:rPr>
+          <w:b/>
+          <w:color w:val="FF0000"/>
+          <w:sz w:val="24"/>
+        </w:rPr>
+        <w:t>/05</w:t>
+      </w:r>
+      <w:r>
+        <w:rPr>
+          <w:b/>
+          <w:color w:val="FF0000"/>
+          <w:sz w:val="24"/>
+        </w:rPr>
+        <w:t>/202</w:t>
+      </w:r>
+      <w:r>
+        <w:rPr>
+          <w:b/>
+          <w:color w:val="FF0000"/>
+          <w:sz w:val="24"/>
+        </w:rPr>
+        <w:t>4</w:t>
+      </w:r>
+    </w:p>
+    <w:p>
+      <w:r>
+        <w:t>Finalisation du TP2 – Vision, maintenant il manque la validation par les enseignants. Pendant j’attends, j’avance sur l’installation des boîtiers pour protéger les câbles des autres cellules</w:t>
+      </w:r>
+      <w:r>
+        <w:t xml:space="preserve"> et préparer le robot pour </w:t>
+      </w:r>
+      <w:proofErr w:type="gramStart"/>
+      <w:r>
+        <w:t>la pré</w:t>
+      </w:r>
+      <w:proofErr w:type="gramEnd"/>
+      <w:r>
+        <w:t>.</w:t>
+      </w:r>
+    </w:p>
     <w:p/>
     <w:p/>
     <w:sectPr>

</xml_diff>